<commit_message>
modificado documento actividad vs1
</commit_message>
<xml_diff>
--- a/Documento de Actividad.docx
+++ b/Documento de Actividad.docx
@@ -464,34 +464,7 @@
                     <w:noProof/>
                     <w:lang w:bidi="es-ES"/>
                   </w:rPr>
-                  <w:t>1</w:t>
-                </w:r>
-                <w:r>
-                  <w:rPr>
-                    <w:rStyle w:val="SubttuloCar"/>
-                    <w:b w:val="0"/>
-                    <w:noProof/>
-                    <w:lang w:bidi="es-ES"/>
-                  </w:rPr>
-                  <w:t>3</w:t>
-                </w:r>
-                <w:r>
-                  <w:rPr>
-                    <w:rStyle w:val="SubttuloCar"/>
-                    <w:b w:val="0"/>
-                    <w:noProof/>
-                    <w:lang w:bidi="es-ES"/>
-                  </w:rPr>
-                  <w:t xml:space="preserve"> febrer</w:t>
-                </w:r>
-                <w:r>
-                  <w:rPr>
-                    <w:rStyle w:val="SubttuloCar"/>
-                    <w:b w:val="0"/>
-                    <w:noProof/>
-                    <w:lang w:bidi="es-ES"/>
-                  </w:rPr>
-                  <w:t>o 2022</w:t>
+                  <w:t>12 febrero</w:t>
                 </w:r>
                 <w:r>
                   <w:rPr>
@@ -842,19 +815,7 @@
                   <w:rPr>
                     <w:noProof/>
                   </w:rPr>
-                  <w:t xml:space="preserve">(pag </w:t>
-                </w:r>
-                <w:r>
-                  <w:rPr>
-                    <w:noProof/>
-                  </w:rPr>
-                  <w:t>4</w:t>
-                </w:r>
-                <w:r>
-                  <w:rPr>
-                    <w:noProof/>
-                  </w:rPr>
-                  <w:t>)</w:t>
+                  <w:t>(pag 4)</w:t>
                 </w:r>
               </w:p>
               <w:p>
@@ -878,19 +839,7 @@
                   <w:rPr>
                     <w:noProof/>
                   </w:rPr>
-                  <w:t xml:space="preserve">(pag </w:t>
-                </w:r>
-                <w:r>
-                  <w:rPr>
-                    <w:noProof/>
-                  </w:rPr>
-                  <w:t>5</w:t>
-                </w:r>
-                <w:r>
-                  <w:rPr>
-                    <w:noProof/>
-                  </w:rPr>
-                  <w:t>)</w:t>
+                  <w:t>(pag 5)</w:t>
                 </w:r>
               </w:p>
               <w:p>
@@ -902,10 +851,7 @@
                   </w:numPr>
                 </w:pPr>
                 <w:r>
-                  <w:t>D</w:t>
-                </w:r>
-                <w:r>
-                  <w:t xml:space="preserve">ificultades encontradas y resolución de </w:t>
+                  <w:t xml:space="preserve">Dificultades encontradas y resolución de </w:t>
                 </w:r>
                 <w:r>
                   <w:t>conflictos</w:t>
@@ -917,19 +863,7 @@
                   <w:rPr>
                     <w:noProof/>
                   </w:rPr>
-                  <w:t xml:space="preserve">(pag </w:t>
-                </w:r>
-                <w:r>
-                  <w:rPr>
-                    <w:noProof/>
-                  </w:rPr>
-                  <w:t>xxx</w:t>
-                </w:r>
-                <w:r>
-                  <w:rPr>
-                    <w:noProof/>
-                  </w:rPr>
-                  <w:t>)</w:t>
+                  <w:t>(pag xxx)</w:t>
                 </w:r>
               </w:p>
             </w:sdtContent>
@@ -1491,7 +1425,268 @@
                       <w:lang w:bidi="es-ES"/>
                     </w:rPr>
                     <w:lastRenderedPageBreak/>
-                    <w:t>Dificultades y resolución de conflictos</w:t>
+                    <w:t>Pasos realizados por cada desarrollador</w:t>
+                  </w:r>
+                </w:p>
+                <w:p>
+                  <w:pPr>
+                    <w:pStyle w:val="Subttulo"/>
+                    <w:framePr w:wrap="around"/>
+                    <w:rPr>
+                      <w:b/>
+                      <w:bCs/>
+                      <w:noProof/>
+                      <w:u w:val="single"/>
+                    </w:rPr>
+                  </w:pPr>
+                  <w:r>
+                    <w:rPr>
+                      <w:b/>
+                      <w:bCs/>
+                      <w:noProof/>
+                      <w:u w:val="single"/>
+                    </w:rPr>
+                    <w:t xml:space="preserve">Pavlo Dudnyk Petrenko </w:t>
+                  </w:r>
+                </w:p>
+                <w:p>
+                  <w:pPr>
+                    <w:pStyle w:val="Subttulo"/>
+                    <w:framePr w:wrap="around"/>
+                    <w:rPr>
+                      <w:b/>
+                      <w:bCs/>
+                      <w:noProof/>
+                      <w:u w:val="single"/>
+                    </w:rPr>
+                  </w:pPr>
+                </w:p>
+                <w:p>
+                  <w:pPr>
+                    <w:pStyle w:val="Contenido"/>
+                    <w:numPr>
+                      <w:ilvl w:val="0"/>
+                      <w:numId w:val="11"/>
+                    </w:numPr>
+                  </w:pPr>
+                  <w:r>
+                    <w:t>He creado un repositorio y he invitado a mis compañeros de equipo para que se unan cómo colaboradores:</w:t>
+                  </w:r>
+                </w:p>
+                <w:p>
+                  <w:r>
+                    <w:rPr>
+                      <w:noProof/>
+                    </w:rPr>
+                    <w:drawing>
+                      <wp:inline distT="0" distB="0" distL="0" distR="0" wp14:anchorId="52861BE8" wp14:editId="7DE96EFD">
+                        <wp:extent cx="5400040" cy="4530090"/>
+                        <wp:effectExtent l="0" t="0" r="0" b="3810"/>
+                        <wp:docPr id="9" name="Imagen 9" descr="Captura de pantalla de computadora&#10;&#10;Descripción generada automáticamente con confianza media"/>
+                        <wp:cNvGraphicFramePr>
+                          <a:graphicFrameLocks xmlns:a="http://schemas.openxmlformats.org/drawingml/2006/main" noChangeAspect="1"/>
+                        </wp:cNvGraphicFramePr>
+                        <a:graphic xmlns:a="http://schemas.openxmlformats.org/drawingml/2006/main">
+                          <a:graphicData uri="http://schemas.openxmlformats.org/drawingml/2006/picture">
+                            <pic:pic xmlns:pic="http://schemas.openxmlformats.org/drawingml/2006/picture">
+                              <pic:nvPicPr>
+                                <pic:cNvPr id="1" name="Imagen 1" descr="Captura de pantalla de computadora&#10;&#10;Descripción generada automáticamente con confianza media"/>
+                                <pic:cNvPicPr/>
+                              </pic:nvPicPr>
+                              <pic:blipFill>
+                                <a:blip r:embed="rId9"/>
+                                <a:stretch>
+                                  <a:fillRect/>
+                                </a:stretch>
+                              </pic:blipFill>
+                              <pic:spPr>
+                                <a:xfrm>
+                                  <a:off x="0" y="0"/>
+                                  <a:ext cx="5400040" cy="4530090"/>
+                                </a:xfrm>
+                                <a:prstGeom prst="rect">
+                                  <a:avLst/>
+                                </a:prstGeom>
+                              </pic:spPr>
+                            </pic:pic>
+                          </a:graphicData>
+                        </a:graphic>
+                      </wp:inline>
+                    </w:drawing>
+                  </w:r>
+                </w:p>
+                <w:p/>
+                <w:p>
+                  <w:pPr>
+                    <w:pStyle w:val="Contenido"/>
+                    <w:numPr>
+                      <w:ilvl w:val="0"/>
+                      <w:numId w:val="11"/>
+                    </w:numPr>
+                  </w:pPr>
+                  <w:r>
+                    <w:t xml:space="preserve">He creado un proyecto local en java, al cual le he copiado las clases </w:t>
+                  </w:r>
+                  <w:proofErr w:type="spellStart"/>
+                  <w:r>
+                    <w:t>Main</w:t>
+                  </w:r>
+                  <w:proofErr w:type="spellEnd"/>
+                  <w:r>
+                    <w:t xml:space="preserve"> y Producto de la anterior entrega AE1.</w:t>
+                  </w:r>
+                </w:p>
+                <w:p/>
+                <w:p>
+                  <w:pPr>
+                    <w:pStyle w:val="Contenido"/>
+                    <w:numPr>
+                      <w:ilvl w:val="0"/>
+                      <w:numId w:val="11"/>
+                    </w:numPr>
+                  </w:pPr>
+                  <w:r>
+                    <w:t xml:space="preserve">He creado el repositorio local de </w:t>
+                  </w:r>
+                  <w:proofErr w:type="spellStart"/>
+                  <w:r>
+                    <w:t>git</w:t>
+                  </w:r>
+                  <w:proofErr w:type="spellEnd"/>
+                  <w:r>
+                    <w:t xml:space="preserve">, seguidamente he hecho un primer </w:t>
+                  </w:r>
+                  <w:proofErr w:type="spellStart"/>
+                  <w:r>
+                    <w:t>commit</w:t>
+                  </w:r>
+                  <w:proofErr w:type="spellEnd"/>
+                  <w:r>
+                    <w:t xml:space="preserve"> con la rama máster sin hacer ningún cambio para poder hacer un primer </w:t>
+                  </w:r>
+                  <w:proofErr w:type="spellStart"/>
+                  <w:r>
+                    <w:t>push</w:t>
+                  </w:r>
+                  <w:proofErr w:type="spellEnd"/>
+                  <w:r>
+                    <w:t xml:space="preserve">, para que así exista una rama master cuándo el resto de </w:t>
+                  </w:r>
+                  <w:proofErr w:type="gramStart"/>
+                  <w:r>
+                    <w:t>miembros</w:t>
+                  </w:r>
+                  <w:proofErr w:type="gramEnd"/>
+                  <w:r>
+                    <w:t xml:space="preserve"> hagan el primer </w:t>
+                  </w:r>
+                  <w:proofErr w:type="spellStart"/>
+                  <w:r>
+                    <w:t>pull</w:t>
+                  </w:r>
+                  <w:proofErr w:type="spellEnd"/>
+                  <w:r>
+                    <w:t>.</w:t>
+                  </w:r>
+                </w:p>
+                <w:p>
+                  <w:pPr>
+                    <w:pStyle w:val="Contenido"/>
+                    <w:numPr>
+                      <w:ilvl w:val="0"/>
+                      <w:numId w:val="11"/>
+                    </w:numPr>
+                  </w:pPr>
+                  <w:r>
+                    <w:lastRenderedPageBreak/>
+                    <w:t xml:space="preserve">Ahora he creado una nueva rama llamada producto, sobre la cual he ido haciendo todos los </w:t>
+                  </w:r>
+                  <w:proofErr w:type="spellStart"/>
+                  <w:r>
+                    <w:t>commit</w:t>
+                  </w:r>
+                  <w:proofErr w:type="spellEnd"/>
+                  <w:r>
+                    <w:t>:</w:t>
+                  </w:r>
+                </w:p>
+                <w:p>
+                  <w:r>
+                    <w:rPr>
+                      <w:noProof/>
+                    </w:rPr>
+                    <w:drawing>
+                      <wp:inline distT="0" distB="0" distL="0" distR="0" wp14:anchorId="7F53ECB2" wp14:editId="51AC748E">
+                        <wp:extent cx="5048955" cy="1829055"/>
+                        <wp:effectExtent l="0" t="0" r="0" b="0"/>
+                        <wp:docPr id="10" name="Imagen 10" descr="Interfaz de usuario gráfica, Texto&#10;&#10;Descripción generada automáticamente"/>
+                        <wp:cNvGraphicFramePr>
+                          <a:graphicFrameLocks xmlns:a="http://schemas.openxmlformats.org/drawingml/2006/main" noChangeAspect="1"/>
+                        </wp:cNvGraphicFramePr>
+                        <a:graphic xmlns:a="http://schemas.openxmlformats.org/drawingml/2006/main">
+                          <a:graphicData uri="http://schemas.openxmlformats.org/drawingml/2006/picture">
+                            <pic:pic xmlns:pic="http://schemas.openxmlformats.org/drawingml/2006/picture">
+                              <pic:nvPicPr>
+                                <pic:cNvPr id="2" name="Imagen 2" descr="Interfaz de usuario gráfica, Texto&#10;&#10;Descripción generada automáticamente"/>
+                                <pic:cNvPicPr/>
+                              </pic:nvPicPr>
+                              <pic:blipFill>
+                                <a:blip r:embed="rId10"/>
+                                <a:stretch>
+                                  <a:fillRect/>
+                                </a:stretch>
+                              </pic:blipFill>
+                              <pic:spPr>
+                                <a:xfrm>
+                                  <a:off x="0" y="0"/>
+                                  <a:ext cx="5048955" cy="1829055"/>
+                                </a:xfrm>
+                                <a:prstGeom prst="rect">
+                                  <a:avLst/>
+                                </a:prstGeom>
+                              </pic:spPr>
+                            </pic:pic>
+                          </a:graphicData>
+                        </a:graphic>
+                      </wp:inline>
+                    </w:drawing>
+                  </w:r>
+                </w:p>
+                <w:p/>
+                <w:p>
+                  <w:pPr>
+                    <w:pStyle w:val="Contenido"/>
+                    <w:numPr>
+                      <w:ilvl w:val="0"/>
+                      <w:numId w:val="11"/>
+                    </w:numPr>
+                  </w:pPr>
+                  <w:r>
+                    <w:t xml:space="preserve">Una vez terminado todo el trabajo, regrese a la rama </w:t>
+                  </w:r>
+                  <w:proofErr w:type="gramStart"/>
+                  <w:r>
+                    <w:t>master</w:t>
+                  </w:r>
+                  <w:proofErr w:type="gramEnd"/>
+                  <w:r>
+                    <w:t xml:space="preserve"> para hacer un </w:t>
+                  </w:r>
+                  <w:proofErr w:type="spellStart"/>
+                  <w:r>
+                    <w:t>merge</w:t>
+                  </w:r>
+                  <w:proofErr w:type="spellEnd"/>
+                  <w:r>
+                    <w:t xml:space="preserve"> con la rama producto, para seguidamente hacer otro </w:t>
+                  </w:r>
+                  <w:proofErr w:type="spellStart"/>
+                  <w:r>
+                    <w:t>push</w:t>
+                  </w:r>
+                  <w:proofErr w:type="spellEnd"/>
+                  <w:r>
+                    <w:t xml:space="preserve"> con todas mis modificaciones.</w:t>
                   </w:r>
                 </w:p>
                 <w:p>
@@ -1501,58 +1696,6 @@
                       <w:noProof/>
                     </w:rPr>
                   </w:pPr>
-                  <w:r>
-                    <w:rPr>
-                      <w:noProof/>
-                    </w:rPr>
-                    <w:t xml:space="preserve">Pablo había creado una carpeta llamada out que se sincronizaba con el respositorio. Como no se quería sincronizar, la introdujo en gitignore para evitar que </w:t>
-                  </w:r>
-                  <w:r>
-                    <w:rPr>
-                      <w:noProof/>
-                    </w:rPr>
-                    <w:t>apareci</w:t>
-                  </w:r>
-                  <w:r>
-                    <w:rPr>
-                      <w:noProof/>
-                    </w:rPr>
-                    <w:t>e</w:t>
-                  </w:r>
-                  <w:r>
-                    <w:rPr>
-                      <w:noProof/>
-                    </w:rPr>
-                    <w:t>se</w:t>
-                  </w:r>
-                  <w:r>
-                    <w:rPr>
-                      <w:noProof/>
-                    </w:rPr>
-                    <w:t xml:space="preserve"> en el respositorio del github</w:t>
-                  </w:r>
-                </w:p>
-                <w:p>
-                  <w:pPr>
-                    <w:pStyle w:val="Contenido"/>
-                    <w:rPr>
-                      <w:noProof/>
-                    </w:rPr>
-                  </w:pPr>
-                </w:p>
-                <w:p>
-                  <w:pPr>
-                    <w:pStyle w:val="Contenido"/>
-                    <w:rPr>
-                      <w:noProof/>
-                    </w:rPr>
-                  </w:pPr>
-                  <w:r>
-                    <w:rPr>
-                      <w:noProof/>
-                    </w:rPr>
-                    <w:t>En el primer pull y push las clases suma y producto no se importaban en el main.</w:t>
-                  </w:r>
                 </w:p>
               </w:tc>
             </w:tr>
@@ -1570,6 +1713,91 @@
                       <w:noProof/>
                     </w:rPr>
                   </w:pPr>
+                </w:p>
+              </w:tc>
+            </w:tr>
+            <w:tr>
+              <w:trPr>
+                <w:trHeight w:val="3546"/>
+              </w:trPr>
+              <w:tc>
+                <w:tcPr>
+                  <w:tcW w:w="9999" w:type="dxa"/>
+                </w:tcPr>
+                <w:p>
+                  <w:pPr>
+                    <w:rPr>
+                      <w:noProof/>
+                    </w:rPr>
+                  </w:pPr>
+                </w:p>
+              </w:tc>
+            </w:tr>
+            <w:tr>
+              <w:trPr>
+                <w:trHeight w:val="3546"/>
+              </w:trPr>
+              <w:tc>
+                <w:tcPr>
+                  <w:tcW w:w="9999" w:type="dxa"/>
+                </w:tcPr>
+                <w:p>
+                  <w:pPr>
+                    <w:rPr>
+                      <w:noProof/>
+                    </w:rPr>
+                  </w:pPr>
+                </w:p>
+              </w:tc>
+            </w:tr>
+            <w:tr>
+              <w:trPr>
+                <w:trHeight w:val="3546"/>
+              </w:trPr>
+              <w:tc>
+                <w:tcPr>
+                  <w:tcW w:w="9999" w:type="dxa"/>
+                </w:tcPr>
+                <w:p>
+                  <w:pPr>
+                    <w:pStyle w:val="Ttulo"/>
+                    <w:rPr>
+                      <w:noProof/>
+                      <w:lang w:bidi="es-ES"/>
+                    </w:rPr>
+                  </w:pPr>
+                  <w:r>
+                    <w:rPr>
+                      <w:noProof/>
+                      <w:lang w:bidi="es-ES"/>
+                    </w:rPr>
+                    <w:t>Dificultades y resolución de conflictos</w:t>
+                  </w:r>
+                </w:p>
+                <w:p>
+                  <w:pPr>
+                    <w:rPr>
+                      <w:noProof/>
+                    </w:rPr>
+                  </w:pPr>
+                  <w:r>
+                    <w:rPr>
+                      <w:noProof/>
+                    </w:rPr>
+                    <w:t xml:space="preserve">Pablo había creado una carpeta llamada out que se sincronizaba con el respositorio. Como no se quería sincronizar, la introdujo en gitignore para evitar que </w:t>
+                  </w:r>
+                  <w:r>
+                    <w:rPr>
+                      <w:noProof/>
+                    </w:rPr>
+                    <w:t>apareciese</w:t>
+                  </w:r>
+                  <w:r>
+                    <w:rPr>
+                      <w:noProof/>
+                    </w:rPr>
+                    <w:t xml:space="preserve"> en el respositorio del github.</w:t>
+                  </w:r>
                 </w:p>
               </w:tc>
             </w:tr>
@@ -1614,8 +1842,8 @@
       </w:pPr>
     </w:p>
     <w:sectPr>
-      <w:headerReference w:type="default" r:id="rId9"/>
-      <w:footerReference w:type="default" r:id="rId10"/>
+      <w:headerReference w:type="default" r:id="rId11"/>
+      <w:footerReference w:type="default" r:id="rId12"/>
       <w:pgSz w:w="11906" w:h="16838" w:code="9"/>
       <w:pgMar w:top="720" w:right="936" w:bottom="720" w:left="936" w:header="0" w:footer="289" w:gutter="0"/>
       <w:pgNumType w:start="1"/>
@@ -2069,6 +2297,92 @@
     </w:lvl>
   </w:abstractNum>
   <w:abstractNum w:abstractNumId="3" w15:restartNumberingAfterBreak="0">
+    <w:nsid w:val="1AB8474F"/>
+    <w:multiLevelType w:val="hybridMultilevel"/>
+    <w:tmpl w:val="BFE07FC6"/>
+    <w:lvl w:ilvl="0" w:tplc="0C0A000F">
+      <w:start w:val="1"/>
+      <w:numFmt w:val="decimal"/>
+      <w:lvlText w:val="%1."/>
+      <w:lvlJc w:val="left"/>
+      <w:pPr>
+        <w:ind w:left="720" w:hanging="360"/>
+      </w:pPr>
+    </w:lvl>
+    <w:lvl w:ilvl="1" w:tplc="0C0A0019" w:tentative="1">
+      <w:start w:val="1"/>
+      <w:numFmt w:val="lowerLetter"/>
+      <w:lvlText w:val="%2."/>
+      <w:lvlJc w:val="left"/>
+      <w:pPr>
+        <w:ind w:left="1440" w:hanging="360"/>
+      </w:pPr>
+    </w:lvl>
+    <w:lvl w:ilvl="2" w:tplc="0C0A001B" w:tentative="1">
+      <w:start w:val="1"/>
+      <w:numFmt w:val="lowerRoman"/>
+      <w:lvlText w:val="%3."/>
+      <w:lvlJc w:val="right"/>
+      <w:pPr>
+        <w:ind w:left="2160" w:hanging="180"/>
+      </w:pPr>
+    </w:lvl>
+    <w:lvl w:ilvl="3" w:tplc="0C0A000F" w:tentative="1">
+      <w:start w:val="1"/>
+      <w:numFmt w:val="decimal"/>
+      <w:lvlText w:val="%4."/>
+      <w:lvlJc w:val="left"/>
+      <w:pPr>
+        <w:ind w:left="2880" w:hanging="360"/>
+      </w:pPr>
+    </w:lvl>
+    <w:lvl w:ilvl="4" w:tplc="0C0A0019" w:tentative="1">
+      <w:start w:val="1"/>
+      <w:numFmt w:val="lowerLetter"/>
+      <w:lvlText w:val="%5."/>
+      <w:lvlJc w:val="left"/>
+      <w:pPr>
+        <w:ind w:left="3600" w:hanging="360"/>
+      </w:pPr>
+    </w:lvl>
+    <w:lvl w:ilvl="5" w:tplc="0C0A001B" w:tentative="1">
+      <w:start w:val="1"/>
+      <w:numFmt w:val="lowerRoman"/>
+      <w:lvlText w:val="%6."/>
+      <w:lvlJc w:val="right"/>
+      <w:pPr>
+        <w:ind w:left="4320" w:hanging="180"/>
+      </w:pPr>
+    </w:lvl>
+    <w:lvl w:ilvl="6" w:tplc="0C0A000F" w:tentative="1">
+      <w:start w:val="1"/>
+      <w:numFmt w:val="decimal"/>
+      <w:lvlText w:val="%7."/>
+      <w:lvlJc w:val="left"/>
+      <w:pPr>
+        <w:ind w:left="5040" w:hanging="360"/>
+      </w:pPr>
+    </w:lvl>
+    <w:lvl w:ilvl="7" w:tplc="0C0A0019" w:tentative="1">
+      <w:start w:val="1"/>
+      <w:numFmt w:val="lowerLetter"/>
+      <w:lvlText w:val="%8."/>
+      <w:lvlJc w:val="left"/>
+      <w:pPr>
+        <w:ind w:left="5760" w:hanging="360"/>
+      </w:pPr>
+    </w:lvl>
+    <w:lvl w:ilvl="8" w:tplc="0C0A001B" w:tentative="1">
+      <w:start w:val="1"/>
+      <w:numFmt w:val="lowerRoman"/>
+      <w:lvlText w:val="%9."/>
+      <w:lvlJc w:val="right"/>
+      <w:pPr>
+        <w:ind w:left="6480" w:hanging="180"/>
+      </w:pPr>
+    </w:lvl>
+  </w:abstractNum>
+  <w:abstractNum w:abstractNumId="4" w15:restartNumberingAfterBreak="0">
     <w:nsid w:val="23511AEF"/>
     <w:multiLevelType w:val="hybridMultilevel"/>
     <w:tmpl w:val="0EB4531E"/>
@@ -2157,7 +2471,7 @@
       </w:pPr>
     </w:lvl>
   </w:abstractNum>
-  <w:abstractNum w:abstractNumId="4" w15:restartNumberingAfterBreak="0">
+  <w:abstractNum w:abstractNumId="5" w15:restartNumberingAfterBreak="0">
     <w:nsid w:val="298A3CED"/>
     <w:multiLevelType w:val="hybridMultilevel"/>
     <w:tmpl w:val="26607C76"/>
@@ -2270,7 +2584,7 @@
       </w:rPr>
     </w:lvl>
   </w:abstractNum>
-  <w:abstractNum w:abstractNumId="5" w15:restartNumberingAfterBreak="0">
+  <w:abstractNum w:abstractNumId="6" w15:restartNumberingAfterBreak="0">
     <w:nsid w:val="30375C64"/>
     <w:multiLevelType w:val="hybridMultilevel"/>
     <w:tmpl w:val="3362A614"/>
@@ -2383,7 +2697,7 @@
       </w:rPr>
     </w:lvl>
   </w:abstractNum>
-  <w:abstractNum w:abstractNumId="6" w15:restartNumberingAfterBreak="0">
+  <w:abstractNum w:abstractNumId="7" w15:restartNumberingAfterBreak="0">
     <w:nsid w:val="3BB07C63"/>
     <w:multiLevelType w:val="hybridMultilevel"/>
     <w:tmpl w:val="805CE192"/>
@@ -2472,7 +2786,7 @@
       </w:pPr>
     </w:lvl>
   </w:abstractNum>
-  <w:abstractNum w:abstractNumId="7" w15:restartNumberingAfterBreak="0">
+  <w:abstractNum w:abstractNumId="8" w15:restartNumberingAfterBreak="0">
     <w:nsid w:val="57830D8A"/>
     <w:multiLevelType w:val="hybridMultilevel"/>
     <w:tmpl w:val="451C95E4"/>
@@ -2558,7 +2872,179 @@
       </w:pPr>
     </w:lvl>
   </w:abstractNum>
-  <w:abstractNum w:abstractNumId="8" w15:restartNumberingAfterBreak="0">
+  <w:abstractNum w:abstractNumId="9" w15:restartNumberingAfterBreak="0">
+    <w:nsid w:val="5B3B3A18"/>
+    <w:multiLevelType w:val="hybridMultilevel"/>
+    <w:tmpl w:val="D7C2C550"/>
+    <w:lvl w:ilvl="0" w:tplc="0C0A000F">
+      <w:start w:val="1"/>
+      <w:numFmt w:val="decimal"/>
+      <w:lvlText w:val="%1."/>
+      <w:lvlJc w:val="left"/>
+      <w:pPr>
+        <w:ind w:left="720" w:hanging="360"/>
+      </w:pPr>
+    </w:lvl>
+    <w:lvl w:ilvl="1" w:tplc="0C0A0019" w:tentative="1">
+      <w:start w:val="1"/>
+      <w:numFmt w:val="lowerLetter"/>
+      <w:lvlText w:val="%2."/>
+      <w:lvlJc w:val="left"/>
+      <w:pPr>
+        <w:ind w:left="1440" w:hanging="360"/>
+      </w:pPr>
+    </w:lvl>
+    <w:lvl w:ilvl="2" w:tplc="0C0A001B" w:tentative="1">
+      <w:start w:val="1"/>
+      <w:numFmt w:val="lowerRoman"/>
+      <w:lvlText w:val="%3."/>
+      <w:lvlJc w:val="right"/>
+      <w:pPr>
+        <w:ind w:left="2160" w:hanging="180"/>
+      </w:pPr>
+    </w:lvl>
+    <w:lvl w:ilvl="3" w:tplc="0C0A000F" w:tentative="1">
+      <w:start w:val="1"/>
+      <w:numFmt w:val="decimal"/>
+      <w:lvlText w:val="%4."/>
+      <w:lvlJc w:val="left"/>
+      <w:pPr>
+        <w:ind w:left="2880" w:hanging="360"/>
+      </w:pPr>
+    </w:lvl>
+    <w:lvl w:ilvl="4" w:tplc="0C0A0019" w:tentative="1">
+      <w:start w:val="1"/>
+      <w:numFmt w:val="lowerLetter"/>
+      <w:lvlText w:val="%5."/>
+      <w:lvlJc w:val="left"/>
+      <w:pPr>
+        <w:ind w:left="3600" w:hanging="360"/>
+      </w:pPr>
+    </w:lvl>
+    <w:lvl w:ilvl="5" w:tplc="0C0A001B" w:tentative="1">
+      <w:start w:val="1"/>
+      <w:numFmt w:val="lowerRoman"/>
+      <w:lvlText w:val="%6."/>
+      <w:lvlJc w:val="right"/>
+      <w:pPr>
+        <w:ind w:left="4320" w:hanging="180"/>
+      </w:pPr>
+    </w:lvl>
+    <w:lvl w:ilvl="6" w:tplc="0C0A000F" w:tentative="1">
+      <w:start w:val="1"/>
+      <w:numFmt w:val="decimal"/>
+      <w:lvlText w:val="%7."/>
+      <w:lvlJc w:val="left"/>
+      <w:pPr>
+        <w:ind w:left="5040" w:hanging="360"/>
+      </w:pPr>
+    </w:lvl>
+    <w:lvl w:ilvl="7" w:tplc="0C0A0019" w:tentative="1">
+      <w:start w:val="1"/>
+      <w:numFmt w:val="lowerLetter"/>
+      <w:lvlText w:val="%8."/>
+      <w:lvlJc w:val="left"/>
+      <w:pPr>
+        <w:ind w:left="5760" w:hanging="360"/>
+      </w:pPr>
+    </w:lvl>
+    <w:lvl w:ilvl="8" w:tplc="0C0A001B" w:tentative="1">
+      <w:start w:val="1"/>
+      <w:numFmt w:val="lowerRoman"/>
+      <w:lvlText w:val="%9."/>
+      <w:lvlJc w:val="right"/>
+      <w:pPr>
+        <w:ind w:left="6480" w:hanging="180"/>
+      </w:pPr>
+    </w:lvl>
+  </w:abstractNum>
+  <w:abstractNum w:abstractNumId="10" w15:restartNumberingAfterBreak="0">
+    <w:nsid w:val="6A7019A8"/>
+    <w:multiLevelType w:val="hybridMultilevel"/>
+    <w:tmpl w:val="459A8BE2"/>
+    <w:lvl w:ilvl="0" w:tplc="0C0A000F">
+      <w:start w:val="1"/>
+      <w:numFmt w:val="decimal"/>
+      <w:lvlText w:val="%1."/>
+      <w:lvlJc w:val="left"/>
+      <w:pPr>
+        <w:ind w:left="720" w:hanging="360"/>
+      </w:pPr>
+    </w:lvl>
+    <w:lvl w:ilvl="1" w:tplc="0C0A0019" w:tentative="1">
+      <w:start w:val="1"/>
+      <w:numFmt w:val="lowerLetter"/>
+      <w:lvlText w:val="%2."/>
+      <w:lvlJc w:val="left"/>
+      <w:pPr>
+        <w:ind w:left="1440" w:hanging="360"/>
+      </w:pPr>
+    </w:lvl>
+    <w:lvl w:ilvl="2" w:tplc="0C0A001B" w:tentative="1">
+      <w:start w:val="1"/>
+      <w:numFmt w:val="lowerRoman"/>
+      <w:lvlText w:val="%3."/>
+      <w:lvlJc w:val="right"/>
+      <w:pPr>
+        <w:ind w:left="2160" w:hanging="180"/>
+      </w:pPr>
+    </w:lvl>
+    <w:lvl w:ilvl="3" w:tplc="0C0A000F" w:tentative="1">
+      <w:start w:val="1"/>
+      <w:numFmt w:val="decimal"/>
+      <w:lvlText w:val="%4."/>
+      <w:lvlJc w:val="left"/>
+      <w:pPr>
+        <w:ind w:left="2880" w:hanging="360"/>
+      </w:pPr>
+    </w:lvl>
+    <w:lvl w:ilvl="4" w:tplc="0C0A0019" w:tentative="1">
+      <w:start w:val="1"/>
+      <w:numFmt w:val="lowerLetter"/>
+      <w:lvlText w:val="%5."/>
+      <w:lvlJc w:val="left"/>
+      <w:pPr>
+        <w:ind w:left="3600" w:hanging="360"/>
+      </w:pPr>
+    </w:lvl>
+    <w:lvl w:ilvl="5" w:tplc="0C0A001B" w:tentative="1">
+      <w:start w:val="1"/>
+      <w:numFmt w:val="lowerRoman"/>
+      <w:lvlText w:val="%6."/>
+      <w:lvlJc w:val="right"/>
+      <w:pPr>
+        <w:ind w:left="4320" w:hanging="180"/>
+      </w:pPr>
+    </w:lvl>
+    <w:lvl w:ilvl="6" w:tplc="0C0A000F" w:tentative="1">
+      <w:start w:val="1"/>
+      <w:numFmt w:val="decimal"/>
+      <w:lvlText w:val="%7."/>
+      <w:lvlJc w:val="left"/>
+      <w:pPr>
+        <w:ind w:left="5040" w:hanging="360"/>
+      </w:pPr>
+    </w:lvl>
+    <w:lvl w:ilvl="7" w:tplc="0C0A0019" w:tentative="1">
+      <w:start w:val="1"/>
+      <w:numFmt w:val="lowerLetter"/>
+      <w:lvlText w:val="%8."/>
+      <w:lvlJc w:val="left"/>
+      <w:pPr>
+        <w:ind w:left="5760" w:hanging="360"/>
+      </w:pPr>
+    </w:lvl>
+    <w:lvl w:ilvl="8" w:tplc="0C0A001B" w:tentative="1">
+      <w:start w:val="1"/>
+      <w:numFmt w:val="lowerRoman"/>
+      <w:lvlText w:val="%9."/>
+      <w:lvlJc w:val="right"/>
+      <w:pPr>
+        <w:ind w:left="6480" w:hanging="180"/>
+      </w:pPr>
+    </w:lvl>
+  </w:abstractNum>
+  <w:abstractNum w:abstractNumId="11" w15:restartNumberingAfterBreak="0">
     <w:nsid w:val="6D8A0573"/>
     <w:multiLevelType w:val="hybridMultilevel"/>
     <w:tmpl w:val="7388900A"/>
@@ -2644,7 +3130,7 @@
       </w:pPr>
     </w:lvl>
   </w:abstractNum>
-  <w:abstractNum w:abstractNumId="9" w15:restartNumberingAfterBreak="0">
+  <w:abstractNum w:abstractNumId="12" w15:restartNumberingAfterBreak="0">
     <w:nsid w:val="6E3A6946"/>
     <w:multiLevelType w:val="hybridMultilevel"/>
     <w:tmpl w:val="0206ED2C"/>
@@ -2758,34 +3244,43 @@
     </w:lvl>
   </w:abstractNum>
   <w:num w:numId="1">
-    <w:abstractNumId w:val="9"/>
+    <w:abstractNumId w:val="12"/>
   </w:num>
   <w:num w:numId="2">
-    <w:abstractNumId w:val="4"/>
+    <w:abstractNumId w:val="5"/>
   </w:num>
   <w:num w:numId="3">
-    <w:abstractNumId w:val="5"/>
+    <w:abstractNumId w:val="6"/>
   </w:num>
   <w:num w:numId="4">
     <w:abstractNumId w:val="0"/>
   </w:num>
   <w:num w:numId="5">
-    <w:abstractNumId w:val="8"/>
+    <w:abstractNumId w:val="11"/>
   </w:num>
   <w:num w:numId="6">
-    <w:abstractNumId w:val="7"/>
+    <w:abstractNumId w:val="8"/>
   </w:num>
   <w:num w:numId="7">
     <w:abstractNumId w:val="2"/>
   </w:num>
   <w:num w:numId="8">
-    <w:abstractNumId w:val="3"/>
+    <w:abstractNumId w:val="4"/>
   </w:num>
   <w:num w:numId="9">
-    <w:abstractNumId w:val="6"/>
+    <w:abstractNumId w:val="7"/>
   </w:num>
   <w:num w:numId="10">
     <w:abstractNumId w:val="1"/>
+  </w:num>
+  <w:num w:numId="11">
+    <w:abstractNumId w:val="10"/>
+  </w:num>
+  <w:num w:numId="12">
+    <w:abstractNumId w:val="3"/>
+  </w:num>
+  <w:num w:numId="13">
+    <w:abstractNumId w:val="9"/>
   </w:num>
 </w:numbering>
 </file>
@@ -3738,6 +4233,7 @@
   <w:rsids>
     <w:rsidRoot w:val="005E131C"/>
     <w:rsid w:val="005E131C"/>
+    <w:rsid w:val="00C8060D"/>
   </w:rsids>
   <m:mathPr>
     <m:mathFont m:val="Cambria Math"/>
@@ -4223,63 +4719,8 @@
   <w:style w:type="paragraph" w:customStyle="1" w:styleId="C8A1A26F470A4B0DBFE7995973A6272B">
     <w:name w:val="C8A1A26F470A4B0DBFE7995973A6272B"/>
   </w:style>
-  <w:style w:type="paragraph" w:customStyle="1" w:styleId="BD09D0D8DF654AAF9AE58F89B6199790">
-    <w:name w:val="BD09D0D8DF654AAF9AE58F89B6199790"/>
-  </w:style>
   <w:style w:type="paragraph" w:customStyle="1" w:styleId="D9825DEF693B41CC9C68DA17FB2855FC">
     <w:name w:val="D9825DEF693B41CC9C68DA17FB2855FC"/>
-  </w:style>
-  <w:style w:type="paragraph" w:customStyle="1" w:styleId="2FF9AB60D32D40E2BB3A5BCCBA85897F">
-    <w:name w:val="2FF9AB60D32D40E2BB3A5BCCBA85897F"/>
-  </w:style>
-  <w:style w:type="paragraph" w:customStyle="1" w:styleId="3BC5FDB3B75B4175AD80865D9D6D96E6">
-    <w:name w:val="3BC5FDB3B75B4175AD80865D9D6D96E6"/>
-  </w:style>
-  <w:style w:type="paragraph" w:customStyle="1" w:styleId="7701AD31977047CAB33436444A45342F">
-    <w:name w:val="7701AD31977047CAB33436444A45342F"/>
-  </w:style>
-  <w:style w:type="paragraph" w:customStyle="1" w:styleId="B57571BE3BD045F38892865AD3C417EA">
-    <w:name w:val="B57571BE3BD045F38892865AD3C417EA"/>
-  </w:style>
-  <w:style w:type="paragraph" w:customStyle="1" w:styleId="98B78E996BB649B28E47944D9E76FDEE">
-    <w:name w:val="98B78E996BB649B28E47944D9E76FDEE"/>
-    <w:rsid w:val="005E131C"/>
-  </w:style>
-  <w:style w:type="paragraph" w:customStyle="1" w:styleId="AC30B47DBD1D4095A6B12E446F0496E2">
-    <w:name w:val="AC30B47DBD1D4095A6B12E446F0496E2"/>
-    <w:rsid w:val="005E131C"/>
-  </w:style>
-  <w:style w:type="paragraph" w:customStyle="1" w:styleId="201BEA103FA441A1B63EE8B877E333AC">
-    <w:name w:val="201BEA103FA441A1B63EE8B877E333AC"/>
-    <w:rsid w:val="005E131C"/>
-  </w:style>
-  <w:style w:type="paragraph" w:customStyle="1" w:styleId="3C8CF451A25E4C108DEC72AADA78017A">
-    <w:name w:val="3C8CF451A25E4C108DEC72AADA78017A"/>
-    <w:rsid w:val="005E131C"/>
-  </w:style>
-  <w:style w:type="paragraph" w:customStyle="1" w:styleId="76269EBE87BF4707B08D12ABE1DFDE75">
-    <w:name w:val="76269EBE87BF4707B08D12ABE1DFDE75"/>
-    <w:rsid w:val="005E131C"/>
-  </w:style>
-  <w:style w:type="paragraph" w:customStyle="1" w:styleId="292D515B55404E84BFE171BF70BAC7DF">
-    <w:name w:val="292D515B55404E84BFE171BF70BAC7DF"/>
-    <w:rsid w:val="005E131C"/>
-  </w:style>
-  <w:style w:type="paragraph" w:customStyle="1" w:styleId="62985449EA8B4CC986FCA6A68A613173">
-    <w:name w:val="62985449EA8B4CC986FCA6A68A613173"/>
-    <w:rsid w:val="005E131C"/>
-  </w:style>
-  <w:style w:type="paragraph" w:customStyle="1" w:styleId="CC9753F5521145D585CC08B66A2F459D">
-    <w:name w:val="CC9753F5521145D585CC08B66A2F459D"/>
-    <w:rsid w:val="005E131C"/>
-  </w:style>
-  <w:style w:type="paragraph" w:customStyle="1" w:styleId="8C3DB42C49A9463D93DCC5B620F2D2C9">
-    <w:name w:val="8C3DB42C49A9463D93DCC5B620F2D2C9"/>
-    <w:rsid w:val="005E131C"/>
-  </w:style>
-  <w:style w:type="paragraph" w:customStyle="1" w:styleId="D54B390DCFF449E3AC09EB05594D3F77">
-    <w:name w:val="D54B390DCFF449E3AC09EB05594D3F77"/>
-    <w:rsid w:val="005E131C"/>
   </w:style>
 </w:styles>
 </file>

</xml_diff>

<commit_message>
modificado documento actividad vs2
</commit_message>
<xml_diff>
--- a/Documento de Actividad.docx
+++ b/Documento de Actividad.docx
@@ -844,6 +844,88 @@
               </w:p>
               <w:p>
                 <w:pPr>
+                  <w:pStyle w:val="Contenido"/>
+                  <w:numPr>
+                    <w:ilvl w:val="1"/>
+                    <w:numId w:val="1"/>
+                  </w:numPr>
+                  <w:rPr>
+                    <w:noProof/>
+                  </w:rPr>
+                </w:pPr>
+                <w:r>
+                  <w:rPr>
+                    <w:noProof/>
+                  </w:rPr>
+                  <w:t xml:space="preserve">Pavlo Dudnyk Petrenko </w:t>
+                </w:r>
+                <w:r>
+                  <w:rPr>
+                    <w:noProof/>
+                  </w:rPr>
+                  <w:t>(pag 5)</w:t>
+                </w:r>
+              </w:p>
+              <w:p>
+                <w:pPr>
+                  <w:pStyle w:val="Contenido"/>
+                  <w:numPr>
+                    <w:ilvl w:val="1"/>
+                    <w:numId w:val="1"/>
+                  </w:numPr>
+                  <w:rPr>
+                    <w:noProof/>
+                  </w:rPr>
+                </w:pPr>
+                <w:r>
+                  <w:rPr>
+                    <w:noProof/>
+                  </w:rPr>
+                  <w:t xml:space="preserve">David Menéndez Núñez </w:t>
+                </w:r>
+                <w:r>
+                  <w:rPr>
+                    <w:noProof/>
+                  </w:rPr>
+                  <w:t>(pag 7)</w:t>
+                </w:r>
+              </w:p>
+              <w:p>
+                <w:pPr>
+                  <w:pStyle w:val="Prrafodelista"/>
+                  <w:numPr>
+                    <w:ilvl w:val="1"/>
+                    <w:numId w:val="1"/>
+                  </w:numPr>
+                  <w:rPr>
+                    <w:b w:val="0"/>
+                  </w:rPr>
+                </w:pPr>
+                <w:r>
+                  <w:rPr>
+                    <w:b w:val="0"/>
+                    <w:noProof/>
+                  </w:rPr>
+                  <w:t>Raúl Moreno Rodrigo</w:t>
+                </w:r>
+                <w:r>
+                  <w:rPr>
+                    <w:b w:val="0"/>
+                    <w:noProof/>
+                  </w:rPr>
+                  <w:t xml:space="preserve"> </w:t>
+                </w:r>
+                <w:r>
+                  <w:rPr>
+                    <w:b w:val="0"/>
+                    <w:bCs/>
+                    <w:noProof/>
+                  </w:rPr>
+                  <w:t>(pag 5)</w:t>
+                </w:r>
+              </w:p>
+              <w:p>
+                <w:pPr>
                   <w:pStyle w:val="Prrafodelista"/>
                   <w:numPr>
                     <w:ilvl w:val="0"/>
@@ -1430,6 +1512,15 @@
                 </w:p>
                 <w:p>
                   <w:pPr>
+                    <w:pStyle w:val="Ttulo"/>
+                    <w:rPr>
+                      <w:noProof/>
+                      <w:lang w:bidi="es-ES"/>
+                    </w:rPr>
+                  </w:pPr>
+                </w:p>
+                <w:p>
+                  <w:pPr>
                     <w:pStyle w:val="Subttulo"/>
                     <w:framePr w:wrap="around"/>
                     <w:rPr>
@@ -1570,7 +1661,11 @@
                   </w:r>
                   <w:proofErr w:type="spellEnd"/>
                   <w:r>
-                    <w:t xml:space="preserve">, para que así exista una rama master cuándo el resto de </w:t>
+                    <w:t xml:space="preserve">, </w:t>
+                  </w:r>
+                  <w:r>
+                    <w:lastRenderedPageBreak/>
+                    <w:t xml:space="preserve">para que así exista una rama master cuándo el resto de </w:t>
                   </w:r>
                   <w:proofErr w:type="gramStart"/>
                   <w:r>
@@ -1598,7 +1693,6 @@
                     </w:numPr>
                   </w:pPr>
                   <w:r>
-                    <w:lastRenderedPageBreak/>
                     <w:t xml:space="preserve">Ahora he creado una nueva rama llamada producto, sobre la cual he ido haciendo todos los </w:t>
                   </w:r>
                   <w:proofErr w:type="spellStart"/>
@@ -1688,6 +1782,14 @@
                   <w:r>
                     <w:t xml:space="preserve"> con todas mis modificaciones.</w:t>
                   </w:r>
+                </w:p>
+                <w:p>
+                  <w:pPr>
+                    <w:pStyle w:val="Contenido"/>
+                    <w:rPr>
+                      <w:noProof/>
+                    </w:rPr>
+                  </w:pPr>
                 </w:p>
                 <w:p>
                   <w:pPr>
@@ -1743,6 +1845,414 @@
                 </w:tcPr>
                 <w:p>
                   <w:pPr>
+                    <w:pStyle w:val="Subttulo"/>
+                    <w:framePr w:hSpace="0" w:wrap="auto" w:vAnchor="margin" w:hAnchor="text" w:yAlign="inline"/>
+                    <w:rPr>
+                      <w:b/>
+                      <w:bCs/>
+                      <w:noProof/>
+                      <w:u w:val="single"/>
+                    </w:rPr>
+                  </w:pPr>
+                  <w:r>
+                    <w:rPr>
+                      <w:b/>
+                      <w:bCs/>
+                      <w:noProof/>
+                      <w:u w:val="single"/>
+                    </w:rPr>
+                    <w:lastRenderedPageBreak/>
+                    <w:t>DAVID MENÉNDEZ NUÑEZ</w:t>
+                  </w:r>
+                </w:p>
+                <w:p>
+                  <w:pPr>
+                    <w:pStyle w:val="Subttulo"/>
+                    <w:framePr w:hSpace="0" w:wrap="auto" w:vAnchor="margin" w:hAnchor="text" w:yAlign="inline"/>
+                    <w:rPr>
+                      <w:b/>
+                      <w:bCs/>
+                      <w:noProof/>
+                      <w:u w:val="single"/>
+                    </w:rPr>
+                  </w:pPr>
+                </w:p>
+                <w:p>
+                  <w:pPr>
+                    <w:pStyle w:val="Contenido"/>
+                    <w:numPr>
+                      <w:ilvl w:val="0"/>
+                      <w:numId w:val="15"/>
+                    </w:numPr>
+                    <w:rPr>
+                      <w:rFonts w:eastAsiaTheme="minorHAnsi"/>
+                      <w:color w:val="auto"/>
+                      <w:sz w:val="22"/>
+                    </w:rPr>
+                  </w:pPr>
+                  <w:r>
+                    <w:t xml:space="preserve">En base al repositorio que ha creado Pablo, he realizado un clone a una carpeta </w:t>
+                  </w:r>
+                  <w:r>
+                    <w:t>a</w:t>
+                  </w:r>
+                  <w:r>
+                    <w:t xml:space="preserve"> mi repositorio local.</w:t>
+                  </w:r>
+                </w:p>
+                <w:p>
+                  <w:pPr>
+                    <w:pStyle w:val="Contenido"/>
+                    <w:numPr>
+                      <w:ilvl w:val="0"/>
+                      <w:numId w:val="15"/>
+                    </w:numPr>
+                  </w:pPr>
+                  <w:r>
+                    <w:t>He añadido un nuevo paquete llamado suma y he añadido la clase Suma.</w:t>
+                  </w:r>
+                </w:p>
+                <w:p>
+                  <w:pPr>
+                    <w:pStyle w:val="Contenido"/>
+                    <w:ind w:left="360"/>
+                  </w:pPr>
+                  <w:r>
+                    <w:drawing>
+                      <wp:inline distT="0" distB="0" distL="0" distR="0" wp14:anchorId="47A3EB81" wp14:editId="23C5AB52">
+                        <wp:extent cx="1356360" cy="1093723"/>
+                        <wp:effectExtent l="0" t="0" r="0" b="0"/>
+                        <wp:docPr id="4" name="Imagen 4"/>
+                        <wp:cNvGraphicFramePr>
+                          <a:graphicFrameLocks xmlns:a="http://schemas.openxmlformats.org/drawingml/2006/main" noChangeAspect="1"/>
+                        </wp:cNvGraphicFramePr>
+                        <a:graphic xmlns:a="http://schemas.openxmlformats.org/drawingml/2006/main">
+                          <a:graphicData uri="http://schemas.openxmlformats.org/drawingml/2006/picture">
+                            <pic:pic xmlns:pic="http://schemas.openxmlformats.org/drawingml/2006/picture">
+                              <pic:nvPicPr>
+                                <pic:cNvPr id="1" name=""/>
+                                <pic:cNvPicPr/>
+                              </pic:nvPicPr>
+                              <pic:blipFill>
+                                <a:blip r:embed="rId11"/>
+                                <a:stretch>
+                                  <a:fillRect/>
+                                </a:stretch>
+                              </pic:blipFill>
+                              <pic:spPr>
+                                <a:xfrm>
+                                  <a:off x="0" y="0"/>
+                                  <a:ext cx="1364268" cy="1100099"/>
+                                </a:xfrm>
+                                <a:prstGeom prst="rect">
+                                  <a:avLst/>
+                                </a:prstGeom>
+                              </pic:spPr>
+                            </pic:pic>
+                          </a:graphicData>
+                        </a:graphic>
+                      </wp:inline>
+                    </w:drawing>
+                  </w:r>
+                </w:p>
+                <w:p>
+                  <w:pPr>
+                    <w:pStyle w:val="Contenido"/>
+                    <w:numPr>
+                      <w:ilvl w:val="0"/>
+                      <w:numId w:val="15"/>
+                    </w:numPr>
+                  </w:pPr>
+                  <w:r>
+                    <w:t>Creada</w:t>
+                  </w:r>
+                  <w:r>
+                    <w:t xml:space="preserve"> una nueva rama llamada RAMA_SUMA sobre la que he trabajado.</w:t>
+                  </w:r>
+                </w:p>
+                <w:p>
+                  <w:pPr>
+                    <w:pStyle w:val="Contenido"/>
+                    <w:ind w:left="360"/>
+                  </w:pPr>
+                  <w:r>
+                    <w:drawing>
+                      <wp:inline distT="0" distB="0" distL="0" distR="0" wp14:anchorId="6DB12C79" wp14:editId="41040DFA">
+                        <wp:extent cx="4648849" cy="581106"/>
+                        <wp:effectExtent l="0" t="0" r="0" b="9525"/>
+                        <wp:docPr id="7" name="Imagen 7"/>
+                        <wp:cNvGraphicFramePr>
+                          <a:graphicFrameLocks xmlns:a="http://schemas.openxmlformats.org/drawingml/2006/main" noChangeAspect="1"/>
+                        </wp:cNvGraphicFramePr>
+                        <a:graphic xmlns:a="http://schemas.openxmlformats.org/drawingml/2006/main">
+                          <a:graphicData uri="http://schemas.openxmlformats.org/drawingml/2006/picture">
+                            <pic:pic xmlns:pic="http://schemas.openxmlformats.org/drawingml/2006/picture">
+                              <pic:nvPicPr>
+                                <pic:cNvPr id="1" name=""/>
+                                <pic:cNvPicPr/>
+                              </pic:nvPicPr>
+                              <pic:blipFill>
+                                <a:blip r:embed="rId12"/>
+                                <a:stretch>
+                                  <a:fillRect/>
+                                </a:stretch>
+                              </pic:blipFill>
+                              <pic:spPr>
+                                <a:xfrm>
+                                  <a:off x="0" y="0"/>
+                                  <a:ext cx="4648849" cy="581106"/>
+                                </a:xfrm>
+                                <a:prstGeom prst="rect">
+                                  <a:avLst/>
+                                </a:prstGeom>
+                              </pic:spPr>
+                            </pic:pic>
+                          </a:graphicData>
+                        </a:graphic>
+                      </wp:inline>
+                    </w:drawing>
+                  </w:r>
+                </w:p>
+                <w:p>
+                  <w:pPr>
+                    <w:pStyle w:val="Contenido"/>
+                    <w:numPr>
+                      <w:ilvl w:val="0"/>
+                      <w:numId w:val="15"/>
+                    </w:numPr>
+                  </w:pPr>
+                  <w:r>
+                    <w:t xml:space="preserve">He hecho un </w:t>
+                  </w:r>
+                  <w:proofErr w:type="spellStart"/>
+                  <w:r>
+                    <w:t>commit</w:t>
+                  </w:r>
+                  <w:proofErr w:type="spellEnd"/>
+                  <w:r>
+                    <w:t xml:space="preserve"> y l</w:t>
+                  </w:r>
+                  <w:r>
+                    <w:t>uego</w:t>
+                  </w:r>
+                  <w:r>
+                    <w:t xml:space="preserve"> he realizado un </w:t>
+                  </w:r>
+                  <w:proofErr w:type="spellStart"/>
+                  <w:r>
+                    <w:t>push</w:t>
+                  </w:r>
+                  <w:proofErr w:type="spellEnd"/>
+                  <w:r>
+                    <w:t xml:space="preserve"> al repositorio.</w:t>
+                  </w:r>
+                </w:p>
+                <w:p>
+                  <w:pPr>
+                    <w:pStyle w:val="Contenido"/>
+                    <w:numPr>
+                      <w:ilvl w:val="0"/>
+                      <w:numId w:val="15"/>
+                    </w:numPr>
+                  </w:pPr>
+                  <w:r>
+                    <w:t xml:space="preserve">El siguiente día antes de empezar hice un </w:t>
+                  </w:r>
+                  <w:proofErr w:type="spellStart"/>
+                  <w:r>
+                    <w:t>pull</w:t>
+                  </w:r>
+                  <w:proofErr w:type="spellEnd"/>
+                  <w:r>
+                    <w:t xml:space="preserve"> para ver los cambios de los compañeros.</w:t>
+                  </w:r>
+                </w:p>
+                <w:p>
+                  <w:pPr>
+                    <w:pStyle w:val="Contenido"/>
+                    <w:numPr>
+                      <w:ilvl w:val="0"/>
+                      <w:numId w:val="15"/>
+                    </w:numPr>
+                  </w:pPr>
+                  <w:r>
+                    <w:t xml:space="preserve">He </w:t>
+                  </w:r>
+                  <w:r>
+                    <w:t xml:space="preserve">actualizado el </w:t>
+                  </w:r>
+                  <w:proofErr w:type="spellStart"/>
+                  <w:r>
+                    <w:t>main</w:t>
+                  </w:r>
+                  <w:proofErr w:type="spellEnd"/>
+                  <w:r>
+                    <w:t xml:space="preserve"> </w:t>
+                  </w:r>
+                  <w:r>
+                    <w:t>para llamar a los métodos de la clase suma y mostrar en terminal los resultados.</w:t>
+                  </w:r>
+                </w:p>
+                <w:p>
+                  <w:pPr>
+                    <w:pStyle w:val="Contenido"/>
+                    <w:ind w:left="360"/>
+                  </w:pPr>
+                  <w:r>
+                    <w:drawing>
+                      <wp:inline distT="0" distB="0" distL="0" distR="0" wp14:anchorId="53055755" wp14:editId="550E537F">
+                        <wp:extent cx="4853940" cy="2567741"/>
+                        <wp:effectExtent l="0" t="0" r="3810" b="4445"/>
+                        <wp:docPr id="11" name="Imagen 11"/>
+                        <wp:cNvGraphicFramePr>
+                          <a:graphicFrameLocks xmlns:a="http://schemas.openxmlformats.org/drawingml/2006/main" noChangeAspect="1"/>
+                        </wp:cNvGraphicFramePr>
+                        <a:graphic xmlns:a="http://schemas.openxmlformats.org/drawingml/2006/main">
+                          <a:graphicData uri="http://schemas.openxmlformats.org/drawingml/2006/picture">
+                            <pic:pic xmlns:pic="http://schemas.openxmlformats.org/drawingml/2006/picture">
+                              <pic:nvPicPr>
+                                <pic:cNvPr id="1" name=""/>
+                                <pic:cNvPicPr/>
+                              </pic:nvPicPr>
+                              <pic:blipFill>
+                                <a:blip r:embed="rId13"/>
+                                <a:stretch>
+                                  <a:fillRect/>
+                                </a:stretch>
+                              </pic:blipFill>
+                              <pic:spPr>
+                                <a:xfrm>
+                                  <a:off x="0" y="0"/>
+                                  <a:ext cx="4862293" cy="2572160"/>
+                                </a:xfrm>
+                                <a:prstGeom prst="rect">
+                                  <a:avLst/>
+                                </a:prstGeom>
+                              </pic:spPr>
+                            </pic:pic>
+                          </a:graphicData>
+                        </a:graphic>
+                      </wp:inline>
+                    </w:drawing>
+                  </w:r>
+                </w:p>
+                <w:p>
+                  <w:pPr>
+                    <w:pStyle w:val="Contenido"/>
+                    <w:numPr>
+                      <w:ilvl w:val="0"/>
+                      <w:numId w:val="15"/>
+                    </w:numPr>
+                  </w:pPr>
+                  <w:r>
+                    <w:t xml:space="preserve"> </w:t>
+                  </w:r>
+                  <w:r>
+                    <w:t xml:space="preserve">He fusionado la RAMA_SUMA con </w:t>
+                  </w:r>
+                  <w:proofErr w:type="spellStart"/>
+                  <w:r>
+                    <w:t>en</w:t>
+                  </w:r>
+                  <w:proofErr w:type="spellEnd"/>
+                  <w:r>
+                    <w:t xml:space="preserve"> </w:t>
+                  </w:r>
+                  <w:proofErr w:type="gramStart"/>
+                  <w:r>
+                    <w:t>master</w:t>
+                  </w:r>
+                  <w:proofErr w:type="gramEnd"/>
+                  <w:r>
+                    <w:t xml:space="preserve"> y he realizado un </w:t>
+                  </w:r>
+                  <w:proofErr w:type="spellStart"/>
+                  <w:r>
+                    <w:t>push</w:t>
+                  </w:r>
+                  <w:proofErr w:type="spellEnd"/>
+                  <w:r>
+                    <w:t>.</w:t>
+                  </w:r>
+                </w:p>
+                <w:p>
+                  <w:pPr>
+                    <w:pStyle w:val="Contenido"/>
+                    <w:ind w:left="360"/>
+                  </w:pPr>
+                  <w:r>
+                    <w:lastRenderedPageBreak/>
+                    <w:drawing>
+                      <wp:inline distT="0" distB="0" distL="0" distR="0" wp14:anchorId="601F115B" wp14:editId="22E9B058">
+                        <wp:extent cx="4877481" cy="2295845"/>
+                        <wp:effectExtent l="0" t="0" r="0" b="9525"/>
+                        <wp:docPr id="12" name="Imagen 12"/>
+                        <wp:cNvGraphicFramePr>
+                          <a:graphicFrameLocks xmlns:a="http://schemas.openxmlformats.org/drawingml/2006/main" noChangeAspect="1"/>
+                        </wp:cNvGraphicFramePr>
+                        <a:graphic xmlns:a="http://schemas.openxmlformats.org/drawingml/2006/main">
+                          <a:graphicData uri="http://schemas.openxmlformats.org/drawingml/2006/picture">
+                            <pic:pic xmlns:pic="http://schemas.openxmlformats.org/drawingml/2006/picture">
+                              <pic:nvPicPr>
+                                <pic:cNvPr id="1" name=""/>
+                                <pic:cNvPicPr/>
+                              </pic:nvPicPr>
+                              <pic:blipFill>
+                                <a:blip r:embed="rId14"/>
+                                <a:stretch>
+                                  <a:fillRect/>
+                                </a:stretch>
+                              </pic:blipFill>
+                              <pic:spPr>
+                                <a:xfrm>
+                                  <a:off x="0" y="0"/>
+                                  <a:ext cx="4877481" cy="2295845"/>
+                                </a:xfrm>
+                                <a:prstGeom prst="rect">
+                                  <a:avLst/>
+                                </a:prstGeom>
+                              </pic:spPr>
+                            </pic:pic>
+                          </a:graphicData>
+                        </a:graphic>
+                      </wp:inline>
+                    </w:drawing>
+                  </w:r>
+                </w:p>
+                <w:p>
+                  <w:pPr>
+                    <w:pStyle w:val="Contenido"/>
+                    <w:numPr>
+                      <w:ilvl w:val="0"/>
+                      <w:numId w:val="15"/>
+                    </w:numPr>
+                  </w:pPr>
+                  <w:r>
+                    <w:t>He añadido el documento de actividad al repositorio.</w:t>
+                  </w:r>
+                </w:p>
+                <w:p>
+                  <w:pPr>
+                    <w:pStyle w:val="Contenido"/>
+                    <w:numPr>
+                      <w:ilvl w:val="0"/>
+                      <w:numId w:val="15"/>
+                    </w:numPr>
+                  </w:pPr>
+                  <w:r>
+                    <w:t xml:space="preserve">He comentado el </w:t>
+                  </w:r>
+                  <w:proofErr w:type="spellStart"/>
+                  <w:r>
+                    <w:t>main</w:t>
+                  </w:r>
+                  <w:proofErr w:type="spellEnd"/>
+                  <w:r>
+                    <w:t xml:space="preserve"> en la parte de la clase Suma y actualizado el repositorio.</w:t>
+                  </w:r>
+                </w:p>
+                <w:p>
+                  <w:pPr>
                     <w:rPr>
                       <w:noProof/>
                     </w:rPr>
@@ -1766,6 +2276,69 @@
                       <w:lang w:bidi="es-ES"/>
                     </w:rPr>
                   </w:pPr>
+                </w:p>
+                <w:p>
+                  <w:pPr>
+                    <w:pStyle w:val="Ttulo"/>
+                    <w:rPr>
+                      <w:noProof/>
+                      <w:lang w:bidi="es-ES"/>
+                    </w:rPr>
+                  </w:pPr>
+                </w:p>
+                <w:p>
+                  <w:pPr>
+                    <w:pStyle w:val="Ttulo"/>
+                    <w:rPr>
+                      <w:noProof/>
+                      <w:lang w:bidi="es-ES"/>
+                    </w:rPr>
+                  </w:pPr>
+                </w:p>
+                <w:p>
+                  <w:pPr>
+                    <w:pStyle w:val="Ttulo"/>
+                    <w:rPr>
+                      <w:noProof/>
+                      <w:lang w:bidi="es-ES"/>
+                    </w:rPr>
+                  </w:pPr>
+                </w:p>
+                <w:p>
+                  <w:pPr>
+                    <w:pStyle w:val="Ttulo"/>
+                    <w:rPr>
+                      <w:noProof/>
+                      <w:lang w:bidi="es-ES"/>
+                    </w:rPr>
+                  </w:pPr>
+                </w:p>
+                <w:p>
+                  <w:pPr>
+                    <w:pStyle w:val="Ttulo"/>
+                    <w:rPr>
+                      <w:noProof/>
+                      <w:lang w:bidi="es-ES"/>
+                    </w:rPr>
+                  </w:pPr>
+                </w:p>
+                <w:p>
+                  <w:pPr>
+                    <w:pStyle w:val="Ttulo"/>
+                    <w:rPr>
+                      <w:noProof/>
+                      <w:lang w:bidi="es-ES"/>
+                    </w:rPr>
+                  </w:pPr>
+                </w:p>
+                <w:p>
+                  <w:pPr>
+                    <w:pStyle w:val="Ttulo"/>
+                    <w:rPr>
+                      <w:noProof/>
+                      <w:lang w:bidi="es-ES"/>
+                    </w:rPr>
+                  </w:pPr>
                   <w:r>
                     <w:rPr>
                       <w:noProof/>
@@ -1784,6 +2357,7 @@
                     <w:rPr>
                       <w:noProof/>
                     </w:rPr>
+                    <w:lastRenderedPageBreak/>
                     <w:t xml:space="preserve">Pablo había creado una carpeta llamada out que se sincronizaba con el respositorio. Como no se quería sincronizar, la introdujo en gitignore para evitar que </w:t>
                   </w:r>
                   <w:r>
@@ -1842,8 +2416,8 @@
       </w:pPr>
     </w:p>
     <w:sectPr>
-      <w:headerReference w:type="default" r:id="rId11"/>
-      <w:footerReference w:type="default" r:id="rId12"/>
+      <w:headerReference w:type="default" r:id="rId15"/>
+      <w:footerReference w:type="default" r:id="rId16"/>
       <w:pgSz w:w="11906" w:h="16838" w:code="9"/>
       <w:pgMar w:top="720" w:right="936" w:bottom="720" w:left="936" w:header="0" w:footer="289" w:gutter="0"/>
       <w:pgNumType w:start="1"/>
@@ -2787,6 +3361,92 @@
     </w:lvl>
   </w:abstractNum>
   <w:abstractNum w:abstractNumId="8" w15:restartNumberingAfterBreak="0">
+    <w:nsid w:val="51E33D7D"/>
+    <w:multiLevelType w:val="hybridMultilevel"/>
+    <w:tmpl w:val="81A61E32"/>
+    <w:lvl w:ilvl="0" w:tplc="FFFFFFFF">
+      <w:start w:val="1"/>
+      <w:numFmt w:val="decimal"/>
+      <w:lvlText w:val="%1."/>
+      <w:lvlJc w:val="left"/>
+      <w:pPr>
+        <w:ind w:left="720" w:hanging="360"/>
+      </w:pPr>
+    </w:lvl>
+    <w:lvl w:ilvl="1" w:tplc="FFFFFFFF" w:tentative="1">
+      <w:start w:val="1"/>
+      <w:numFmt w:val="lowerLetter"/>
+      <w:lvlText w:val="%2."/>
+      <w:lvlJc w:val="left"/>
+      <w:pPr>
+        <w:ind w:left="1440" w:hanging="360"/>
+      </w:pPr>
+    </w:lvl>
+    <w:lvl w:ilvl="2" w:tplc="FFFFFFFF" w:tentative="1">
+      <w:start w:val="1"/>
+      <w:numFmt w:val="lowerRoman"/>
+      <w:lvlText w:val="%3."/>
+      <w:lvlJc w:val="right"/>
+      <w:pPr>
+        <w:ind w:left="2160" w:hanging="180"/>
+      </w:pPr>
+    </w:lvl>
+    <w:lvl w:ilvl="3" w:tplc="FFFFFFFF" w:tentative="1">
+      <w:start w:val="1"/>
+      <w:numFmt w:val="decimal"/>
+      <w:lvlText w:val="%4."/>
+      <w:lvlJc w:val="left"/>
+      <w:pPr>
+        <w:ind w:left="2880" w:hanging="360"/>
+      </w:pPr>
+    </w:lvl>
+    <w:lvl w:ilvl="4" w:tplc="FFFFFFFF" w:tentative="1">
+      <w:start w:val="1"/>
+      <w:numFmt w:val="lowerLetter"/>
+      <w:lvlText w:val="%5."/>
+      <w:lvlJc w:val="left"/>
+      <w:pPr>
+        <w:ind w:left="3600" w:hanging="360"/>
+      </w:pPr>
+    </w:lvl>
+    <w:lvl w:ilvl="5" w:tplc="FFFFFFFF" w:tentative="1">
+      <w:start w:val="1"/>
+      <w:numFmt w:val="lowerRoman"/>
+      <w:lvlText w:val="%6."/>
+      <w:lvlJc w:val="right"/>
+      <w:pPr>
+        <w:ind w:left="4320" w:hanging="180"/>
+      </w:pPr>
+    </w:lvl>
+    <w:lvl w:ilvl="6" w:tplc="FFFFFFFF" w:tentative="1">
+      <w:start w:val="1"/>
+      <w:numFmt w:val="decimal"/>
+      <w:lvlText w:val="%7."/>
+      <w:lvlJc w:val="left"/>
+      <w:pPr>
+        <w:ind w:left="5040" w:hanging="360"/>
+      </w:pPr>
+    </w:lvl>
+    <w:lvl w:ilvl="7" w:tplc="FFFFFFFF" w:tentative="1">
+      <w:start w:val="1"/>
+      <w:numFmt w:val="lowerLetter"/>
+      <w:lvlText w:val="%8."/>
+      <w:lvlJc w:val="left"/>
+      <w:pPr>
+        <w:ind w:left="5760" w:hanging="360"/>
+      </w:pPr>
+    </w:lvl>
+    <w:lvl w:ilvl="8" w:tplc="FFFFFFFF" w:tentative="1">
+      <w:start w:val="1"/>
+      <w:numFmt w:val="lowerRoman"/>
+      <w:lvlText w:val="%9."/>
+      <w:lvlJc w:val="right"/>
+      <w:pPr>
+        <w:ind w:left="6480" w:hanging="180"/>
+      </w:pPr>
+    </w:lvl>
+  </w:abstractNum>
+  <w:abstractNum w:abstractNumId="9" w15:restartNumberingAfterBreak="0">
     <w:nsid w:val="57830D8A"/>
     <w:multiLevelType w:val="hybridMultilevel"/>
     <w:tmpl w:val="451C95E4"/>
@@ -2872,7 +3532,7 @@
       </w:pPr>
     </w:lvl>
   </w:abstractNum>
-  <w:abstractNum w:abstractNumId="9" w15:restartNumberingAfterBreak="0">
+  <w:abstractNum w:abstractNumId="10" w15:restartNumberingAfterBreak="0">
     <w:nsid w:val="5B3B3A18"/>
     <w:multiLevelType w:val="hybridMultilevel"/>
     <w:tmpl w:val="D7C2C550"/>
@@ -2958,10 +3618,10 @@
       </w:pPr>
     </w:lvl>
   </w:abstractNum>
-  <w:abstractNum w:abstractNumId="10" w15:restartNumberingAfterBreak="0">
+  <w:abstractNum w:abstractNumId="11" w15:restartNumberingAfterBreak="0">
     <w:nsid w:val="6A7019A8"/>
     <w:multiLevelType w:val="hybridMultilevel"/>
-    <w:tmpl w:val="459A8BE2"/>
+    <w:tmpl w:val="81A61E32"/>
     <w:lvl w:ilvl="0" w:tplc="0C0A000F">
       <w:start w:val="1"/>
       <w:numFmt w:val="decimal"/>
@@ -3044,7 +3704,7 @@
       </w:pPr>
     </w:lvl>
   </w:abstractNum>
-  <w:abstractNum w:abstractNumId="11" w15:restartNumberingAfterBreak="0">
+  <w:abstractNum w:abstractNumId="12" w15:restartNumberingAfterBreak="0">
     <w:nsid w:val="6D8A0573"/>
     <w:multiLevelType w:val="hybridMultilevel"/>
     <w:tmpl w:val="7388900A"/>
@@ -3130,7 +3790,7 @@
       </w:pPr>
     </w:lvl>
   </w:abstractNum>
-  <w:abstractNum w:abstractNumId="12" w15:restartNumberingAfterBreak="0">
+  <w:abstractNum w:abstractNumId="13" w15:restartNumberingAfterBreak="0">
     <w:nsid w:val="6E3A6946"/>
     <w:multiLevelType w:val="hybridMultilevel"/>
     <w:tmpl w:val="0206ED2C"/>
@@ -3146,7 +3806,7 @@
         <w:rFonts w:ascii="Symbol" w:hAnsi="Symbol" w:hint="default"/>
       </w:rPr>
     </w:lvl>
-    <w:lvl w:ilvl="1" w:tplc="0C0A0003" w:tentative="1">
+    <w:lvl w:ilvl="1" w:tplc="0C0A0003">
       <w:start w:val="1"/>
       <w:numFmt w:val="bullet"/>
       <w:lvlText w:val="o"/>
@@ -3158,7 +3818,7 @@
         <w:rFonts w:ascii="Courier New" w:hAnsi="Courier New" w:cs="Courier New" w:hint="default"/>
       </w:rPr>
     </w:lvl>
-    <w:lvl w:ilvl="2" w:tplc="0C0A0005" w:tentative="1">
+    <w:lvl w:ilvl="2" w:tplc="0C0A0005">
       <w:start w:val="1"/>
       <w:numFmt w:val="bullet"/>
       <w:lvlText w:val=""/>
@@ -3244,7 +3904,7 @@
     </w:lvl>
   </w:abstractNum>
   <w:num w:numId="1">
-    <w:abstractNumId w:val="12"/>
+    <w:abstractNumId w:val="13"/>
   </w:num>
   <w:num w:numId="2">
     <w:abstractNumId w:val="5"/>
@@ -3256,10 +3916,10 @@
     <w:abstractNumId w:val="0"/>
   </w:num>
   <w:num w:numId="5">
-    <w:abstractNumId w:val="11"/>
+    <w:abstractNumId w:val="12"/>
   </w:num>
   <w:num w:numId="6">
-    <w:abstractNumId w:val="8"/>
+    <w:abstractNumId w:val="9"/>
   </w:num>
   <w:num w:numId="7">
     <w:abstractNumId w:val="2"/>
@@ -3274,13 +3934,46 @@
     <w:abstractNumId w:val="1"/>
   </w:num>
   <w:num w:numId="11">
-    <w:abstractNumId w:val="10"/>
+    <w:abstractNumId w:val="11"/>
   </w:num>
   <w:num w:numId="12">
     <w:abstractNumId w:val="3"/>
   </w:num>
   <w:num w:numId="13">
-    <w:abstractNumId w:val="9"/>
+    <w:abstractNumId w:val="10"/>
+  </w:num>
+  <w:num w:numId="14">
+    <w:abstractNumId w:val="2"/>
+    <w:lvlOverride w:ilvl="0">
+      <w:startOverride w:val="1"/>
+    </w:lvlOverride>
+    <w:lvlOverride w:ilvl="1">
+      <w:startOverride w:val="1"/>
+    </w:lvlOverride>
+    <w:lvlOverride w:ilvl="2">
+      <w:startOverride w:val="1"/>
+    </w:lvlOverride>
+    <w:lvlOverride w:ilvl="3">
+      <w:startOverride w:val="1"/>
+    </w:lvlOverride>
+    <w:lvlOverride w:ilvl="4">
+      <w:startOverride w:val="1"/>
+    </w:lvlOverride>
+    <w:lvlOverride w:ilvl="5">
+      <w:startOverride w:val="1"/>
+    </w:lvlOverride>
+    <w:lvlOverride w:ilvl="6">
+      <w:startOverride w:val="1"/>
+    </w:lvlOverride>
+    <w:lvlOverride w:ilvl="7">
+      <w:startOverride w:val="1"/>
+    </w:lvlOverride>
+    <w:lvlOverride w:ilvl="8">
+      <w:startOverride w:val="1"/>
+    </w:lvlOverride>
+  </w:num>
+  <w:num w:numId="15">
+    <w:abstractNumId w:val="8"/>
   </w:num>
 </w:numbering>
 </file>

</xml_diff>

<commit_message>
modificado documento actividad vs3
</commit_message>
<xml_diff>
--- a/Documento de Actividad.docx
+++ b/Documento de Actividad.docx
@@ -8,6 +8,67 @@
           <w:noProof/>
         </w:rPr>
       </w:pPr>
+      <w:r>
+        <w:rPr>
+          <w:noProof/>
+          <w:lang w:bidi="es-ES"/>
+        </w:rPr>
+        <w:drawing>
+          <wp:anchor distT="0" distB="0" distL="114300" distR="114300" simplePos="0" relativeHeight="251658240" behindDoc="1" locked="0" layoutInCell="1" allowOverlap="1" wp14:anchorId="1FC750BD" wp14:editId="50DE285B">
+            <wp:simplePos x="0" y="0"/>
+            <wp:positionH relativeFrom="column">
+              <wp:posOffset>-5086350</wp:posOffset>
+            </wp:positionH>
+            <wp:positionV relativeFrom="margin">
+              <wp:posOffset>-1115695</wp:posOffset>
+            </wp:positionV>
+            <wp:extent cx="13412470" cy="7209155"/>
+            <wp:effectExtent l="0" t="0" r="0" b="0"/>
+            <wp:wrapNone/>
+            <wp:docPr id="1" name="Imagen 1"/>
+            <wp:cNvGraphicFramePr>
+              <a:graphicFrameLocks xmlns:a="http://schemas.openxmlformats.org/drawingml/2006/main" noChangeAspect="1"/>
+            </wp:cNvGraphicFramePr>
+            <a:graphic xmlns:a="http://schemas.openxmlformats.org/drawingml/2006/main">
+              <a:graphicData uri="http://schemas.openxmlformats.org/drawingml/2006/picture">
+                <pic:pic xmlns:pic="http://schemas.openxmlformats.org/drawingml/2006/picture">
+                  <pic:nvPicPr>
+                    <pic:cNvPr id="1" name="Imagen 1"/>
+                    <pic:cNvPicPr/>
+                  </pic:nvPicPr>
+                  <pic:blipFill>
+                    <a:blip r:embed="rId8">
+                      <a:extLst>
+                        <a:ext uri="{28A0092B-C50C-407E-A947-70E740481C1C}">
+                          <a14:useLocalDpi xmlns:a14="http://schemas.microsoft.com/office/drawing/2010/main" val="0"/>
+                        </a:ext>
+                      </a:extLst>
+                    </a:blip>
+                    <a:stretch>
+                      <a:fillRect/>
+                    </a:stretch>
+                  </pic:blipFill>
+                  <pic:spPr>
+                    <a:xfrm>
+                      <a:off x="0" y="0"/>
+                      <a:ext cx="13412470" cy="7209155"/>
+                    </a:xfrm>
+                    <a:prstGeom prst="rect">
+                      <a:avLst/>
+                    </a:prstGeom>
+                  </pic:spPr>
+                </pic:pic>
+              </a:graphicData>
+            </a:graphic>
+            <wp14:sizeRelH relativeFrom="margin">
+              <wp14:pctWidth>0</wp14:pctWidth>
+            </wp14:sizeRelH>
+            <wp14:sizeRelV relativeFrom="margin">
+              <wp14:pctHeight>0</wp14:pctHeight>
+            </wp14:sizeRelV>
+          </wp:anchor>
+        </w:drawing>
+      </w:r>
       <w:r>
         <w:rPr>
           <w:noProof/>
@@ -16,7 +77,7 @@
         <mc:AlternateContent>
           <mc:Choice Requires="wps">
             <w:drawing>
-              <wp:anchor distT="0" distB="0" distL="114300" distR="114300" simplePos="0" relativeHeight="251660288" behindDoc="1" locked="0" layoutInCell="1" allowOverlap="1" wp14:anchorId="0040FA8B" wp14:editId="57D84B23">
+              <wp:anchor distT="0" distB="0" distL="114300" distR="114300" simplePos="0" relativeHeight="251660288" behindDoc="1" locked="0" layoutInCell="1" allowOverlap="1" wp14:anchorId="0040FA8B" wp14:editId="5022D412">
                 <wp:simplePos x="0" y="0"/>
                 <wp:positionH relativeFrom="column">
                   <wp:posOffset>-202474</wp:posOffset>
@@ -84,73 +145,12 @@
           </mc:Choice>
           <mc:Fallback>
             <w:pict>
-              <v:rect w14:anchorId="3B50DCF4" id="Rectángulo 3" o:spid="_x0000_s1026" alt="rectángulo blanco para texto en portada" style="position:absolute;margin-left:-15.95pt;margin-top:73.85pt;width:310.15pt;height:681.65pt;z-index:-251656192;visibility:visible;mso-wrap-style:square;mso-width-percent:0;mso-height-percent:0;mso-wrap-distance-left:9pt;mso-wrap-distance-top:0;mso-wrap-distance-right:9pt;mso-wrap-distance-bottom:0;mso-position-horizontal:absolute;mso-position-horizontal-relative:text;mso-position-vertical:absolute;mso-position-vertical-relative:page;mso-width-percent:0;mso-height-percent:0;mso-width-relative:margin;mso-height-relative:margin;v-text-anchor:middle" o:gfxdata="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" fillcolor="white [3212]" stroked="f" strokeweight="2pt">
+              <v:rect w14:anchorId="0BF8DABE" id="Rectángulo 3" o:spid="_x0000_s1026" alt="rectángulo blanco para texto en portada" style="position:absolute;margin-left:-15.95pt;margin-top:73.85pt;width:310.15pt;height:681.65pt;z-index:-251656192;visibility:visible;mso-wrap-style:square;mso-width-percent:0;mso-height-percent:0;mso-wrap-distance-left:9pt;mso-wrap-distance-top:0;mso-wrap-distance-right:9pt;mso-wrap-distance-bottom:0;mso-position-horizontal:absolute;mso-position-horizontal-relative:text;mso-position-vertical:absolute;mso-position-vertical-relative:page;mso-width-percent:0;mso-height-percent:0;mso-width-relative:margin;mso-height-relative:margin;v-text-anchor:middle" o:gfxdata="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" fillcolor="white [3212]" stroked="f" strokeweight="2pt">
                 <w10:wrap anchory="page"/>
               </v:rect>
             </w:pict>
           </mc:Fallback>
         </mc:AlternateContent>
-      </w:r>
-      <w:r>
-        <w:rPr>
-          <w:noProof/>
-          <w:lang w:bidi="es-ES"/>
-        </w:rPr>
-        <w:drawing>
-          <wp:anchor distT="0" distB="0" distL="114300" distR="114300" simplePos="0" relativeHeight="251658240" behindDoc="1" locked="0" layoutInCell="1" allowOverlap="1" wp14:anchorId="1FC750BD" wp14:editId="3C712E6A">
-            <wp:simplePos x="0" y="0"/>
-            <wp:positionH relativeFrom="column">
-              <wp:posOffset>-746975</wp:posOffset>
-            </wp:positionH>
-            <wp:positionV relativeFrom="page">
-              <wp:posOffset>-12700</wp:posOffset>
-            </wp:positionV>
-            <wp:extent cx="7760970" cy="6684010"/>
-            <wp:effectExtent l="0" t="0" r="0" b="2540"/>
-            <wp:wrapNone/>
-            <wp:docPr id="1" name="Imagen 1" descr="vista de la calle con edificios, establecimientos y cantantes de calle"/>
-            <wp:cNvGraphicFramePr>
-              <a:graphicFrameLocks xmlns:a="http://schemas.openxmlformats.org/drawingml/2006/main" noChangeAspect="1"/>
-            </wp:cNvGraphicFramePr>
-            <a:graphic xmlns:a="http://schemas.openxmlformats.org/drawingml/2006/main">
-              <a:graphicData uri="http://schemas.openxmlformats.org/drawingml/2006/picture">
-                <pic:pic xmlns:pic="http://schemas.openxmlformats.org/drawingml/2006/picture">
-                  <pic:nvPicPr>
-                    <pic:cNvPr id="1" name="image-7-11.jpg"/>
-                    <pic:cNvPicPr/>
-                  </pic:nvPicPr>
-                  <pic:blipFill>
-                    <a:blip r:embed="rId8" cstate="print">
-                      <a:extLst>
-                        <a:ext uri="{28A0092B-C50C-407E-A947-70E740481C1C}">
-                          <a14:useLocalDpi xmlns:a14="http://schemas.microsoft.com/office/drawing/2010/main" val="0"/>
-                        </a:ext>
-                      </a:extLst>
-                    </a:blip>
-                    <a:stretch>
-                      <a:fillRect/>
-                    </a:stretch>
-                  </pic:blipFill>
-                  <pic:spPr>
-                    <a:xfrm>
-                      <a:off x="0" y="0"/>
-                      <a:ext cx="7760970" cy="6684010"/>
-                    </a:xfrm>
-                    <a:prstGeom prst="rect">
-                      <a:avLst/>
-                    </a:prstGeom>
-                  </pic:spPr>
-                </pic:pic>
-              </a:graphicData>
-            </a:graphic>
-            <wp14:sizeRelH relativeFrom="margin">
-              <wp14:pctWidth>0</wp14:pctWidth>
-            </wp14:sizeRelH>
-            <wp14:sizeRelV relativeFrom="margin">
-              <wp14:pctHeight>0</wp14:pctHeight>
-            </wp14:sizeRelV>
-          </wp:anchor>
-        </w:drawing>
       </w:r>
     </w:p>
     <w:tbl>
@@ -475,6 +475,23 @@
                   </w:rPr>
                   <w:fldChar w:fldCharType="end"/>
                 </w:r>
+                <w:r>
+                  <w:rPr>
+                    <w:rStyle w:val="SubttuloCar"/>
+                    <w:b w:val="0"/>
+                    <w:noProof/>
+                    <w:lang w:bidi="es-ES"/>
+                  </w:rPr>
+                  <w:t xml:space="preserve"> </w:t>
+                </w:r>
+                <w:r>
+                  <w:rPr>
+                    <w:rStyle w:val="SubttuloCar"/>
+                    <w:b w:val="0"/>
+                    <w:bCs/>
+                  </w:rPr>
+                  <w:t>2022</w:t>
+                </w:r>
               </w:p>
             </w:sdtContent>
           </w:sdt>
@@ -496,9 +513,9 @@
               <mc:AlternateContent>
                 <mc:Choice Requires="wps">
                   <w:drawing>
-                    <wp:inline distT="0" distB="0" distL="0" distR="0" wp14:anchorId="6E85D52B" wp14:editId="1F4FB3A8">
-                      <wp:extent cx="1493949" cy="0"/>
-                      <wp:effectExtent l="0" t="19050" r="30480" b="19050"/>
+                    <wp:inline distT="0" distB="0" distL="0" distR="0" wp14:anchorId="6E85D52B" wp14:editId="3A349638">
+                      <wp:extent cx="1645920" cy="7620"/>
+                      <wp:effectExtent l="19050" t="19050" r="30480" b="30480"/>
                       <wp:docPr id="6" name="Conector recto 6" descr="divisor de texto"/>
                       <wp:cNvGraphicFramePr/>
                       <a:graphic xmlns:a="http://schemas.openxmlformats.org/drawingml/2006/main">
@@ -506,9 +523,9 @@
                           <wps:wsp>
                             <wps:cNvCnPr/>
                             <wps:spPr>
-                              <a:xfrm>
+                              <a:xfrm flipV="1">
                                 <a:off x="0" y="0"/>
-                                <a:ext cx="1493949" cy="0"/>
+                                <a:ext cx="1645920" cy="7620"/>
                               </a:xfrm>
                               <a:prstGeom prst="line">
                                 <a:avLst/>
@@ -542,7 +559,7 @@
                 </mc:Choice>
                 <mc:Fallback>
                   <w:pict>
-                    <v:line w14:anchorId="22A77DB7" id="Conector recto 6" o:spid="_x0000_s1026" alt="divisor de texto" style="visibility:visible;mso-wrap-style:square;mso-left-percent:-10001;mso-top-percent:-10001;mso-position-horizontal:absolute;mso-position-horizontal-relative:char;mso-position-vertical:absolute;mso-position-vertical-relative:line;mso-left-percent:-10001;mso-top-percent:-10001" from="0,0" to="117.65pt,0" o:gfxdata="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" strokecolor="#082a75 [3215]" strokeweight="3pt">
+                    <v:line w14:anchorId="2F4C4CEB" id="Conector recto 6" o:spid="_x0000_s1026" alt="divisor de texto" style="flip:y;visibility:visible;mso-wrap-style:square;mso-left-percent:-10001;mso-top-percent:-10001;mso-position-horizontal:absolute;mso-position-horizontal-relative:char;mso-position-vertical:absolute;mso-position-vertical-relative:line;mso-left-percent:-10001;mso-top-percent:-10001" from="0,0" to="129.6pt,.6pt" o:gfxdata="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" strokecolor="#082a75 [3215]" strokeweight="3pt">
                       <w10:anchorlock/>
                     </v:line>
                   </w:pict>
@@ -567,48 +584,6 @@
                 <w:szCs w:val="10"/>
               </w:rPr>
             </w:pPr>
-          </w:p>
-          <w:p>
-            <w:pPr>
-              <w:rPr>
-                <w:noProof/>
-              </w:rPr>
-            </w:pPr>
-            <w:sdt>
-              <w:sdtPr>
-                <w:rPr>
-                  <w:noProof/>
-                </w:rPr>
-                <w:id w:val="-1740469667"/>
-                <w:placeholder>
-                  <w:docPart w:val="C8A1A26F470A4B0DBFE7995973A6272B"/>
-                </w:placeholder>
-                <w15:appearance w15:val="hidden"/>
-              </w:sdtPr>
-              <w:sdtEndPr/>
-              <w:sdtContent>
-                <w:r>
-                  <w:rPr>
-                    <w:noProof/>
-                  </w:rPr>
-                  <w:t>Nombre de los participantes</w:t>
-                </w:r>
-              </w:sdtContent>
-            </w:sdt>
-          </w:p>
-          <w:p>
-            <w:pPr>
-              <w:rPr>
-                <w:noProof/>
-              </w:rPr>
-            </w:pPr>
-            <w:r>
-              <w:rPr>
-                <w:noProof/>
-                <w:lang w:bidi="es-ES"/>
-              </w:rPr>
-              <w:t>David Menéndez, Raul XXX y Pablo XXXXX</w:t>
-            </w:r>
           </w:p>
           <w:p>
             <w:pPr>
@@ -1512,15 +1487,6 @@
                 </w:p>
                 <w:p>
                   <w:pPr>
-                    <w:pStyle w:val="Ttulo"/>
-                    <w:rPr>
-                      <w:noProof/>
-                      <w:lang w:bidi="es-ES"/>
-                    </w:rPr>
-                  </w:pPr>
-                </w:p>
-                <w:p>
-                  <w:pPr>
                     <w:pStyle w:val="Subttulo"/>
                     <w:framePr w:wrap="around"/>
                     <w:rPr>
@@ -1661,11 +1627,7 @@
                   </w:r>
                   <w:proofErr w:type="spellEnd"/>
                   <w:r>
-                    <w:t xml:space="preserve">, </w:t>
-                  </w:r>
-                  <w:r>
-                    <w:lastRenderedPageBreak/>
-                    <w:t xml:space="preserve">para que así exista una rama master cuándo el resto de </w:t>
+                    <w:t xml:space="preserve">, para que así exista una rama master cuándo el resto de </w:t>
                   </w:r>
                   <w:proofErr w:type="gramStart"/>
                   <w:r>
@@ -1693,6 +1655,7 @@
                     </w:numPr>
                   </w:pPr>
                   <w:r>
+                    <w:lastRenderedPageBreak/>
                     <w:t xml:space="preserve">Ahora he creado una nueva rama llamada producto, sobre la cual he ido haciendo todos los </w:t>
                   </w:r>
                   <w:proofErr w:type="spellStart"/>
@@ -1845,6 +1808,23 @@
                 </w:tcPr>
                 <w:p>
                   <w:pPr>
+                    <w:pStyle w:val="Ttulo"/>
+                    <w:rPr>
+                      <w:noProof/>
+                      <w:lang w:bidi="es-ES"/>
+                    </w:rPr>
+                  </w:pPr>
+                  <w:r>
+                    <w:rPr>
+                      <w:noProof/>
+                      <w:lang w:bidi="es-ES"/>
+                    </w:rPr>
+                    <w:lastRenderedPageBreak/>
+                    <w:t>Pasos realizados por cada desarrollador</w:t>
+                  </w:r>
+                </w:p>
+                <w:p>
+                  <w:pPr>
                     <w:pStyle w:val="Subttulo"/>
                     <w:framePr w:hSpace="0" w:wrap="auto" w:vAnchor="margin" w:hAnchor="text" w:yAlign="inline"/>
                     <w:rPr>
@@ -1861,7 +1841,6 @@
                       <w:noProof/>
                       <w:u w:val="single"/>
                     </w:rPr>
-                    <w:lastRenderedPageBreak/>
                     <w:t>DAVID MENÉNDEZ NUÑEZ</w:t>
                   </w:r>
                 </w:p>
@@ -1918,6 +1897,9 @@
                     <w:ind w:left="360"/>
                   </w:pPr>
                   <w:r>
+                    <w:rPr>
+                      <w:noProof/>
+                    </w:rPr>
                     <w:drawing>
                       <wp:inline distT="0" distB="0" distL="0" distR="0" wp14:anchorId="47A3EB81" wp14:editId="23C5AB52">
                         <wp:extent cx="1356360" cy="1093723"/>
@@ -1976,6 +1958,9 @@
                     <w:ind w:left="360"/>
                   </w:pPr>
                   <w:r>
+                    <w:rPr>
+                      <w:noProof/>
+                    </w:rPr>
                     <w:drawing>
                       <wp:inline distT="0" distB="0" distL="0" distR="0" wp14:anchorId="6DB12C79" wp14:editId="41040DFA">
                         <wp:extent cx="4648849" cy="581106"/>
@@ -2099,6 +2084,9 @@
                     <w:ind w:left="360"/>
                   </w:pPr>
                   <w:r>
+                    <w:rPr>
+                      <w:noProof/>
+                    </w:rPr>
                     <w:drawing>
                       <wp:inline distT="0" distB="0" distL="0" distR="0" wp14:anchorId="53055755" wp14:editId="550E537F">
                         <wp:extent cx="4853940" cy="2567741"/>
@@ -2181,6 +2169,9 @@
                     <w:ind w:left="360"/>
                   </w:pPr>
                   <w:r>
+                    <w:rPr>
+                      <w:noProof/>
+                    </w:rPr>
                     <w:lastRenderedPageBreak/>
                     <w:drawing>
                       <wp:inline distT="0" distB="0" distL="0" distR="0" wp14:anchorId="601F115B" wp14:editId="22E9B058">
@@ -2339,39 +2330,238 @@
                       <w:lang w:bidi="es-ES"/>
                     </w:rPr>
                   </w:pPr>
-                  <w:r>
+                </w:p>
+                <w:p>
+                  <w:pPr>
+                    <w:pStyle w:val="Ttulo"/>
                     <w:rPr>
                       <w:noProof/>
                       <w:lang w:bidi="es-ES"/>
                     </w:rPr>
+                  </w:pPr>
+                </w:p>
+                <w:p>
+                  <w:pPr>
+                    <w:pStyle w:val="Ttulo"/>
+                    <w:rPr>
+                      <w:noProof/>
+                      <w:lang w:bidi="es-ES"/>
+                    </w:rPr>
+                  </w:pPr>
+                  <w:r>
+                    <w:rPr>
+                      <w:noProof/>
+                      <w:lang w:bidi="es-ES"/>
+                    </w:rPr>
+                    <w:lastRenderedPageBreak/>
+                    <w:t>Pasos realizados por cada desarrollador</w:t>
+                  </w:r>
+                </w:p>
+                <w:p>
+                  <w:pPr>
+                    <w:pStyle w:val="Subttulo"/>
+                    <w:framePr w:hSpace="0" w:wrap="auto" w:vAnchor="margin" w:hAnchor="text" w:yAlign="inline"/>
+                    <w:rPr>
+                      <w:b/>
+                      <w:bCs/>
+                      <w:noProof/>
+                      <w:u w:val="single"/>
+                    </w:rPr>
+                  </w:pPr>
+                  <w:r>
+                    <w:rPr>
+                      <w:b/>
+                      <w:bCs/>
+                      <w:noProof/>
+                      <w:u w:val="single"/>
+                    </w:rPr>
+                    <w:t>RAÚL MORENO RODRIGO</w:t>
+                  </w:r>
+                </w:p>
+                <w:p>
+                  <w:pPr>
+                    <w:pStyle w:val="Ttulo"/>
+                    <w:rPr>
+                      <w:noProof/>
+                      <w:lang w:bidi="es-ES"/>
+                    </w:rPr>
+                  </w:pPr>
+                </w:p>
+                <w:p>
+                  <w:pPr>
+                    <w:pStyle w:val="Ttulo"/>
+                    <w:rPr>
+                      <w:noProof/>
+                      <w:lang w:bidi="es-ES"/>
+                    </w:rPr>
+                  </w:pPr>
+                </w:p>
+                <w:p>
+                  <w:pPr>
+                    <w:pStyle w:val="Ttulo"/>
+                    <w:rPr>
+                      <w:noProof/>
+                      <w:lang w:bidi="es-ES"/>
+                    </w:rPr>
+                  </w:pPr>
+                </w:p>
+                <w:p>
+                  <w:pPr>
+                    <w:pStyle w:val="Ttulo"/>
+                    <w:rPr>
+                      <w:noProof/>
+                      <w:lang w:bidi="es-ES"/>
+                    </w:rPr>
+                  </w:pPr>
+                </w:p>
+                <w:p>
+                  <w:pPr>
+                    <w:pStyle w:val="Ttulo"/>
+                    <w:rPr>
+                      <w:noProof/>
+                      <w:lang w:bidi="es-ES"/>
+                    </w:rPr>
+                  </w:pPr>
+                </w:p>
+                <w:p>
+                  <w:pPr>
+                    <w:pStyle w:val="Ttulo"/>
+                    <w:rPr>
+                      <w:noProof/>
+                      <w:lang w:bidi="es-ES"/>
+                    </w:rPr>
+                  </w:pPr>
+                </w:p>
+                <w:p>
+                  <w:pPr>
+                    <w:pStyle w:val="Ttulo"/>
+                    <w:rPr>
+                      <w:noProof/>
+                      <w:lang w:bidi="es-ES"/>
+                    </w:rPr>
+                  </w:pPr>
+                </w:p>
+                <w:p>
+                  <w:pPr>
+                    <w:pStyle w:val="Ttulo"/>
+                    <w:rPr>
+                      <w:noProof/>
+                      <w:lang w:bidi="es-ES"/>
+                    </w:rPr>
+                  </w:pPr>
+                </w:p>
+                <w:p>
+                  <w:pPr>
+                    <w:pStyle w:val="Ttulo"/>
+                    <w:rPr>
+                      <w:noProof/>
+                      <w:lang w:bidi="es-ES"/>
+                    </w:rPr>
+                  </w:pPr>
+                </w:p>
+                <w:p>
+                  <w:pPr>
+                    <w:pStyle w:val="Ttulo"/>
+                    <w:rPr>
+                      <w:noProof/>
+                      <w:lang w:bidi="es-ES"/>
+                    </w:rPr>
+                  </w:pPr>
+                </w:p>
+                <w:p>
+                  <w:pPr>
+                    <w:pStyle w:val="Ttulo"/>
+                    <w:rPr>
+                      <w:noProof/>
+                      <w:lang w:bidi="es-ES"/>
+                    </w:rPr>
+                  </w:pPr>
+                </w:p>
+                <w:p>
+                  <w:pPr>
+                    <w:pStyle w:val="Ttulo"/>
+                    <w:rPr>
+                      <w:noProof/>
+                      <w:lang w:bidi="es-ES"/>
+                    </w:rPr>
+                  </w:pPr>
+                </w:p>
+                <w:p>
+                  <w:pPr>
+                    <w:pStyle w:val="Ttulo"/>
+                    <w:rPr>
+                      <w:noProof/>
+                      <w:lang w:bidi="es-ES"/>
+                    </w:rPr>
+                  </w:pPr>
+                </w:p>
+                <w:p>
+                  <w:pPr>
+                    <w:pStyle w:val="Ttulo"/>
+                    <w:rPr>
+                      <w:noProof/>
+                      <w:lang w:bidi="es-ES"/>
+                    </w:rPr>
+                  </w:pPr>
+                  <w:r>
+                    <w:rPr>
+                      <w:noProof/>
+                      <w:lang w:bidi="es-ES"/>
+                    </w:rPr>
                     <w:t>Dificultades y resolución de conflictos</w:t>
                   </w:r>
                 </w:p>
                 <w:p>
                   <w:pPr>
                     <w:rPr>
-                      <w:noProof/>
-                    </w:rPr>
-                  </w:pPr>
-                  <w:r>
-                    <w:rPr>
-                      <w:noProof/>
-                    </w:rPr>
-                    <w:lastRenderedPageBreak/>
-                    <w:t xml:space="preserve">Pablo había creado una carpeta llamada out que se sincronizaba con el respositorio. Como no se quería sincronizar, la introdujo en gitignore para evitar que </w:t>
-                  </w:r>
-                  <w:r>
-                    <w:rPr>
-                      <w:noProof/>
-                    </w:rPr>
-                    <w:t>apareciese</w:t>
-                  </w:r>
-                  <w:r>
-                    <w:rPr>
-                      <w:noProof/>
-                    </w:rPr>
-                    <w:t xml:space="preserve"> en el respositorio del github.</w:t>
-                  </w:r>
+                      <w:b w:val="0"/>
+                      <w:bCs/>
+                      <w:noProof/>
+                    </w:rPr>
+                  </w:pPr>
+                  <w:r>
+                    <w:rPr>
+                      <w:b w:val="0"/>
+                      <w:bCs/>
+                      <w:noProof/>
+                    </w:rPr>
+                    <w:t>Pablo había creado una carpeta llamada out que se sincronizaba con el respositorio. Como no se quería sincronizar</w:t>
+                  </w:r>
+                  <w:r>
+                    <w:rPr>
+                      <w:b w:val="0"/>
+                      <w:bCs/>
+                      <w:noProof/>
+                    </w:rPr>
+                    <w:t xml:space="preserve"> investigó como hacerlo e </w:t>
+                  </w:r>
+                  <w:r>
+                    <w:rPr>
+                      <w:b w:val="0"/>
+                      <w:bCs/>
+                      <w:noProof/>
+                    </w:rPr>
+                    <w:t>introdujo en gitignore para evitar que apareciese en el respositorio del github.</w:t>
+                  </w:r>
+                </w:p>
+              </w:tc>
+            </w:tr>
+            <w:tr>
+              <w:trPr>
+                <w:trHeight w:val="3546"/>
+              </w:trPr>
+              <w:tc>
+                <w:tcPr>
+                  <w:tcW w:w="9999" w:type="dxa"/>
+                </w:tcPr>
+                <w:p>
+                  <w:pPr>
+                    <w:pStyle w:val="Ttulo"/>
+                    <w:rPr>
+                      <w:noProof/>
+                      <w:lang w:bidi="es-ES"/>
+                    </w:rPr>
+                  </w:pPr>
                 </w:p>
               </w:tc>
             </w:tr>
@@ -4769,36 +4959,6 @@
     </w:docPart>
     <w:docPart>
       <w:docPartPr>
-        <w:name w:val="C8A1A26F470A4B0DBFE7995973A6272B"/>
-        <w:category>
-          <w:name w:val="General"/>
-          <w:gallery w:val="placeholder"/>
-        </w:category>
-        <w:types>
-          <w:type w:val="bbPlcHdr"/>
-        </w:types>
-        <w:behaviors>
-          <w:behavior w:val="content"/>
-        </w:behaviors>
-        <w:guid w:val="{3AD6B8A6-156B-46A8-AE86-6C2A8533DE1C}"/>
-      </w:docPartPr>
-      <w:docPartBody>
-        <w:p>
-          <w:pPr>
-            <w:pStyle w:val="C8A1A26F470A4B0DBFE7995973A6272B"/>
-          </w:pPr>
-          <w:r>
-            <w:rPr>
-              <w:noProof/>
-              <w:lang w:bidi="es-ES"/>
-            </w:rPr>
-            <w:t>NOMBRE DE LA COMPAÑÍA</w:t>
-          </w:r>
-        </w:p>
-      </w:docPartBody>
-    </w:docPart>
-    <w:docPart>
-      <w:docPartPr>
         <w:name w:val="D9825DEF693B41CC9C68DA17FB2855FC"/>
         <w:category>
           <w:name w:val="General"/>
@@ -4869,7 +5029,7 @@
     <w:sig w:usb0="E4002EFF" w:usb1="C000247B" w:usb2="00000009" w:usb3="00000000" w:csb0="000001FF" w:csb1="00000000"/>
   </w:font>
   <w:font w:name="MS Mincho">
-    <w:altName w:val="ＭＳ 明朝"/>
+    <w:altName w:val="MS Mincho"/>
     <w:panose1 w:val="02020609040205080304"/>
     <w:charset w:val="80"/>
     <w:family w:val="modern"/>

</xml_diff>

<commit_message>
modificado documento actividad vs4
</commit_message>
<xml_diff>
--- a/Documento de Actividad.docx
+++ b/Documento de Actividad.docx
@@ -4,6 +4,9 @@
   <w:body>
     <w:p>
       <w:pPr>
+        <w:tabs>
+          <w:tab w:val="center" w:pos="5017"/>
+        </w:tabs>
         <w:rPr>
           <w:noProof/>
         </w:rPr>
@@ -77,7 +80,7 @@
         <mc:AlternateContent>
           <mc:Choice Requires="wps">
             <w:drawing>
-              <wp:anchor distT="0" distB="0" distL="114300" distR="114300" simplePos="0" relativeHeight="251660288" behindDoc="1" locked="0" layoutInCell="1" allowOverlap="1" wp14:anchorId="0040FA8B" wp14:editId="5022D412">
+              <wp:anchor distT="0" distB="0" distL="114300" distR="114300" simplePos="0" relativeHeight="251660288" behindDoc="1" locked="0" layoutInCell="1" allowOverlap="1" wp14:anchorId="0040FA8B" wp14:editId="7FB24D7E">
                 <wp:simplePos x="0" y="0"/>
                 <wp:positionH relativeFrom="column">
                   <wp:posOffset>-202474</wp:posOffset>
@@ -103,7 +106,9 @@
                           <a:avLst/>
                         </a:prstGeom>
                         <a:solidFill>
-                          <a:schemeClr val="bg1"/>
+                          <a:srgbClr val="FFFFFF">
+                            <a:alpha val="92941"/>
+                          </a:srgbClr>
                         </a:solidFill>
                         <a:ln>
                           <a:noFill/>
@@ -145,12 +150,19 @@
           </mc:Choice>
           <mc:Fallback>
             <w:pict>
-              <v:rect w14:anchorId="0BF8DABE" id="Rectángulo 3" o:spid="_x0000_s1026" alt="rectángulo blanco para texto en portada" style="position:absolute;margin-left:-15.95pt;margin-top:73.85pt;width:310.15pt;height:681.65pt;z-index:-251656192;visibility:visible;mso-wrap-style:square;mso-width-percent:0;mso-height-percent:0;mso-wrap-distance-left:9pt;mso-wrap-distance-top:0;mso-wrap-distance-right:9pt;mso-wrap-distance-bottom:0;mso-position-horizontal:absolute;mso-position-horizontal-relative:text;mso-position-vertical:absolute;mso-position-vertical-relative:page;mso-width-percent:0;mso-height-percent:0;mso-width-relative:margin;mso-height-relative:margin;v-text-anchor:middle" o:gfxdata="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" fillcolor="white [3212]" stroked="f" strokeweight="2pt">
+              <v:rect w14:anchorId="45364B12" id="Rectángulo 3" o:spid="_x0000_s1026" alt="rectángulo blanco para texto en portada" style="position:absolute;margin-left:-15.95pt;margin-top:73.85pt;width:310.15pt;height:681.65pt;z-index:-251656192;visibility:visible;mso-wrap-style:square;mso-width-percent:0;mso-height-percent:0;mso-wrap-distance-left:9pt;mso-wrap-distance-top:0;mso-wrap-distance-right:9pt;mso-wrap-distance-bottom:0;mso-position-horizontal:absolute;mso-position-horizontal-relative:text;mso-position-vertical:absolute;mso-position-vertical-relative:page;mso-width-percent:0;mso-height-percent:0;mso-width-relative:margin;mso-height-relative:margin;v-text-anchor:middle" o:gfxdata="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" stroked="f" strokeweight="2pt">
+                <v:fill opacity="60909f"/>
                 <w10:wrap anchory="page"/>
               </v:rect>
             </w:pict>
           </mc:Fallback>
         </mc:AlternateContent>
+      </w:r>
+      <w:r>
+        <w:rPr>
+          <w:noProof/>
+        </w:rPr>
+        <w:tab/>
       </w:r>
     </w:p>
     <w:tbl>
@@ -464,7 +476,7 @@
                     <w:noProof/>
                     <w:lang w:bidi="es-ES"/>
                   </w:rPr>
-                  <w:t>12 febrero</w:t>
+                  <w:t>13 febrero</w:t>
                 </w:r>
                 <w:r>
                   <w:rPr>
@@ -769,7 +781,46 @@
                   <w:rPr>
                     <w:noProof/>
                   </w:rPr>
+                  <w:t>, Grupo 7</w:t>
+                </w:r>
+                <w:r>
+                  <w:rPr>
+                    <w:noProof/>
+                  </w:rPr>
                   <w:t xml:space="preserve"> (pag 3)</w:t>
+                </w:r>
+              </w:p>
+              <w:p>
+                <w:pPr>
+                  <w:pStyle w:val="Prrafodelista"/>
+                  <w:numPr>
+                    <w:ilvl w:val="0"/>
+                    <w:numId w:val="1"/>
+                  </w:numPr>
+                </w:pPr>
+                <w:r>
+                  <w:rPr>
+                    <w:noProof/>
+                  </w:rPr>
+                  <w:t xml:space="preserve">Enunciado de la actividad </w:t>
+                </w:r>
+                <w:r>
+                  <w:rPr>
+                    <w:noProof/>
+                  </w:rPr>
+                  <w:t xml:space="preserve">(pag </w:t>
+                </w:r>
+                <w:r>
+                  <w:rPr>
+                    <w:noProof/>
+                  </w:rPr>
+                  <w:t>4</w:t>
+                </w:r>
+                <w:r>
+                  <w:rPr>
+                    <w:noProof/>
+                  </w:rPr>
+                  <w:t>)</w:t>
                 </w:r>
               </w:p>
               <w:p>
@@ -790,7 +841,19 @@
                   <w:rPr>
                     <w:noProof/>
                   </w:rPr>
-                  <w:t>(pag 4)</w:t>
+                  <w:t xml:space="preserve">(pag </w:t>
+                </w:r>
+                <w:r>
+                  <w:rPr>
+                    <w:noProof/>
+                  </w:rPr>
+                  <w:t>5</w:t>
+                </w:r>
+                <w:r>
+                  <w:rPr>
+                    <w:noProof/>
+                  </w:rPr>
+                  <w:t>)</w:t>
                 </w:r>
               </w:p>
               <w:p>
@@ -810,11 +873,39 @@
                 <w:r>
                   <w:t xml:space="preserve"> </w:t>
                 </w:r>
+              </w:p>
+              <w:p>
+                <w:pPr>
+                  <w:pStyle w:val="Contenido"/>
+                  <w:numPr>
+                    <w:ilvl w:val="1"/>
+                    <w:numId w:val="1"/>
+                  </w:numPr>
+                  <w:rPr>
+                    <w:b/>
+                    <w:noProof/>
+                  </w:rPr>
+                </w:pPr>
                 <w:r>
                   <w:rPr>
+                    <w:b/>
                     <w:noProof/>
                   </w:rPr>
-                  <w:t>(pag 5)</w:t>
+                  <w:t xml:space="preserve">Pavlo Dudnyk Petrenko (pag </w:t>
+                </w:r>
+                <w:r>
+                  <w:rPr>
+                    <w:b/>
+                    <w:noProof/>
+                  </w:rPr>
+                  <w:t>6,7</w:t>
+                </w:r>
+                <w:r>
+                  <w:rPr>
+                    <w:b/>
+                    <w:noProof/>
+                  </w:rPr>
+                  <w:t>)</w:t>
                 </w:r>
               </w:p>
               <w:p>
@@ -825,44 +916,30 @@
                     <w:numId w:val="1"/>
                   </w:numPr>
                   <w:rPr>
+                    <w:b/>
                     <w:noProof/>
                   </w:rPr>
                 </w:pPr>
                 <w:r>
                   <w:rPr>
+                    <w:b/>
                     <w:noProof/>
                   </w:rPr>
-                  <w:t xml:space="preserve">Pavlo Dudnyk Petrenko </w:t>
+                  <w:t xml:space="preserve">David Menéndez Núñez (pag </w:t>
                 </w:r>
                 <w:r>
                   <w:rPr>
+                    <w:b/>
                     <w:noProof/>
                   </w:rPr>
-                  <w:t>(pag 5)</w:t>
-                </w:r>
-              </w:p>
-              <w:p>
-                <w:pPr>
-                  <w:pStyle w:val="Contenido"/>
-                  <w:numPr>
-                    <w:ilvl w:val="1"/>
-                    <w:numId w:val="1"/>
-                  </w:numPr>
-                  <w:rPr>
-                    <w:noProof/>
-                  </w:rPr>
-                </w:pPr>
-                <w:r>
-                  <w:rPr>
-                    <w:noProof/>
-                  </w:rPr>
-                  <w:t xml:space="preserve">David Menéndez Núñez </w:t>
+                  <w:t>8,9</w:t>
                 </w:r>
                 <w:r>
                   <w:rPr>
+                    <w:b/>
                     <w:noProof/>
                   </w:rPr>
-                  <w:t>(pag 7)</w:t>
+                  <w:t>)</w:t>
                 </w:r>
               </w:p>
               <w:p>
@@ -872,31 +949,24 @@
                     <w:ilvl w:val="1"/>
                     <w:numId w:val="1"/>
                   </w:numPr>
-                  <w:rPr>
-                    <w:b w:val="0"/>
-                  </w:rPr>
                 </w:pPr>
                 <w:r>
                   <w:rPr>
-                    <w:b w:val="0"/>
                     <w:noProof/>
                   </w:rPr>
-                  <w:t>Raúl Moreno Rodrigo</w:t>
+                  <w:t xml:space="preserve">Raúl Moreno Rodrigo (pag </w:t>
                 </w:r>
                 <w:r>
                   <w:rPr>
-                    <w:b w:val="0"/>
                     <w:noProof/>
                   </w:rPr>
-                  <w:t xml:space="preserve"> </w:t>
+                  <w:t>10,11</w:t>
                 </w:r>
                 <w:r>
                   <w:rPr>
-                    <w:b w:val="0"/>
-                    <w:bCs/>
                     <w:noProof/>
                   </w:rPr>
-                  <w:t>(pag 5)</w:t>
+                  <w:t>)</w:t>
                 </w:r>
               </w:p>
               <w:p>
@@ -920,7 +990,19 @@
                   <w:rPr>
                     <w:noProof/>
                   </w:rPr>
-                  <w:t>(pag xxx)</w:t>
+                  <w:t xml:space="preserve">(pag </w:t>
+                </w:r>
+                <w:r>
+                  <w:rPr>
+                    <w:noProof/>
+                  </w:rPr>
+                  <w:t>12</w:t>
+                </w:r>
+                <w:r>
+                  <w:rPr>
+                    <w:noProof/>
+                  </w:rPr>
+                  <w:t>)</w:t>
                 </w:r>
               </w:p>
             </w:sdtContent>
@@ -1029,6 +1111,13 @@
         </w:rPr>
         <w:lastRenderedPageBreak/>
         <w:t>Componentes del equipo</w:t>
+      </w:r>
+      <w:r>
+        <w:rPr>
+          <w:noProof/>
+          <w:lang w:bidi="es-ES"/>
+        </w:rPr>
+        <w:t>, Grupo 7</w:t>
       </w:r>
     </w:p>
     <w:p>
@@ -1168,6 +1257,537 @@
               <w:pStyle w:val="Ttulo1"/>
               <w:rPr>
                 <w:noProof/>
+                <w:lang w:bidi="es-ES"/>
+              </w:rPr>
+            </w:pPr>
+            <w:r>
+              <w:rPr>
+                <w:noProof/>
+                <w:lang w:bidi="es-ES"/>
+              </w:rPr>
+              <w:lastRenderedPageBreak/>
+              <w:t>Enunciado de la actividad</w:t>
+            </w:r>
+          </w:p>
+          <w:tbl>
+            <w:tblPr>
+              <w:tblW w:w="9999" w:type="dxa"/>
+              <w:tblInd w:w="40" w:type="dxa"/>
+              <w:tblCellMar>
+                <w:left w:w="0" w:type="dxa"/>
+                <w:right w:w="0" w:type="dxa"/>
+              </w:tblCellMar>
+              <w:tblLook w:val="0000" w:firstRow="0" w:lastRow="0" w:firstColumn="0" w:lastColumn="0" w:noHBand="0" w:noVBand="0"/>
+            </w:tblPr>
+            <w:tblGrid>
+              <w:gridCol w:w="9999"/>
+            </w:tblGrid>
+            <w:tr>
+              <w:trPr>
+                <w:trHeight w:val="3546"/>
+              </w:trPr>
+              <w:tc>
+                <w:tcPr>
+                  <w:tcW w:w="9999" w:type="dxa"/>
+                </w:tcPr>
+                <w:p>
+                  <w:pPr>
+                    <w:pStyle w:val="Subttulo"/>
+                    <w:framePr w:hSpace="0" w:wrap="auto" w:vAnchor="margin" w:hAnchor="text" w:yAlign="inline"/>
+                    <w:rPr>
+                      <w:lang w:eastAsia="es-ES"/>
+                    </w:rPr>
+                  </w:pPr>
+                  <w:r>
+                    <w:rPr>
+                      <w:lang w:eastAsia="es-ES"/>
+                    </w:rPr>
+                    <w:t>AE-2. Control de versiones con GIT y GitHub</w:t>
+                  </w:r>
+                </w:p>
+                <w:p>
+                  <w:pPr>
+                    <w:pStyle w:val="Subttulo"/>
+                    <w:framePr w:hSpace="0" w:wrap="auto" w:vAnchor="margin" w:hAnchor="text" w:yAlign="inline"/>
+                    <w:rPr>
+                      <w:lang w:eastAsia="es-ES"/>
+                    </w:rPr>
+                  </w:pPr>
+                </w:p>
+                <w:p>
+                  <w:pPr>
+                    <w:pStyle w:val="Contenido"/>
+                    <w:rPr>
+                      <w:sz w:val="24"/>
+                      <w:szCs w:val="24"/>
+                      <w:lang w:eastAsia="es-ES"/>
+                    </w:rPr>
+                  </w:pPr>
+                  <w:r>
+                    <w:rPr>
+                      <w:b/>
+                      <w:bCs/>
+                      <w:sz w:val="24"/>
+                      <w:szCs w:val="24"/>
+                      <w:lang w:eastAsia="es-ES"/>
+                    </w:rPr>
+                    <w:t>Fecha de entrega</w:t>
+                  </w:r>
+                  <w:r>
+                    <w:rPr>
+                      <w:sz w:val="24"/>
+                      <w:szCs w:val="24"/>
+                      <w:lang w:eastAsia="es-ES"/>
+                    </w:rPr>
+                    <w:t> 14 de feb a las 23:59</w:t>
+                  </w:r>
+                </w:p>
+                <w:p>
+                  <w:pPr>
+                    <w:pStyle w:val="Contenido"/>
+                    <w:rPr>
+                      <w:sz w:val="24"/>
+                      <w:szCs w:val="24"/>
+                      <w:lang w:eastAsia="es-ES"/>
+                    </w:rPr>
+                  </w:pPr>
+                </w:p>
+                <w:p>
+                  <w:pPr>
+                    <w:pStyle w:val="Contenido"/>
+                    <w:rPr>
+                      <w:sz w:val="24"/>
+                      <w:szCs w:val="24"/>
+                      <w:lang w:eastAsia="es-ES"/>
+                    </w:rPr>
+                  </w:pPr>
+                  <w:r>
+                    <w:rPr>
+                      <w:b/>
+                      <w:bCs/>
+                      <w:sz w:val="24"/>
+                      <w:szCs w:val="24"/>
+                      <w:lang w:eastAsia="es-ES"/>
+                    </w:rPr>
+                    <w:t>Requerimiento 1</w:t>
+                  </w:r>
+                </w:p>
+                <w:p>
+                  <w:pPr>
+                    <w:pStyle w:val="Contenido"/>
+                    <w:rPr>
+                      <w:sz w:val="24"/>
+                      <w:szCs w:val="24"/>
+                      <w:lang w:eastAsia="es-ES"/>
+                    </w:rPr>
+                  </w:pPr>
+                  <w:r>
+                    <w:rPr>
+                      <w:sz w:val="24"/>
+                      <w:szCs w:val="24"/>
+                      <w:lang w:eastAsia="es-ES"/>
+                    </w:rPr>
+                    <w:t>Se pide implementar el código de la actividad 1 mediante Java y Eclipse. Además, hay que tener en cuenta que cada integrante del equipo tendrá que trabajar con </w:t>
+                  </w:r>
+                  <w:r>
+                    <w:rPr>
+                      <w:b/>
+                      <w:bCs/>
+                      <w:sz w:val="24"/>
+                      <w:szCs w:val="24"/>
+                      <w:lang w:eastAsia="es-ES"/>
+                    </w:rPr>
+                    <w:t>GIT </w:t>
+                  </w:r>
+                  <w:r>
+                    <w:rPr>
+                      <w:sz w:val="24"/>
+                      <w:szCs w:val="24"/>
+                      <w:lang w:eastAsia="es-ES"/>
+                    </w:rPr>
+                    <w:t>y todo el equipo tendrá un </w:t>
+                  </w:r>
+                  <w:r>
+                    <w:rPr>
+                      <w:b/>
+                      <w:bCs/>
+                      <w:sz w:val="24"/>
+                      <w:szCs w:val="24"/>
+                      <w:lang w:eastAsia="es-ES"/>
+                    </w:rPr>
+                    <w:t>repositorio GIT común (</w:t>
+                  </w:r>
+                  <w:proofErr w:type="spellStart"/>
+                  <w:r>
+                    <w:rPr>
+                      <w:b/>
+                      <w:bCs/>
+                      <w:sz w:val="24"/>
+                      <w:szCs w:val="24"/>
+                      <w:lang w:eastAsia="es-ES"/>
+                    </w:rPr>
+                    <w:t>Github</w:t>
+                  </w:r>
+                  <w:proofErr w:type="spellEnd"/>
+                  <w:r>
+                    <w:rPr>
+                      <w:b/>
+                      <w:bCs/>
+                      <w:sz w:val="24"/>
+                      <w:szCs w:val="24"/>
+                      <w:lang w:eastAsia="es-ES"/>
+                    </w:rPr>
+                    <w:t>).</w:t>
+                  </w:r>
+                </w:p>
+                <w:p>
+                  <w:pPr>
+                    <w:pStyle w:val="Contenido"/>
+                    <w:rPr>
+                      <w:sz w:val="24"/>
+                      <w:szCs w:val="24"/>
+                      <w:lang w:eastAsia="es-ES"/>
+                    </w:rPr>
+                  </w:pPr>
+                  <w:r>
+                    <w:rPr>
+                      <w:sz w:val="24"/>
+                      <w:szCs w:val="24"/>
+                      <w:lang w:eastAsia="es-ES"/>
+                    </w:rPr>
+                    <w:t xml:space="preserve">Cada integrante del equipo tendrá la labor de implementar una clase completa haciendo los </w:t>
+                  </w:r>
+                  <w:proofErr w:type="spellStart"/>
+                  <w:r>
+                    <w:rPr>
+                      <w:sz w:val="24"/>
+                      <w:szCs w:val="24"/>
+                      <w:lang w:eastAsia="es-ES"/>
+                    </w:rPr>
+                    <w:t>commits</w:t>
+                  </w:r>
+                  <w:proofErr w:type="spellEnd"/>
+                  <w:r>
+                    <w:rPr>
+                      <w:sz w:val="24"/>
+                      <w:szCs w:val="24"/>
+                      <w:lang w:eastAsia="es-ES"/>
+                    </w:rPr>
+                    <w:t xml:space="preserve"> necesarios a su repositorio local y sincronizarse con el resto del equipo a través del repositorio remoto. Valoración: 6 puntos sobre 10</w:t>
+                  </w:r>
+                </w:p>
+                <w:p>
+                  <w:pPr>
+                    <w:pStyle w:val="Contenido"/>
+                    <w:rPr>
+                      <w:sz w:val="24"/>
+                      <w:szCs w:val="24"/>
+                      <w:lang w:eastAsia="es-ES"/>
+                    </w:rPr>
+                  </w:pPr>
+                  <w:r>
+                    <w:rPr>
+                      <w:sz w:val="24"/>
+                      <w:szCs w:val="24"/>
+                      <w:lang w:eastAsia="es-ES"/>
+                    </w:rPr>
+                    <w:t> </w:t>
+                  </w:r>
+                  <w:r>
+                    <w:rPr>
+                      <w:b/>
+                      <w:bCs/>
+                      <w:sz w:val="24"/>
+                      <w:szCs w:val="24"/>
+                      <w:lang w:eastAsia="es-ES"/>
+                    </w:rPr>
+                    <w:t>Requerimiento 2</w:t>
+                  </w:r>
+                </w:p>
+                <w:p>
+                  <w:pPr>
+                    <w:pStyle w:val="Contenido"/>
+                    <w:rPr>
+                      <w:sz w:val="24"/>
+                      <w:szCs w:val="24"/>
+                      <w:lang w:eastAsia="es-ES"/>
+                    </w:rPr>
+                  </w:pPr>
+                  <w:r>
+                    <w:rPr>
+                      <w:sz w:val="24"/>
+                      <w:szCs w:val="24"/>
+                      <w:lang w:eastAsia="es-ES"/>
+                    </w:rPr>
+                    <w:t>Se pide que cada integrante trabaje con una rama propia, pero cada vez que haga una subida al repositorio compartido fusione su rama con la rama máster para poder ir viendo los cambios del resto del equipo. Valoración: 3 puntos sobre 10</w:t>
+                  </w:r>
+                  <w:r>
+                    <w:rPr>
+                      <w:b/>
+                      <w:bCs/>
+                      <w:sz w:val="24"/>
+                      <w:szCs w:val="24"/>
+                      <w:lang w:eastAsia="es-ES"/>
+                    </w:rPr>
+                    <w:t> </w:t>
+                  </w:r>
+                </w:p>
+                <w:p>
+                  <w:pPr>
+                    <w:pStyle w:val="Contenido"/>
+                    <w:rPr>
+                      <w:b/>
+                      <w:bCs/>
+                      <w:sz w:val="24"/>
+                      <w:szCs w:val="24"/>
+                      <w:lang w:eastAsia="es-ES"/>
+                    </w:rPr>
+                  </w:pPr>
+                  <w:r>
+                    <w:rPr>
+                      <w:b/>
+                      <w:bCs/>
+                      <w:sz w:val="24"/>
+                      <w:szCs w:val="24"/>
+                      <w:lang w:eastAsia="es-ES"/>
+                    </w:rPr>
+                    <w:t>Requerimiento 3</w:t>
+                  </w:r>
+                </w:p>
+                <w:p>
+                  <w:pPr>
+                    <w:pStyle w:val="Contenido"/>
+                    <w:rPr>
+                      <w:sz w:val="24"/>
+                      <w:szCs w:val="24"/>
+                      <w:lang w:eastAsia="es-ES"/>
+                    </w:rPr>
+                  </w:pPr>
+                  <w:r>
+                    <w:rPr>
+                      <w:sz w:val="24"/>
+                      <w:szCs w:val="24"/>
+                      <w:lang w:eastAsia="es-ES"/>
+                    </w:rPr>
+                    <w:t xml:space="preserve">Se pide una clase </w:t>
+                  </w:r>
+                  <w:proofErr w:type="spellStart"/>
+                  <w:r>
+                    <w:rPr>
+                      <w:sz w:val="24"/>
+                      <w:szCs w:val="24"/>
+                      <w:lang w:eastAsia="es-ES"/>
+                    </w:rPr>
+                    <w:t>main</w:t>
+                  </w:r>
+                  <w:proofErr w:type="spellEnd"/>
+                  <w:r>
+                    <w:rPr>
+                      <w:sz w:val="24"/>
+                      <w:szCs w:val="24"/>
+                      <w:lang w:eastAsia="es-ES"/>
+                    </w:rPr>
+                    <w:t xml:space="preserve"> que permita probar las clases de la calculadora. Para ello cada integrante tendrá que modificar el código que llama a los métodos de su clase en la clase </w:t>
+                  </w:r>
+                  <w:proofErr w:type="spellStart"/>
+                  <w:r>
+                    <w:rPr>
+                      <w:sz w:val="24"/>
+                      <w:szCs w:val="24"/>
+                      <w:lang w:eastAsia="es-ES"/>
+                    </w:rPr>
+                    <w:t>main</w:t>
+                  </w:r>
+                  <w:proofErr w:type="spellEnd"/>
+                  <w:r>
+                    <w:rPr>
+                      <w:sz w:val="24"/>
+                      <w:szCs w:val="24"/>
+                      <w:lang w:eastAsia="es-ES"/>
+                    </w:rPr>
+                    <w:t xml:space="preserve">, es decir, todos los integrantes del equipo tendrán que trabajar sobre la misma clase </w:t>
+                  </w:r>
+                  <w:proofErr w:type="spellStart"/>
+                  <w:r>
+                    <w:rPr>
+                      <w:sz w:val="24"/>
+                      <w:szCs w:val="24"/>
+                      <w:lang w:eastAsia="es-ES"/>
+                    </w:rPr>
+                    <w:t>main</w:t>
+                  </w:r>
+                  <w:proofErr w:type="spellEnd"/>
+                  <w:r>
+                    <w:rPr>
+                      <w:sz w:val="24"/>
+                      <w:szCs w:val="24"/>
+                      <w:lang w:eastAsia="es-ES"/>
+                    </w:rPr>
+                    <w:t>. Con que cada integrante pruebe uno de los métodos que ha realizado, es más que suficiente.</w:t>
+                  </w:r>
+                </w:p>
+                <w:p>
+                  <w:pPr>
+                    <w:pStyle w:val="Contenido"/>
+                    <w:rPr>
+                      <w:sz w:val="24"/>
+                      <w:szCs w:val="24"/>
+                      <w:lang w:eastAsia="es-ES"/>
+                    </w:rPr>
+                  </w:pPr>
+                  <w:r>
+                    <w:rPr>
+                      <w:sz w:val="24"/>
+                      <w:szCs w:val="24"/>
+                      <w:lang w:eastAsia="es-ES"/>
+                    </w:rPr>
+                    <w:t xml:space="preserve">Nótese que en esta parte es probable que dé problemas de sincronización, por lo que se espera que los integrantes del equipo hablen y decidan como afrontar el </w:t>
+                  </w:r>
+                  <w:proofErr w:type="spellStart"/>
+                  <w:proofErr w:type="gramStart"/>
+                  <w:r>
+                    <w:rPr>
+                      <w:sz w:val="24"/>
+                      <w:szCs w:val="24"/>
+                      <w:lang w:eastAsia="es-ES"/>
+                    </w:rPr>
+                    <w:t>problema.Valoración</w:t>
+                  </w:r>
+                  <w:proofErr w:type="spellEnd"/>
+                  <w:proofErr w:type="gramEnd"/>
+                  <w:r>
+                    <w:rPr>
+                      <w:sz w:val="24"/>
+                      <w:szCs w:val="24"/>
+                      <w:lang w:eastAsia="es-ES"/>
+                    </w:rPr>
+                    <w:t>: 1 puntos sobre 10</w:t>
+                  </w:r>
+                  <w:r>
+                    <w:rPr>
+                      <w:b/>
+                      <w:bCs/>
+                      <w:sz w:val="24"/>
+                      <w:szCs w:val="24"/>
+                      <w:lang w:eastAsia="es-ES"/>
+                    </w:rPr>
+                    <w:t> </w:t>
+                  </w:r>
+                </w:p>
+                <w:p>
+                  <w:pPr>
+                    <w:pStyle w:val="Contenido"/>
+                    <w:rPr>
+                      <w:sz w:val="24"/>
+                      <w:szCs w:val="24"/>
+                      <w:lang w:eastAsia="es-ES"/>
+                    </w:rPr>
+                  </w:pPr>
+                  <w:r>
+                    <w:rPr>
+                      <w:sz w:val="24"/>
+                      <w:szCs w:val="24"/>
+                      <w:lang w:eastAsia="es-ES"/>
+                    </w:rPr>
+                    <w:t>Consideraciones</w:t>
+                  </w:r>
+                </w:p>
+                <w:p>
+                  <w:pPr>
+                    <w:pStyle w:val="Contenido"/>
+                    <w:rPr>
+                      <w:sz w:val="24"/>
+                      <w:szCs w:val="24"/>
+                      <w:lang w:eastAsia="es-ES"/>
+                    </w:rPr>
+                  </w:pPr>
+                  <w:r>
+                    <w:rPr>
+                      <w:sz w:val="24"/>
+                      <w:szCs w:val="24"/>
+                      <w:lang w:eastAsia="es-ES"/>
+                    </w:rPr>
+                    <w:t xml:space="preserve">Para toda la actividad se valorará la claridad de código y lo más importante respetar las decisiones documentadas en el </w:t>
+                  </w:r>
+                  <w:proofErr w:type="spellStart"/>
+                  <w:r>
+                    <w:rPr>
+                      <w:sz w:val="24"/>
+                      <w:szCs w:val="24"/>
+                      <w:lang w:eastAsia="es-ES"/>
+                    </w:rPr>
+                    <w:t>Javadoc</w:t>
+                  </w:r>
+                  <w:proofErr w:type="spellEnd"/>
+                  <w:r>
+                    <w:rPr>
+                      <w:sz w:val="24"/>
+                      <w:szCs w:val="24"/>
+                      <w:lang w:eastAsia="es-ES"/>
+                    </w:rPr>
+                    <w:t>. En caso de que se decida modificar esa documentación (Ej. se han detectado carencias o errores) se podrá hacer siempre y cuando se justifique.</w:t>
+                  </w:r>
+                </w:p>
+                <w:p>
+                  <w:pPr>
+                    <w:pStyle w:val="Contenido"/>
+                    <w:rPr>
+                      <w:sz w:val="24"/>
+                      <w:szCs w:val="24"/>
+                      <w:lang w:eastAsia="es-ES"/>
+                    </w:rPr>
+                  </w:pPr>
+                  <w:r>
+                    <w:rPr>
+                      <w:sz w:val="24"/>
+                      <w:szCs w:val="24"/>
+                      <w:lang w:eastAsia="es-ES"/>
+                    </w:rPr>
+                    <w:t>Para la entrega, es necesario la creación de un pequeño documento formal sobre la actividad (portada, índice, explicación, etc.), indicando los componentes del equipo, la URL del repositorio GITHUB compartido, las decisiones tomadas y la labor de cada integrante del equipo. Para ello cada integrante deberá de exponer los pasos que ha hecho para realizar todos los cambios con su repositorio GIT y el repositorio compartido.</w:t>
+                  </w:r>
+                </w:p>
+                <w:p>
+                  <w:pPr>
+                    <w:pStyle w:val="Contenido"/>
+                    <w:rPr>
+                      <w:sz w:val="24"/>
+                      <w:szCs w:val="24"/>
+                    </w:rPr>
+                  </w:pPr>
+                  <w:r>
+                    <w:rPr>
+                      <w:sz w:val="24"/>
+                      <w:szCs w:val="24"/>
+                    </w:rPr>
+                    <w:t>También se valorarán la explicación de los problemas encontrados y su solución.</w:t>
+                  </w:r>
+                </w:p>
+              </w:tc>
+            </w:tr>
+          </w:tbl>
+          <w:p>
+            <w:pPr>
+              <w:pStyle w:val="Ttulo1"/>
+              <w:rPr>
+                <w:noProof/>
+                <w:lang w:bidi="es-ES"/>
+              </w:rPr>
+            </w:pPr>
+          </w:p>
+          <w:p>
+            <w:pPr>
+              <w:pStyle w:val="Ttulo1"/>
+              <w:rPr>
+                <w:noProof/>
+                <w:lang w:bidi="es-ES"/>
+              </w:rPr>
+            </w:pPr>
+          </w:p>
+          <w:p>
+            <w:pPr>
+              <w:pStyle w:val="Ttulo1"/>
+              <w:rPr>
+                <w:noProof/>
               </w:rPr>
             </w:pPr>
             <w:r>
@@ -2485,29 +3105,12 @@
                       <w:lang w:bidi="es-ES"/>
                     </w:rPr>
                   </w:pPr>
-                </w:p>
-                <w:p>
-                  <w:pPr>
-                    <w:pStyle w:val="Ttulo"/>
+                  <w:r>
                     <w:rPr>
                       <w:noProof/>
                       <w:lang w:bidi="es-ES"/>
                     </w:rPr>
-                  </w:pPr>
-                </w:p>
-                <w:p>
-                  <w:pPr>
-                    <w:pStyle w:val="Ttulo"/>
-                    <w:rPr>
-                      <w:noProof/>
-                      <w:lang w:bidi="es-ES"/>
-                    </w:rPr>
-                  </w:pPr>
-                  <w:r>
-                    <w:rPr>
-                      <w:noProof/>
-                      <w:lang w:bidi="es-ES"/>
-                    </w:rPr>
+                    <w:lastRenderedPageBreak/>
                     <w:t>Dificultades y resolución de conflictos</w:t>
                   </w:r>
                 </w:p>
@@ -2525,7 +3128,7 @@
                       <w:bCs/>
                       <w:noProof/>
                     </w:rPr>
-                    <w:t>Pablo había creado una carpeta llamada out que se sincronizaba con el respositorio. Como no se quería sincronizar</w:t>
+                    <w:t>Se</w:t>
                   </w:r>
                   <w:r>
                     <w:rPr>
@@ -2533,7 +3136,7 @@
                       <w:bCs/>
                       <w:noProof/>
                     </w:rPr>
-                    <w:t xml:space="preserve"> investigó como hacerlo e </w:t>
+                    <w:t xml:space="preserve"> había creado una carpeta llamada out que se sincronizaba con el respositorio. Como no se quería sincronizar</w:t>
                   </w:r>
                   <w:r>
                     <w:rPr>
@@ -2541,8 +3144,90 @@
                       <w:bCs/>
                       <w:noProof/>
                     </w:rPr>
-                    <w:t>introdujo en gitignore para evitar que apareciese en el respositorio del github.</w:t>
-                  </w:r>
+                    <w:t xml:space="preserve"> Pablo</w:t>
+                  </w:r>
+                  <w:r>
+                    <w:rPr>
+                      <w:b w:val="0"/>
+                      <w:bCs/>
+                      <w:noProof/>
+                    </w:rPr>
+                    <w:t xml:space="preserve"> investigó como hacerlo e </w:t>
+                  </w:r>
+                  <w:r>
+                    <w:rPr>
+                      <w:b w:val="0"/>
+                      <w:bCs/>
+                      <w:noProof/>
+                    </w:rPr>
+                    <w:t xml:space="preserve">introdujo </w:t>
+                  </w:r>
+                  <w:r>
+                    <w:rPr>
+                      <w:b w:val="0"/>
+                      <w:bCs/>
+                      <w:noProof/>
+                    </w:rPr>
+                    <w:t xml:space="preserve">la ruta </w:t>
+                  </w:r>
+                  <w:r>
+                    <w:rPr>
+                      <w:b w:val="0"/>
+                      <w:bCs/>
+                      <w:noProof/>
+                    </w:rPr>
+                    <w:t>en</w:t>
+                  </w:r>
+                  <w:r>
+                    <w:rPr>
+                      <w:b w:val="0"/>
+                      <w:bCs/>
+                      <w:noProof/>
+                    </w:rPr>
+                    <w:t xml:space="preserve"> su</w:t>
+                  </w:r>
+                  <w:r>
+                    <w:rPr>
+                      <w:b w:val="0"/>
+                      <w:bCs/>
+                      <w:noProof/>
+                    </w:rPr>
+                    <w:t xml:space="preserve"> gitignore para evitar que </w:t>
+                  </w:r>
+                  <w:r>
+                    <w:rPr>
+                      <w:b w:val="0"/>
+                      <w:bCs/>
+                      <w:noProof/>
+                    </w:rPr>
+                    <w:t xml:space="preserve">se sincronizase y </w:t>
+                  </w:r>
+                  <w:r>
+                    <w:rPr>
+                      <w:b w:val="0"/>
+                      <w:bCs/>
+                      <w:noProof/>
+                    </w:rPr>
+                    <w:t>apareciese en el respositorio de github.</w:t>
+                  </w:r>
+                </w:p>
+                <w:p>
+                  <w:pPr>
+                    <w:rPr>
+                      <w:b w:val="0"/>
+                      <w:bCs/>
+                      <w:noProof/>
+                    </w:rPr>
+                  </w:pPr>
+                </w:p>
+                <w:p>
+                  <w:pPr>
+                    <w:rPr>
+                      <w:b w:val="0"/>
+                      <w:bCs/>
+                      <w:noProof/>
+                    </w:rPr>
+                  </w:pPr>
                 </w:p>
               </w:tc>
             </w:tr>
@@ -4566,7 +5251,7 @@
   <w:style w:type="paragraph" w:default="1" w:styleId="Normal">
     <w:name w:val="Normal"/>
     <w:qFormat/>
-    <w:rsid w:val="00D86945"/>
+    <w:rsid w:val="00AB5576"/>
     <w:pPr>
       <w:spacing w:after="0"/>
     </w:pPr>
@@ -5029,7 +5714,7 @@
     <w:sig w:usb0="E4002EFF" w:usb1="C000247B" w:usb2="00000009" w:usb3="00000000" w:csb0="000001FF" w:csb1="00000000"/>
   </w:font>
   <w:font w:name="MS Mincho">
-    <w:altName w:val="MS Mincho"/>
+    <w:altName w:val="ＭＳ 明朝"/>
     <w:panose1 w:val="02020609040205080304"/>
     <w:charset w:val="80"/>
     <w:family w:val="modern"/>
@@ -5569,9 +6254,6 @@
   <w:style w:type="paragraph" w:customStyle="1" w:styleId="D3EA7D3156A04E149916AF5C0612F073">
     <w:name w:val="D3EA7D3156A04E149916AF5C0612F073"/>
   </w:style>
-  <w:style w:type="paragraph" w:customStyle="1" w:styleId="C8A1A26F470A4B0DBFE7995973A6272B">
-    <w:name w:val="C8A1A26F470A4B0DBFE7995973A6272B"/>
-  </w:style>
   <w:style w:type="paragraph" w:customStyle="1" w:styleId="D9825DEF693B41CC9C68DA17FB2855FC">
     <w:name w:val="D9825DEF693B41CC9C68DA17FB2855FC"/>
   </w:style>

</xml_diff>

<commit_message>
terminada parte de Raúl
</commit_message>
<xml_diff>
--- a/Documento de Actividad.docx
+++ b/Documento de Actividad.docx
@@ -281,7 +281,7 @@
                       <v:stroke joinstyle="miter"/>
                       <v:path gradientshapeok="t" o:connecttype="rect"/>
                     </v:shapetype>
-                    <v:shape id="Cuadro de texto 8" o:spid="_x0000_s1026" type="#_x0000_t202" style="width:277.85pt;height:136.5pt;visibility:visible;mso-wrap-style:square;mso-left-percent:-10001;mso-top-percent:-10001;mso-position-horizontal:absolute;mso-position-horizontal-relative:char;mso-position-vertical:absolute;mso-position-vertical-relative:line;mso-left-percent:-10001;mso-top-percent:-10001;v-text-anchor:top" o:gfxdata="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" filled="f" stroked="f" strokeweight=".5pt">
+                    <v:shape id="Cuadro de texto 8" o:spid="_x0000_s1026" type="#_x0000_t202" style="width:277.85pt;height:136.5pt;visibility:visible;mso-wrap-style:square;mso-left-percent:-10001;mso-top-percent:-10001;mso-position-horizontal:absolute;mso-position-horizontal-relative:char;mso-position-vertical:absolute;mso-position-vertical-relative:line;mso-left-percent:-10001;mso-top-percent:-10001;v-text-anchor:top" o:gfxdata="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" filled="f" stroked="f" strokeweight=".5pt">
                       <v:textbox>
                         <w:txbxContent>
                           <w:p>
@@ -808,19 +808,7 @@
                   <w:rPr>
                     <w:noProof/>
                   </w:rPr>
-                  <w:t xml:space="preserve">(pag </w:t>
-                </w:r>
-                <w:r>
-                  <w:rPr>
-                    <w:noProof/>
-                  </w:rPr>
-                  <w:t>4</w:t>
-                </w:r>
-                <w:r>
-                  <w:rPr>
-                    <w:noProof/>
-                  </w:rPr>
-                  <w:t>)</w:t>
+                  <w:t>(pag 4)</w:t>
                 </w:r>
               </w:p>
               <w:p>
@@ -1644,7 +1632,6 @@
                     <w:t xml:space="preserve">Nótese que en esta parte es probable que dé problemas de sincronización, por lo que se espera que los integrantes del equipo hablen y decidan como afrontar el </w:t>
                   </w:r>
                   <w:proofErr w:type="spellStart"/>
-                  <w:proofErr w:type="gramStart"/>
                   <w:r>
                     <w:rPr>
                       <w:sz w:val="24"/>
@@ -1654,7 +1641,6 @@
                     <w:t>problema.Valoración</w:t>
                   </w:r>
                   <w:proofErr w:type="spellEnd"/>
-                  <w:proofErr w:type="gramEnd"/>
                   <w:r>
                     <w:rPr>
                       <w:sz w:val="24"/>
@@ -2247,15 +2233,7 @@
                   </w:r>
                   <w:proofErr w:type="spellEnd"/>
                   <w:r>
-                    <w:t xml:space="preserve">, para que así exista una rama master cuándo el resto de </w:t>
-                  </w:r>
-                  <w:proofErr w:type="gramStart"/>
-                  <w:r>
-                    <w:t>miembros</w:t>
-                  </w:r>
-                  <w:proofErr w:type="gramEnd"/>
-                  <w:r>
-                    <w:t xml:space="preserve"> hagan el primer </w:t>
+                    <w:t xml:space="preserve">, para que así exista una rama master cuándo el resto de miembros hagan el primer </w:t>
                   </w:r>
                   <w:proofErr w:type="spellStart"/>
                   <w:r>
@@ -2339,15 +2317,7 @@
                     </w:numPr>
                   </w:pPr>
                   <w:r>
-                    <w:t xml:space="preserve">Una vez terminado todo el trabajo, regrese a la rama </w:t>
-                  </w:r>
-                  <w:proofErr w:type="gramStart"/>
-                  <w:r>
-                    <w:t>master</w:t>
-                  </w:r>
-                  <w:proofErr w:type="gramEnd"/>
-                  <w:r>
-                    <w:t xml:space="preserve"> para hacer un </w:t>
+                    <w:t xml:space="preserve">Una vez terminado todo el trabajo, regrese a la rama master para hacer un </w:t>
                   </w:r>
                   <w:proofErr w:type="spellStart"/>
                   <w:r>
@@ -2764,15 +2734,7 @@
                   </w:r>
                   <w:proofErr w:type="spellEnd"/>
                   <w:r>
-                    <w:t xml:space="preserve"> </w:t>
-                  </w:r>
-                  <w:proofErr w:type="gramStart"/>
-                  <w:r>
-                    <w:t>master</w:t>
-                  </w:r>
-                  <w:proofErr w:type="gramEnd"/>
-                  <w:r>
-                    <w:t xml:space="preserve"> y he realizado un </w:t>
+                    <w:t xml:space="preserve"> master y he realizado un </w:t>
                   </w:r>
                   <w:proofErr w:type="spellStart"/>
                   <w:r>
@@ -3000,92 +2962,493 @@
                 </w:p>
                 <w:p>
                   <w:pPr>
-                    <w:pStyle w:val="Ttulo"/>
-                    <w:rPr>
-                      <w:noProof/>
-                      <w:lang w:bidi="es-ES"/>
-                    </w:rPr>
-                  </w:pPr>
-                </w:p>
-                <w:p>
-                  <w:pPr>
-                    <w:pStyle w:val="Ttulo"/>
-                    <w:rPr>
-                      <w:noProof/>
-                      <w:lang w:bidi="es-ES"/>
-                    </w:rPr>
-                  </w:pPr>
-                </w:p>
-                <w:p>
-                  <w:pPr>
-                    <w:pStyle w:val="Ttulo"/>
-                    <w:rPr>
-                      <w:noProof/>
-                      <w:lang w:bidi="es-ES"/>
-                    </w:rPr>
-                  </w:pPr>
-                </w:p>
-                <w:p>
-                  <w:pPr>
-                    <w:pStyle w:val="Ttulo"/>
-                    <w:rPr>
-                      <w:noProof/>
-                      <w:lang w:bidi="es-ES"/>
-                    </w:rPr>
-                  </w:pPr>
-                </w:p>
-                <w:p>
-                  <w:pPr>
-                    <w:pStyle w:val="Ttulo"/>
-                    <w:rPr>
-                      <w:noProof/>
-                      <w:lang w:bidi="es-ES"/>
-                    </w:rPr>
-                  </w:pPr>
-                </w:p>
-                <w:p>
-                  <w:pPr>
-                    <w:pStyle w:val="Ttulo"/>
-                    <w:rPr>
-                      <w:noProof/>
-                      <w:lang w:bidi="es-ES"/>
-                    </w:rPr>
-                  </w:pPr>
-                </w:p>
-                <w:p>
-                  <w:pPr>
-                    <w:pStyle w:val="Ttulo"/>
-                    <w:rPr>
-                      <w:noProof/>
-                      <w:lang w:bidi="es-ES"/>
-                    </w:rPr>
-                  </w:pPr>
-                </w:p>
-                <w:p>
-                  <w:pPr>
-                    <w:pStyle w:val="Ttulo"/>
-                    <w:rPr>
-                      <w:noProof/>
-                      <w:lang w:bidi="es-ES"/>
-                    </w:rPr>
-                  </w:pPr>
-                </w:p>
-                <w:p>
-                  <w:pPr>
-                    <w:pStyle w:val="Ttulo"/>
-                    <w:rPr>
-                      <w:noProof/>
-                      <w:lang w:bidi="es-ES"/>
-                    </w:rPr>
-                  </w:pPr>
-                </w:p>
-                <w:p>
-                  <w:pPr>
-                    <w:pStyle w:val="Ttulo"/>
-                    <w:rPr>
-                      <w:noProof/>
-                      <w:lang w:bidi="es-ES"/>
-                    </w:rPr>
+                    <w:pStyle w:val="Subttulo"/>
+                    <w:framePr w:hSpace="0" w:wrap="auto" w:vAnchor="margin" w:hAnchor="text" w:yAlign="inline"/>
+                    <w:rPr>
+                      <w:b/>
+                      <w:bCs/>
+                      <w:noProof/>
+                      <w:u w:val="single"/>
+                    </w:rPr>
+                  </w:pPr>
+                </w:p>
+                <w:p>
+                  <w:pPr>
+                    <w:jc w:val="both"/>
+                  </w:pPr>
+                  <w:r>
+                    <w:t>1-. Lo primero de todo fue clonar el repositorio creado por el compañero.</w:t>
+                  </w:r>
+                </w:p>
+                <w:p>
+                  <w:pPr>
+                    <w:jc w:val="both"/>
+                  </w:pPr>
+                </w:p>
+                <w:p>
+                  <w:pPr>
+                    <w:jc w:val="both"/>
+                  </w:pPr>
+                  <w:r>
+                    <w:t xml:space="preserve">2-. Para ver que todo funcionaba, lo primero que se hizo fue crear los paquetes y clases; resta y división. Se hizo un </w:t>
+                  </w:r>
+                  <w:proofErr w:type="spellStart"/>
+                  <w:r>
+                    <w:t>push</w:t>
+                  </w:r>
+                  <w:proofErr w:type="spellEnd"/>
+                  <w:r>
+                    <w:t xml:space="preserve"> y se comprobó que estos paquetes quedaban añadidos al repositorio remoto creado por el compañero.</w:t>
+                  </w:r>
+                </w:p>
+                <w:p>
+                  <w:pPr>
+                    <w:jc w:val="both"/>
+                  </w:pPr>
+                  <w:r>
+                    <w:rPr>
+                      <w:noProof/>
+                    </w:rPr>
+                    <w:drawing>
+                      <wp:inline distT="0" distB="0" distL="0" distR="0" wp14:anchorId="6B65E0F6" wp14:editId="3E742106">
+                        <wp:extent cx="5400040" cy="2004695"/>
+                        <wp:effectExtent l="0" t="0" r="0" b="0"/>
+                        <wp:docPr id="14" name="Imagen 14"/>
+                        <wp:cNvGraphicFramePr>
+                          <a:graphicFrameLocks xmlns:a="http://schemas.openxmlformats.org/drawingml/2006/main" noChangeAspect="1"/>
+                        </wp:cNvGraphicFramePr>
+                        <a:graphic xmlns:a="http://schemas.openxmlformats.org/drawingml/2006/main">
+                          <a:graphicData uri="http://schemas.openxmlformats.org/drawingml/2006/picture">
+                            <pic:pic xmlns:pic="http://schemas.openxmlformats.org/drawingml/2006/picture">
+                              <pic:nvPicPr>
+                                <pic:cNvPr id="1" name=""/>
+                                <pic:cNvPicPr/>
+                              </pic:nvPicPr>
+                              <pic:blipFill>
+                                <a:blip r:embed="rId15"/>
+                                <a:stretch>
+                                  <a:fillRect/>
+                                </a:stretch>
+                              </pic:blipFill>
+                              <pic:spPr>
+                                <a:xfrm>
+                                  <a:off x="0" y="0"/>
+                                  <a:ext cx="5400040" cy="2004695"/>
+                                </a:xfrm>
+                                <a:prstGeom prst="rect">
+                                  <a:avLst/>
+                                </a:prstGeom>
+                              </pic:spPr>
+                            </pic:pic>
+                          </a:graphicData>
+                        </a:graphic>
+                      </wp:inline>
+                    </w:drawing>
+                  </w:r>
+                </w:p>
+                <w:p>
+                  <w:pPr>
+                    <w:jc w:val="both"/>
+                  </w:pPr>
+                </w:p>
+                <w:p>
+                  <w:pPr>
+                    <w:jc w:val="both"/>
+                  </w:pPr>
+                  <w:r>
+                    <w:t xml:space="preserve">3-. Como los puntos anteriores se realizaron un día diferente a este, lo primero que se hizo fue un </w:t>
+                  </w:r>
+                  <w:proofErr w:type="spellStart"/>
+                  <w:r>
+                    <w:t>pull</w:t>
+                  </w:r>
+                  <w:proofErr w:type="spellEnd"/>
+                  <w:r>
+                    <w:t xml:space="preserve"> para tener el repositorio actualizado y la creación de una rama (</w:t>
+                  </w:r>
+                  <w:proofErr w:type="spellStart"/>
+                  <w:r>
+                    <w:t>restadivide</w:t>
+                  </w:r>
+                  <w:proofErr w:type="spellEnd"/>
+                  <w:r>
+                    <w:t>) sobre la cual se trabajaría en adelante pero, al ir a trabajar sobre ella se pensé en eliminarla y se crear 2 ramas, una para cada paquete, y así poder practicar el poder moverme entre ramas.</w:t>
+                  </w:r>
+                </w:p>
+                <w:p>
+                  <w:pPr>
+                    <w:jc w:val="both"/>
+                  </w:pPr>
+                  <w:r>
+                    <w:rPr>
+                      <w:noProof/>
+                    </w:rPr>
+                    <w:drawing>
+                      <wp:inline distT="0" distB="0" distL="0" distR="0" wp14:anchorId="0823AD23" wp14:editId="5BB5D5E7">
+                        <wp:extent cx="5400040" cy="445135"/>
+                        <wp:effectExtent l="0" t="0" r="0" b="0"/>
+                        <wp:docPr id="15" name="Imagen 15"/>
+                        <wp:cNvGraphicFramePr>
+                          <a:graphicFrameLocks xmlns:a="http://schemas.openxmlformats.org/drawingml/2006/main" noChangeAspect="1"/>
+                        </wp:cNvGraphicFramePr>
+                        <a:graphic xmlns:a="http://schemas.openxmlformats.org/drawingml/2006/main">
+                          <a:graphicData uri="http://schemas.openxmlformats.org/drawingml/2006/picture">
+                            <pic:pic xmlns:pic="http://schemas.openxmlformats.org/drawingml/2006/picture">
+                              <pic:nvPicPr>
+                                <pic:cNvPr id="1" name=""/>
+                                <pic:cNvPicPr/>
+                              </pic:nvPicPr>
+                              <pic:blipFill>
+                                <a:blip r:embed="rId16"/>
+                                <a:stretch>
+                                  <a:fillRect/>
+                                </a:stretch>
+                              </pic:blipFill>
+                              <pic:spPr>
+                                <a:xfrm>
+                                  <a:off x="0" y="0"/>
+                                  <a:ext cx="5400040" cy="445135"/>
+                                </a:xfrm>
+                                <a:prstGeom prst="rect">
+                                  <a:avLst/>
+                                </a:prstGeom>
+                              </pic:spPr>
+                            </pic:pic>
+                          </a:graphicData>
+                        </a:graphic>
+                      </wp:inline>
+                    </w:drawing>
+                  </w:r>
+                </w:p>
+                <w:p>
+                  <w:pPr>
+                    <w:jc w:val="both"/>
+                  </w:pPr>
+                </w:p>
+                <w:p>
+                  <w:pPr>
+                    <w:jc w:val="both"/>
+                  </w:pPr>
+                  <w:r>
+                    <w:t xml:space="preserve">4-.  El siguiente paso fue completar las clases resta y división, haciendo los respectivos </w:t>
+                  </w:r>
+                  <w:proofErr w:type="spellStart"/>
+                  <w:r>
+                    <w:t>commit</w:t>
+                  </w:r>
+                  <w:proofErr w:type="spellEnd"/>
+                  <w:r>
+                    <w:t xml:space="preserve"> tras la terminación de cada clase.</w:t>
+                  </w:r>
+                </w:p>
+                <w:p>
+                  <w:pPr>
+                    <w:jc w:val="both"/>
+                  </w:pPr>
+                  <w:r>
+                    <w:rPr>
+                      <w:noProof/>
+                    </w:rPr>
+                    <w:drawing>
+                      <wp:inline distT="0" distB="0" distL="0" distR="0" wp14:anchorId="69DBF5FA" wp14:editId="367869B6">
+                        <wp:extent cx="2133600" cy="1095375"/>
+                        <wp:effectExtent l="0" t="0" r="0" b="9525"/>
+                        <wp:docPr id="16" name="Imagen 16"/>
+                        <wp:cNvGraphicFramePr>
+                          <a:graphicFrameLocks xmlns:a="http://schemas.openxmlformats.org/drawingml/2006/main" noChangeAspect="1"/>
+                        </wp:cNvGraphicFramePr>
+                        <a:graphic xmlns:a="http://schemas.openxmlformats.org/drawingml/2006/main">
+                          <a:graphicData uri="http://schemas.openxmlformats.org/drawingml/2006/picture">
+                            <pic:pic xmlns:pic="http://schemas.openxmlformats.org/drawingml/2006/picture">
+                              <pic:nvPicPr>
+                                <pic:cNvPr id="1" name=""/>
+                                <pic:cNvPicPr/>
+                              </pic:nvPicPr>
+                              <pic:blipFill>
+                                <a:blip r:embed="rId17"/>
+                                <a:stretch>
+                                  <a:fillRect/>
+                                </a:stretch>
+                              </pic:blipFill>
+                              <pic:spPr>
+                                <a:xfrm>
+                                  <a:off x="0" y="0"/>
+                                  <a:ext cx="2133600" cy="1095375"/>
+                                </a:xfrm>
+                                <a:prstGeom prst="rect">
+                                  <a:avLst/>
+                                </a:prstGeom>
+                              </pic:spPr>
+                            </pic:pic>
+                          </a:graphicData>
+                        </a:graphic>
+                      </wp:inline>
+                    </w:drawing>
+                  </w:r>
+                </w:p>
+                <w:p>
+                  <w:pPr>
+                    <w:jc w:val="both"/>
+                  </w:pPr>
+                  <w:r>
+                    <w:lastRenderedPageBreak/>
+                    <w:t xml:space="preserve">5-. Después se ha fusionado las ramas división y resta con la rama master y haremos un </w:t>
+                  </w:r>
+                  <w:proofErr w:type="spellStart"/>
+                  <w:r>
+                    <w:t>push</w:t>
+                  </w:r>
+                  <w:proofErr w:type="spellEnd"/>
+                  <w:r>
+                    <w:t xml:space="preserve"> para que los compañeros puedan ver los cambios realizados. </w:t>
+                  </w:r>
+                </w:p>
+                <w:p>
+                  <w:pPr>
+                    <w:jc w:val="both"/>
+                  </w:pPr>
+                  <w:r>
+                    <w:rPr>
+                      <w:noProof/>
+                    </w:rPr>
+                    <w:drawing>
+                      <wp:inline distT="0" distB="0" distL="0" distR="0" wp14:anchorId="447C488E" wp14:editId="6EF83677">
+                        <wp:extent cx="5139346" cy="1458811"/>
+                        <wp:effectExtent l="0" t="0" r="4445" b="8255"/>
+                        <wp:docPr id="17" name="Imagen 17"/>
+                        <wp:cNvGraphicFramePr>
+                          <a:graphicFrameLocks xmlns:a="http://schemas.openxmlformats.org/drawingml/2006/main" noChangeAspect="1"/>
+                        </wp:cNvGraphicFramePr>
+                        <a:graphic xmlns:a="http://schemas.openxmlformats.org/drawingml/2006/main">
+                          <a:graphicData uri="http://schemas.openxmlformats.org/drawingml/2006/picture">
+                            <pic:pic xmlns:pic="http://schemas.openxmlformats.org/drawingml/2006/picture">
+                              <pic:nvPicPr>
+                                <pic:cNvPr id="1" name=""/>
+                                <pic:cNvPicPr/>
+                              </pic:nvPicPr>
+                              <pic:blipFill>
+                                <a:blip r:embed="rId18"/>
+                                <a:stretch>
+                                  <a:fillRect/>
+                                </a:stretch>
+                              </pic:blipFill>
+                              <pic:spPr>
+                                <a:xfrm>
+                                  <a:off x="0" y="0"/>
+                                  <a:ext cx="5161220" cy="1465020"/>
+                                </a:xfrm>
+                                <a:prstGeom prst="rect">
+                                  <a:avLst/>
+                                </a:prstGeom>
+                              </pic:spPr>
+                            </pic:pic>
+                          </a:graphicData>
+                        </a:graphic>
+                      </wp:inline>
+                    </w:drawing>
+                  </w:r>
+                </w:p>
+                <w:p>
+                  <w:pPr>
+                    <w:jc w:val="both"/>
+                  </w:pPr>
+                </w:p>
+                <w:p>
+                  <w:pPr>
+                    <w:jc w:val="both"/>
+                  </w:pPr>
+                  <w:r>
+                    <w:t>6-. Se volverá a crear otra rama (la que eliminamos al principio) que llamaremos “</w:t>
+                  </w:r>
+                  <w:proofErr w:type="spellStart"/>
+                  <w:r>
+                    <w:t>restadivide</w:t>
+                  </w:r>
+                  <w:proofErr w:type="spellEnd"/>
+                  <w:r>
+                    <w:t xml:space="preserve">” para trabajar sobre el </w:t>
+                  </w:r>
+                  <w:proofErr w:type="spellStart"/>
+                  <w:r>
+                    <w:t>main</w:t>
+                  </w:r>
+                  <w:proofErr w:type="spellEnd"/>
+                  <w:r>
+                    <w:t xml:space="preserve">. Una vez completo el </w:t>
+                  </w:r>
+                  <w:proofErr w:type="spellStart"/>
+                  <w:r>
+                    <w:t>main</w:t>
+                  </w:r>
+                  <w:proofErr w:type="spellEnd"/>
+                  <w:r>
+                    <w:t xml:space="preserve"> y alguna pequeña corrección más, se hará </w:t>
+                  </w:r>
+                  <w:proofErr w:type="spellStart"/>
+                  <w:r>
+                    <w:t>commit</w:t>
+                  </w:r>
+                  <w:proofErr w:type="spellEnd"/>
+                  <w:r>
+                    <w:t xml:space="preserve"> para guardar los cambios.</w:t>
+                  </w:r>
+                </w:p>
+                <w:p>
+                  <w:pPr>
+                    <w:jc w:val="both"/>
+                  </w:pPr>
+                </w:p>
+                <w:p>
+                  <w:pPr>
+                    <w:jc w:val="both"/>
+                  </w:pPr>
+                  <w:r>
+                    <w:t xml:space="preserve">7-. Nos cambiaremos a la rama </w:t>
+                  </w:r>
+                  <w:proofErr w:type="spellStart"/>
+                  <w:r>
+                    <w:t>main</w:t>
+                  </w:r>
+                  <w:proofErr w:type="spellEnd"/>
+                  <w:r>
+                    <w:t xml:space="preserve"> para así poder fusionarla con esta última y poder ir ya retocando el proyecto sobre la rama master.</w:t>
+                  </w:r>
+                </w:p>
+                <w:p>
+                  <w:pPr>
+                    <w:jc w:val="both"/>
+                  </w:pPr>
+                  <w:r>
+                    <w:rPr>
+                      <w:noProof/>
+                    </w:rPr>
+                    <w:drawing>
+                      <wp:inline distT="0" distB="0" distL="0" distR="0" wp14:anchorId="434E6CFD" wp14:editId="32B80632">
+                        <wp:extent cx="5400040" cy="919480"/>
+                        <wp:effectExtent l="0" t="0" r="0" b="0"/>
+                        <wp:docPr id="18" name="Imagen 18"/>
+                        <wp:cNvGraphicFramePr>
+                          <a:graphicFrameLocks xmlns:a="http://schemas.openxmlformats.org/drawingml/2006/main" noChangeAspect="1"/>
+                        </wp:cNvGraphicFramePr>
+                        <a:graphic xmlns:a="http://schemas.openxmlformats.org/drawingml/2006/main">
+                          <a:graphicData uri="http://schemas.openxmlformats.org/drawingml/2006/picture">
+                            <pic:pic xmlns:pic="http://schemas.openxmlformats.org/drawingml/2006/picture">
+                              <pic:nvPicPr>
+                                <pic:cNvPr id="1" name=""/>
+                                <pic:cNvPicPr/>
+                              </pic:nvPicPr>
+                              <pic:blipFill>
+                                <a:blip r:embed="rId19"/>
+                                <a:stretch>
+                                  <a:fillRect/>
+                                </a:stretch>
+                              </pic:blipFill>
+                              <pic:spPr>
+                                <a:xfrm>
+                                  <a:off x="0" y="0"/>
+                                  <a:ext cx="5400040" cy="919480"/>
+                                </a:xfrm>
+                                <a:prstGeom prst="rect">
+                                  <a:avLst/>
+                                </a:prstGeom>
+                              </pic:spPr>
+                            </pic:pic>
+                          </a:graphicData>
+                        </a:graphic>
+                      </wp:inline>
+                    </w:drawing>
+                  </w:r>
+                </w:p>
+                <w:p>
+                  <w:pPr>
+                    <w:jc w:val="both"/>
+                  </w:pPr>
+                </w:p>
+                <w:p>
+                  <w:pPr>
+                    <w:jc w:val="both"/>
+                  </w:pPr>
+                  <w:r>
+                    <w:t xml:space="preserve">8-. Me percato de que se puede mejorar el contenido de las clases. Se realizan los cambios y hacemos </w:t>
+                  </w:r>
+                  <w:proofErr w:type="spellStart"/>
+                  <w:r>
+                    <w:t>commit</w:t>
+                  </w:r>
+                  <w:proofErr w:type="spellEnd"/>
+                  <w:r>
+                    <w:t xml:space="preserve"> para guardarlos.</w:t>
+                  </w:r>
+                </w:p>
+                <w:p>
+                  <w:pPr>
+                    <w:jc w:val="both"/>
+                  </w:pPr>
+                </w:p>
+                <w:p>
+                  <w:pPr>
+                    <w:jc w:val="both"/>
+                  </w:pPr>
+                  <w:r>
+                    <w:t xml:space="preserve">9-. Una vez terminada mi parte, hago </w:t>
+                  </w:r>
+                  <w:proofErr w:type="spellStart"/>
+                  <w:r>
+                    <w:t>push</w:t>
+                  </w:r>
+                  <w:proofErr w:type="spellEnd"/>
+                  <w:r>
+                    <w:t xml:space="preserve"> y compruebo que se actualiza todo en el repositorio remoto compartido con mis compañeros.</w:t>
+                  </w:r>
+                </w:p>
+                <w:p>
+                  <w:pPr>
+                    <w:jc w:val="both"/>
+                  </w:pPr>
+                  <w:r>
+                    <w:rPr>
+                      <w:noProof/>
+                    </w:rPr>
+                    <w:drawing>
+                      <wp:inline distT="0" distB="0" distL="0" distR="0" wp14:anchorId="58D26F4C" wp14:editId="1C04AD39">
+                        <wp:extent cx="5400040" cy="1362075"/>
+                        <wp:effectExtent l="0" t="0" r="0" b="9525"/>
+                        <wp:docPr id="19" name="Imagen 19"/>
+                        <wp:cNvGraphicFramePr>
+                          <a:graphicFrameLocks xmlns:a="http://schemas.openxmlformats.org/drawingml/2006/main" noChangeAspect="1"/>
+                        </wp:cNvGraphicFramePr>
+                        <a:graphic xmlns:a="http://schemas.openxmlformats.org/drawingml/2006/main">
+                          <a:graphicData uri="http://schemas.openxmlformats.org/drawingml/2006/picture">
+                            <pic:pic xmlns:pic="http://schemas.openxmlformats.org/drawingml/2006/picture">
+                              <pic:nvPicPr>
+                                <pic:cNvPr id="1" name=""/>
+                                <pic:cNvPicPr/>
+                              </pic:nvPicPr>
+                              <pic:blipFill>
+                                <a:blip r:embed="rId20"/>
+                                <a:stretch>
+                                  <a:fillRect/>
+                                </a:stretch>
+                              </pic:blipFill>
+                              <pic:spPr>
+                                <a:xfrm>
+                                  <a:off x="0" y="0"/>
+                                  <a:ext cx="5400040" cy="1362075"/>
+                                </a:xfrm>
+                                <a:prstGeom prst="rect">
+                                  <a:avLst/>
+                                </a:prstGeom>
+                              </pic:spPr>
+                            </pic:pic>
+                          </a:graphicData>
+                        </a:graphic>
+                      </wp:inline>
+                    </w:drawing>
+                  </w:r>
+                </w:p>
+                <w:p>
+                  <w:pPr>
+                    <w:jc w:val="both"/>
                   </w:pPr>
                 </w:p>
                 <w:p>
@@ -3291,8 +3654,8 @@
       </w:pPr>
     </w:p>
     <w:sectPr>
-      <w:headerReference w:type="default" r:id="rId15"/>
-      <w:footerReference w:type="default" r:id="rId16"/>
+      <w:headerReference w:type="default" r:id="rId21"/>
+      <w:footerReference w:type="default" r:id="rId22"/>
       <w:pgSz w:w="11906" w:h="16838" w:code="9"/>
       <w:pgMar w:top="720" w:right="936" w:bottom="720" w:left="936" w:header="0" w:footer="289" w:gutter="0"/>
       <w:pgNumType w:start="1"/>
@@ -5771,6 +6134,8 @@
   <w:rsids>
     <w:rsidRoot w:val="005E131C"/>
     <w:rsid w:val="005E131C"/>
+    <w:rsid w:val="00A44570"/>
+    <w:rsid w:val="00C755D0"/>
     <w:rsid w:val="00C8060D"/>
   </w:rsids>
   <m:mathPr>

</xml_diff>

<commit_message>
He modificado el documento de la actividad con mis últimos cambios
</commit_message>
<xml_diff>
--- a/Documento de Actividad.docx
+++ b/Documento de Actividad.docx
@@ -281,7 +281,7 @@
                       <v:stroke joinstyle="miter"/>
                       <v:path gradientshapeok="t" o:connecttype="rect"/>
                     </v:shapetype>
-                    <v:shape id="Cuadro de texto 8" o:spid="_x0000_s1026" type="#_x0000_t202" style="width:277.85pt;height:136.5pt;visibility:visible;mso-wrap-style:square;mso-left-percent:-10001;mso-top-percent:-10001;mso-position-horizontal:absolute;mso-position-horizontal-relative:char;mso-position-vertical:absolute;mso-position-vertical-relative:line;mso-left-percent:-10001;mso-top-percent:-10001;v-text-anchor:top" o:gfxdata="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" filled="f" stroked="f" strokeweight=".5pt">
+                    <v:shape id="Cuadro de texto 8" o:spid="_x0000_s1026" type="#_x0000_t202" style="width:277.85pt;height:136.5pt;visibility:visible;mso-wrap-style:square;mso-left-percent:-10001;mso-top-percent:-10001;mso-position-horizontal:absolute;mso-position-horizontal-relative:char;mso-position-vertical:absolute;mso-position-vertical-relative:line;mso-left-percent:-10001;mso-top-percent:-10001;v-text-anchor:top" o:gfxdata="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" filled="f" stroked="f" strokeweight=".5pt">
                       <v:textbox>
                         <w:txbxContent>
                           <w:p>
@@ -993,6 +993,26 @@
                   <w:t>)</w:t>
                 </w:r>
               </w:p>
+              <w:p>
+                <w:pPr>
+                  <w:pStyle w:val="Prrafodelista"/>
+                  <w:numPr>
+                    <w:ilvl w:val="0"/>
+                    <w:numId w:val="1"/>
+                  </w:numPr>
+                </w:pPr>
+                <w:r>
+                  <w:t xml:space="preserve">Repositorio de GitHub: </w:t>
+                </w:r>
+                <w:hyperlink r:id="rId9" w:history="1">
+                  <w:r>
+                    <w:rPr>
+                      <w:rStyle w:val="Hipervnculo"/>
+                    </w:rPr>
+                    <w:t>PABLOKUMAR1993/AE2_Grupo7 (github.com)</w:t>
+                  </w:r>
+                </w:hyperlink>
+              </w:p>
             </w:sdtContent>
           </w:sdt>
           <w:p>
@@ -2157,7 +2177,7 @@
                                 <pic:cNvPicPr/>
                               </pic:nvPicPr>
                               <pic:blipFill>
-                                <a:blip r:embed="rId9"/>
+                                <a:blip r:embed="rId10"/>
                                 <a:stretch>
                                   <a:fillRect/>
                                 </a:stretch>
@@ -2286,7 +2306,7 @@
                                 <pic:cNvPicPr/>
                               </pic:nvPicPr>
                               <pic:blipFill>
-                                <a:blip r:embed="rId10"/>
+                                <a:blip r:embed="rId11"/>
                                 <a:stretch>
                                   <a:fillRect/>
                                 </a:stretch>
@@ -2339,18 +2359,43 @@
                 <w:p>
                   <w:pPr>
                     <w:pStyle w:val="Contenido"/>
-                    <w:rPr>
-                      <w:noProof/>
-                    </w:rPr>
-                  </w:pPr>
-                </w:p>
-                <w:p>
-                  <w:pPr>
-                    <w:pStyle w:val="Contenido"/>
-                    <w:rPr>
-                      <w:noProof/>
-                    </w:rPr>
-                  </w:pPr>
+                    <w:numPr>
+                      <w:ilvl w:val="0"/>
+                      <w:numId w:val="11"/>
+                    </w:numPr>
+                  </w:pPr>
+                  <w:r>
+                    <w:t>Hasta aquí había terminado mi parte, ahora me tocaba esperar a que mis compañeros terminaran de hacer todos sus respectivos cambios para revisar todo y asegurarme que compil</w:t>
+                  </w:r>
+                  <w:r>
+                    <w:t>é</w:t>
+                  </w:r>
+                  <w:r>
+                    <w:t xml:space="preserve"> bien</w:t>
+                  </w:r>
+                  <w:r>
+                    <w:t xml:space="preserve"> (dejé todo bien comentado para que no dudaran de cómo seguir trabajando)</w:t>
+                  </w:r>
+                  <w:r>
+                    <w:t xml:space="preserve">. Al hacer el </w:t>
+                  </w:r>
+                  <w:proofErr w:type="spellStart"/>
+                  <w:r>
+                    <w:t>push</w:t>
+                  </w:r>
+                  <w:proofErr w:type="spellEnd"/>
+                  <w:r>
+                    <w:t xml:space="preserve"> y revisar el código había ciertos errores de lógica y de sintaxis de cód</w:t>
+                  </w:r>
+                  <w:r>
+                    <w:t>igo que impedían la compilación del programa</w:t>
+                  </w:r>
+                  <w:r>
+                    <w:t xml:space="preserve">, los resolví y una vez que compilaba el programa volvía  subir </w:t>
+                  </w:r>
+                  <w:r>
+                    <w:t>todos los cambios.</w:t>
+                  </w:r>
                 </w:p>
               </w:tc>
             </w:tr>
@@ -2386,6 +2431,195 @@
                     </w:rPr>
                   </w:pPr>
                 </w:p>
+                <w:p>
+                  <w:pPr>
+                    <w:rPr>
+                      <w:noProof/>
+                    </w:rPr>
+                  </w:pPr>
+                </w:p>
+                <w:p>
+                  <w:pPr>
+                    <w:rPr>
+                      <w:noProof/>
+                    </w:rPr>
+                  </w:pPr>
+                </w:p>
+                <w:p>
+                  <w:pPr>
+                    <w:rPr>
+                      <w:noProof/>
+                    </w:rPr>
+                  </w:pPr>
+                </w:p>
+                <w:p>
+                  <w:pPr>
+                    <w:rPr>
+                      <w:noProof/>
+                    </w:rPr>
+                  </w:pPr>
+                </w:p>
+                <w:p>
+                  <w:pPr>
+                    <w:rPr>
+                      <w:noProof/>
+                    </w:rPr>
+                  </w:pPr>
+                </w:p>
+                <w:p>
+                  <w:pPr>
+                    <w:rPr>
+                      <w:noProof/>
+                    </w:rPr>
+                  </w:pPr>
+                </w:p>
+                <w:p>
+                  <w:pPr>
+                    <w:rPr>
+                      <w:noProof/>
+                    </w:rPr>
+                  </w:pPr>
+                </w:p>
+                <w:p>
+                  <w:pPr>
+                    <w:rPr>
+                      <w:noProof/>
+                    </w:rPr>
+                  </w:pPr>
+                </w:p>
+                <w:p>
+                  <w:pPr>
+                    <w:rPr>
+                      <w:noProof/>
+                    </w:rPr>
+                  </w:pPr>
+                </w:p>
+                <w:p>
+                  <w:pPr>
+                    <w:rPr>
+                      <w:noProof/>
+                    </w:rPr>
+                  </w:pPr>
+                </w:p>
+                <w:p>
+                  <w:pPr>
+                    <w:rPr>
+                      <w:noProof/>
+                    </w:rPr>
+                  </w:pPr>
+                </w:p>
+                <w:p>
+                  <w:pPr>
+                    <w:rPr>
+                      <w:noProof/>
+                    </w:rPr>
+                  </w:pPr>
+                </w:p>
+                <w:p>
+                  <w:pPr>
+                    <w:rPr>
+                      <w:noProof/>
+                    </w:rPr>
+                  </w:pPr>
+                </w:p>
+                <w:p>
+                  <w:pPr>
+                    <w:rPr>
+                      <w:noProof/>
+                    </w:rPr>
+                  </w:pPr>
+                </w:p>
+                <w:p>
+                  <w:pPr>
+                    <w:rPr>
+                      <w:noProof/>
+                    </w:rPr>
+                  </w:pPr>
+                </w:p>
+                <w:p>
+                  <w:pPr>
+                    <w:rPr>
+                      <w:noProof/>
+                    </w:rPr>
+                  </w:pPr>
+                </w:p>
+                <w:p>
+                  <w:pPr>
+                    <w:rPr>
+                      <w:noProof/>
+                    </w:rPr>
+                  </w:pPr>
+                </w:p>
+                <w:p>
+                  <w:pPr>
+                    <w:rPr>
+                      <w:noProof/>
+                    </w:rPr>
+                  </w:pPr>
+                </w:p>
+                <w:p>
+                  <w:pPr>
+                    <w:rPr>
+                      <w:noProof/>
+                    </w:rPr>
+                  </w:pPr>
+                </w:p>
+                <w:p>
+                  <w:pPr>
+                    <w:rPr>
+                      <w:noProof/>
+                    </w:rPr>
+                  </w:pPr>
+                </w:p>
+                <w:p>
+                  <w:pPr>
+                    <w:rPr>
+                      <w:noProof/>
+                    </w:rPr>
+                  </w:pPr>
+                </w:p>
+                <w:p>
+                  <w:pPr>
+                    <w:rPr>
+                      <w:noProof/>
+                    </w:rPr>
+                  </w:pPr>
+                </w:p>
+                <w:p>
+                  <w:pPr>
+                    <w:rPr>
+                      <w:noProof/>
+                    </w:rPr>
+                  </w:pPr>
+                </w:p>
+                <w:p>
+                  <w:pPr>
+                    <w:rPr>
+                      <w:noProof/>
+                    </w:rPr>
+                  </w:pPr>
+                </w:p>
+                <w:p>
+                  <w:pPr>
+                    <w:rPr>
+                      <w:noProof/>
+                    </w:rPr>
+                  </w:pPr>
+                </w:p>
+                <w:p>
+                  <w:pPr>
+                    <w:rPr>
+                      <w:noProof/>
+                    </w:rPr>
+                  </w:pPr>
+                </w:p>
+                <w:p>
+                  <w:pPr>
+                    <w:rPr>
+                      <w:noProof/>
+                    </w:rPr>
+                  </w:pPr>
+                </w:p>
               </w:tc>
             </w:tr>
             <w:tr>
@@ -2495,67 +2729,6 @@
                         <wp:extent cx="1356360" cy="1093723"/>
                         <wp:effectExtent l="0" t="0" r="0" b="0"/>
                         <wp:docPr id="4" name="Imagen 4"/>
-                        <wp:cNvGraphicFramePr>
-                          <a:graphicFrameLocks xmlns:a="http://schemas.openxmlformats.org/drawingml/2006/main" noChangeAspect="1"/>
-                        </wp:cNvGraphicFramePr>
-                        <a:graphic xmlns:a="http://schemas.openxmlformats.org/drawingml/2006/main">
-                          <a:graphicData uri="http://schemas.openxmlformats.org/drawingml/2006/picture">
-                            <pic:pic xmlns:pic="http://schemas.openxmlformats.org/drawingml/2006/picture">
-                              <pic:nvPicPr>
-                                <pic:cNvPr id="1" name=""/>
-                                <pic:cNvPicPr/>
-                              </pic:nvPicPr>
-                              <pic:blipFill>
-                                <a:blip r:embed="rId11"/>
-                                <a:stretch>
-                                  <a:fillRect/>
-                                </a:stretch>
-                              </pic:blipFill>
-                              <pic:spPr>
-                                <a:xfrm>
-                                  <a:off x="0" y="0"/>
-                                  <a:ext cx="1364268" cy="1100099"/>
-                                </a:xfrm>
-                                <a:prstGeom prst="rect">
-                                  <a:avLst/>
-                                </a:prstGeom>
-                              </pic:spPr>
-                            </pic:pic>
-                          </a:graphicData>
-                        </a:graphic>
-                      </wp:inline>
-                    </w:drawing>
-                  </w:r>
-                </w:p>
-                <w:p>
-                  <w:pPr>
-                    <w:pStyle w:val="Contenido"/>
-                    <w:numPr>
-                      <w:ilvl w:val="0"/>
-                      <w:numId w:val="15"/>
-                    </w:numPr>
-                  </w:pPr>
-                  <w:r>
-                    <w:t>Creada</w:t>
-                  </w:r>
-                  <w:r>
-                    <w:t xml:space="preserve"> una nueva rama llamada RAMA_SUMA sobre la que he trabajado.</w:t>
-                  </w:r>
-                </w:p>
-                <w:p>
-                  <w:pPr>
-                    <w:pStyle w:val="Contenido"/>
-                    <w:ind w:left="360"/>
-                  </w:pPr>
-                  <w:r>
-                    <w:rPr>
-                      <w:noProof/>
-                    </w:rPr>
-                    <w:drawing>
-                      <wp:inline distT="0" distB="0" distL="0" distR="0" wp14:anchorId="6DB12C79" wp14:editId="41040DFA">
-                        <wp:extent cx="4648849" cy="581106"/>
-                        <wp:effectExtent l="0" t="0" r="0" b="9525"/>
-                        <wp:docPr id="7" name="Imagen 7"/>
                         <wp:cNvGraphicFramePr>
                           <a:graphicFrameLocks xmlns:a="http://schemas.openxmlformats.org/drawingml/2006/main" noChangeAspect="1"/>
                         </wp:cNvGraphicFramePr>
@@ -2575,7 +2748,7 @@
                               <pic:spPr>
                                 <a:xfrm>
                                   <a:off x="0" y="0"/>
-                                  <a:ext cx="4648849" cy="581106"/>
+                                  <a:ext cx="1364268" cy="1100099"/>
                                 </a:xfrm>
                                 <a:prstGeom prst="rect">
                                   <a:avLst/>
@@ -2597,75 +2770,10 @@
                     </w:numPr>
                   </w:pPr>
                   <w:r>
-                    <w:t xml:space="preserve">He hecho un </w:t>
-                  </w:r>
-                  <w:proofErr w:type="spellStart"/>
-                  <w:r>
-                    <w:t>commit</w:t>
-                  </w:r>
-                  <w:proofErr w:type="spellEnd"/>
-                  <w:r>
-                    <w:t xml:space="preserve"> y l</w:t>
-                  </w:r>
-                  <w:r>
-                    <w:t>uego</w:t>
-                  </w:r>
-                  <w:r>
-                    <w:t xml:space="preserve"> he realizado un </w:t>
-                  </w:r>
-                  <w:proofErr w:type="spellStart"/>
-                  <w:r>
-                    <w:t>push</w:t>
-                  </w:r>
-                  <w:proofErr w:type="spellEnd"/>
-                  <w:r>
-                    <w:t xml:space="preserve"> al repositorio.</w:t>
-                  </w:r>
-                </w:p>
-                <w:p>
-                  <w:pPr>
-                    <w:pStyle w:val="Contenido"/>
-                    <w:numPr>
-                      <w:ilvl w:val="0"/>
-                      <w:numId w:val="15"/>
-                    </w:numPr>
-                  </w:pPr>
-                  <w:r>
-                    <w:t xml:space="preserve">El siguiente día antes de empezar hice un </w:t>
-                  </w:r>
-                  <w:proofErr w:type="spellStart"/>
-                  <w:r>
-                    <w:t>pull</w:t>
-                  </w:r>
-                  <w:proofErr w:type="spellEnd"/>
-                  <w:r>
-                    <w:t xml:space="preserve"> para ver los cambios de los compañeros.</w:t>
-                  </w:r>
-                </w:p>
-                <w:p>
-                  <w:pPr>
-                    <w:pStyle w:val="Contenido"/>
-                    <w:numPr>
-                      <w:ilvl w:val="0"/>
-                      <w:numId w:val="15"/>
-                    </w:numPr>
-                  </w:pPr>
-                  <w:r>
-                    <w:t xml:space="preserve">He </w:t>
-                  </w:r>
-                  <w:r>
-                    <w:t xml:space="preserve">actualizado el </w:t>
-                  </w:r>
-                  <w:proofErr w:type="spellStart"/>
-                  <w:r>
-                    <w:t>main</w:t>
-                  </w:r>
-                  <w:proofErr w:type="spellEnd"/>
-                  <w:r>
-                    <w:t xml:space="preserve"> </w:t>
-                  </w:r>
-                  <w:r>
-                    <w:t>para llamar a los métodos de la clase suma y mostrar en terminal los resultados.</w:t>
+                    <w:t>Creada</w:t>
+                  </w:r>
+                  <w:r>
+                    <w:t xml:space="preserve"> una nueva rama llamada RAMA_SUMA sobre la que he trabajado.</w:t>
                   </w:r>
                 </w:p>
                 <w:p>
@@ -2678,10 +2786,10 @@
                       <w:noProof/>
                     </w:rPr>
                     <w:drawing>
-                      <wp:inline distT="0" distB="0" distL="0" distR="0" wp14:anchorId="53055755" wp14:editId="550E537F">
-                        <wp:extent cx="4853940" cy="2567741"/>
-                        <wp:effectExtent l="0" t="0" r="3810" b="4445"/>
-                        <wp:docPr id="11" name="Imagen 11"/>
+                      <wp:inline distT="0" distB="0" distL="0" distR="0" wp14:anchorId="6DB12C79" wp14:editId="41040DFA">
+                        <wp:extent cx="4648849" cy="581106"/>
+                        <wp:effectExtent l="0" t="0" r="0" b="9525"/>
+                        <wp:docPr id="7" name="Imagen 7"/>
                         <wp:cNvGraphicFramePr>
                           <a:graphicFrameLocks xmlns:a="http://schemas.openxmlformats.org/drawingml/2006/main" noChangeAspect="1"/>
                         </wp:cNvGraphicFramePr>
@@ -2701,7 +2809,7 @@
                               <pic:spPr>
                                 <a:xfrm>
                                   <a:off x="0" y="0"/>
-                                  <a:ext cx="4862293" cy="2572160"/>
+                                  <a:ext cx="4648849" cy="581106"/>
                                 </a:xfrm>
                                 <a:prstGeom prst="rect">
                                   <a:avLst/>
@@ -2723,26 +2831,75 @@
                     </w:numPr>
                   </w:pPr>
                   <w:r>
+                    <w:t xml:space="preserve">He hecho un </w:t>
+                  </w:r>
+                  <w:proofErr w:type="spellStart"/>
+                  <w:r>
+                    <w:t>commit</w:t>
+                  </w:r>
+                  <w:proofErr w:type="spellEnd"/>
+                  <w:r>
+                    <w:t xml:space="preserve"> y l</w:t>
+                  </w:r>
+                  <w:r>
+                    <w:t>uego</w:t>
+                  </w:r>
+                  <w:r>
+                    <w:t xml:space="preserve"> he realizado un </w:t>
+                  </w:r>
+                  <w:proofErr w:type="spellStart"/>
+                  <w:r>
+                    <w:t>push</w:t>
+                  </w:r>
+                  <w:proofErr w:type="spellEnd"/>
+                  <w:r>
+                    <w:t xml:space="preserve"> al repositorio.</w:t>
+                  </w:r>
+                </w:p>
+                <w:p>
+                  <w:pPr>
+                    <w:pStyle w:val="Contenido"/>
+                    <w:numPr>
+                      <w:ilvl w:val="0"/>
+                      <w:numId w:val="15"/>
+                    </w:numPr>
+                  </w:pPr>
+                  <w:r>
+                    <w:t xml:space="preserve">El siguiente día antes de empezar hice un </w:t>
+                  </w:r>
+                  <w:proofErr w:type="spellStart"/>
+                  <w:r>
+                    <w:t>pull</w:t>
+                  </w:r>
+                  <w:proofErr w:type="spellEnd"/>
+                  <w:r>
+                    <w:t xml:space="preserve"> para ver los cambios de los compañeros.</w:t>
+                  </w:r>
+                </w:p>
+                <w:p>
+                  <w:pPr>
+                    <w:pStyle w:val="Contenido"/>
+                    <w:numPr>
+                      <w:ilvl w:val="0"/>
+                      <w:numId w:val="15"/>
+                    </w:numPr>
+                  </w:pPr>
+                  <w:r>
+                    <w:t xml:space="preserve">He </w:t>
+                  </w:r>
+                  <w:r>
+                    <w:t xml:space="preserve">actualizado el </w:t>
+                  </w:r>
+                  <w:proofErr w:type="spellStart"/>
+                  <w:r>
+                    <w:t>main</w:t>
+                  </w:r>
+                  <w:proofErr w:type="spellEnd"/>
+                  <w:r>
                     <w:t xml:space="preserve"> </w:t>
                   </w:r>
                   <w:r>
-                    <w:t xml:space="preserve">He fusionado la RAMA_SUMA con </w:t>
-                  </w:r>
-                  <w:proofErr w:type="spellStart"/>
-                  <w:r>
-                    <w:t>en</w:t>
-                  </w:r>
-                  <w:proofErr w:type="spellEnd"/>
-                  <w:r>
-                    <w:t xml:space="preserve"> master y he realizado un </w:t>
-                  </w:r>
-                  <w:proofErr w:type="spellStart"/>
-                  <w:r>
-                    <w:t>push</w:t>
-                  </w:r>
-                  <w:proofErr w:type="spellEnd"/>
-                  <w:r>
-                    <w:t>.</w:t>
+                    <w:t>para llamar a los métodos de la clase suma y mostrar en terminal los resultados.</w:t>
                   </w:r>
                 </w:p>
                 <w:p>
@@ -2754,12 +2911,11 @@
                     <w:rPr>
                       <w:noProof/>
                     </w:rPr>
-                    <w:lastRenderedPageBreak/>
                     <w:drawing>
-                      <wp:inline distT="0" distB="0" distL="0" distR="0" wp14:anchorId="601F115B" wp14:editId="22E9B058">
-                        <wp:extent cx="4877481" cy="2295845"/>
-                        <wp:effectExtent l="0" t="0" r="0" b="9525"/>
-                        <wp:docPr id="12" name="Imagen 12"/>
+                      <wp:inline distT="0" distB="0" distL="0" distR="0" wp14:anchorId="53055755" wp14:editId="550E537F">
+                        <wp:extent cx="4853940" cy="2567741"/>
+                        <wp:effectExtent l="0" t="0" r="3810" b="4445"/>
+                        <wp:docPr id="11" name="Imagen 11"/>
                         <wp:cNvGraphicFramePr>
                           <a:graphicFrameLocks xmlns:a="http://schemas.openxmlformats.org/drawingml/2006/main" noChangeAspect="1"/>
                         </wp:cNvGraphicFramePr>
@@ -2779,7 +2935,7 @@
                               <pic:spPr>
                                 <a:xfrm>
                                   <a:off x="0" y="0"/>
-                                  <a:ext cx="4877481" cy="2295845"/>
+                                  <a:ext cx="4862293" cy="2572160"/>
                                 </a:xfrm>
                                 <a:prstGeom prst="rect">
                                   <a:avLst/>
@@ -2801,219 +2957,43 @@
                     </w:numPr>
                   </w:pPr>
                   <w:r>
-                    <w:t>He añadido el documento de actividad al repositorio.</w:t>
+                    <w:t xml:space="preserve"> </w:t>
+                  </w:r>
+                  <w:r>
+                    <w:t xml:space="preserve">He fusionado la RAMA_SUMA con </w:t>
+                  </w:r>
+                  <w:proofErr w:type="spellStart"/>
+                  <w:r>
+                    <w:t>en</w:t>
+                  </w:r>
+                  <w:proofErr w:type="spellEnd"/>
+                  <w:r>
+                    <w:t xml:space="preserve"> master y he realizado un </w:t>
+                  </w:r>
+                  <w:proofErr w:type="spellStart"/>
+                  <w:r>
+                    <w:t>push</w:t>
+                  </w:r>
+                  <w:proofErr w:type="spellEnd"/>
+                  <w:r>
+                    <w:t>.</w:t>
                   </w:r>
                 </w:p>
                 <w:p>
                   <w:pPr>
                     <w:pStyle w:val="Contenido"/>
-                    <w:numPr>
-                      <w:ilvl w:val="0"/>
-                      <w:numId w:val="15"/>
-                    </w:numPr>
-                  </w:pPr>
-                  <w:r>
-                    <w:t xml:space="preserve">He comentado el </w:t>
-                  </w:r>
-                  <w:proofErr w:type="spellStart"/>
-                  <w:r>
-                    <w:t>main</w:t>
-                  </w:r>
-                  <w:proofErr w:type="spellEnd"/>
-                  <w:r>
-                    <w:t xml:space="preserve"> en la parte de la clase Suma y actualizado el repositorio.</w:t>
-                  </w:r>
-                </w:p>
-                <w:p>
-                  <w:pPr>
-                    <w:rPr>
-                      <w:noProof/>
-                    </w:rPr>
-                  </w:pPr>
-                </w:p>
-              </w:tc>
-            </w:tr>
-            <w:tr>
-              <w:trPr>
-                <w:trHeight w:val="3546"/>
-              </w:trPr>
-              <w:tc>
-                <w:tcPr>
-                  <w:tcW w:w="9999" w:type="dxa"/>
-                </w:tcPr>
-                <w:p>
-                  <w:pPr>
-                    <w:pStyle w:val="Ttulo"/>
-                    <w:rPr>
-                      <w:noProof/>
-                      <w:lang w:bidi="es-ES"/>
-                    </w:rPr>
-                  </w:pPr>
-                </w:p>
-                <w:p>
-                  <w:pPr>
-                    <w:pStyle w:val="Ttulo"/>
-                    <w:rPr>
-                      <w:noProof/>
-                      <w:lang w:bidi="es-ES"/>
-                    </w:rPr>
-                  </w:pPr>
-                </w:p>
-                <w:p>
-                  <w:pPr>
-                    <w:pStyle w:val="Ttulo"/>
-                    <w:rPr>
-                      <w:noProof/>
-                      <w:lang w:bidi="es-ES"/>
-                    </w:rPr>
-                  </w:pPr>
-                </w:p>
-                <w:p>
-                  <w:pPr>
-                    <w:pStyle w:val="Ttulo"/>
-                    <w:rPr>
-                      <w:noProof/>
-                      <w:lang w:bidi="es-ES"/>
-                    </w:rPr>
-                  </w:pPr>
-                </w:p>
-                <w:p>
-                  <w:pPr>
-                    <w:pStyle w:val="Ttulo"/>
-                    <w:rPr>
-                      <w:noProof/>
-                      <w:lang w:bidi="es-ES"/>
-                    </w:rPr>
-                  </w:pPr>
-                </w:p>
-                <w:p>
-                  <w:pPr>
-                    <w:pStyle w:val="Ttulo"/>
-                    <w:rPr>
-                      <w:noProof/>
-                      <w:lang w:bidi="es-ES"/>
-                    </w:rPr>
-                  </w:pPr>
-                </w:p>
-                <w:p>
-                  <w:pPr>
-                    <w:pStyle w:val="Ttulo"/>
-                    <w:rPr>
-                      <w:noProof/>
-                      <w:lang w:bidi="es-ES"/>
-                    </w:rPr>
-                  </w:pPr>
-                </w:p>
-                <w:p>
-                  <w:pPr>
-                    <w:pStyle w:val="Ttulo"/>
-                    <w:rPr>
-                      <w:noProof/>
-                      <w:lang w:bidi="es-ES"/>
-                    </w:rPr>
-                  </w:pPr>
-                </w:p>
-                <w:p>
-                  <w:pPr>
-                    <w:pStyle w:val="Ttulo"/>
-                    <w:rPr>
-                      <w:noProof/>
-                      <w:lang w:bidi="es-ES"/>
-                    </w:rPr>
-                  </w:pPr>
-                </w:p>
-                <w:p>
-                  <w:pPr>
-                    <w:pStyle w:val="Ttulo"/>
-                    <w:rPr>
-                      <w:noProof/>
-                      <w:lang w:bidi="es-ES"/>
-                    </w:rPr>
-                  </w:pPr>
-                  <w:r>
-                    <w:rPr>
-                      <w:noProof/>
-                      <w:lang w:bidi="es-ES"/>
+                    <w:ind w:left="360"/>
+                  </w:pPr>
+                  <w:r>
+                    <w:rPr>
+                      <w:noProof/>
                     </w:rPr>
                     <w:lastRenderedPageBreak/>
-                    <w:t>Pasos realizados por cada desarrollador</w:t>
-                  </w:r>
-                </w:p>
-                <w:p>
-                  <w:pPr>
-                    <w:pStyle w:val="Subttulo"/>
-                    <w:framePr w:hSpace="0" w:wrap="auto" w:vAnchor="margin" w:hAnchor="text" w:yAlign="inline"/>
-                    <w:rPr>
-                      <w:b/>
-                      <w:bCs/>
-                      <w:noProof/>
-                      <w:u w:val="single"/>
-                    </w:rPr>
-                  </w:pPr>
-                  <w:r>
-                    <w:rPr>
-                      <w:b/>
-                      <w:bCs/>
-                      <w:noProof/>
-                      <w:u w:val="single"/>
-                    </w:rPr>
-                    <w:t>RAÚL MORENO RODRIGO</w:t>
-                  </w:r>
-                </w:p>
-                <w:p>
-                  <w:pPr>
-                    <w:pStyle w:val="Subttulo"/>
-                    <w:framePr w:hSpace="0" w:wrap="auto" w:vAnchor="margin" w:hAnchor="text" w:yAlign="inline"/>
-                    <w:rPr>
-                      <w:b/>
-                      <w:bCs/>
-                      <w:noProof/>
-                      <w:u w:val="single"/>
-                    </w:rPr>
-                  </w:pPr>
-                </w:p>
-                <w:p>
-                  <w:pPr>
-                    <w:jc w:val="both"/>
-                  </w:pPr>
-                  <w:r>
-                    <w:t>1-. Lo primero de todo fue clonar el repositorio creado por el compañero.</w:t>
-                  </w:r>
-                </w:p>
-                <w:p>
-                  <w:pPr>
-                    <w:jc w:val="both"/>
-                  </w:pPr>
-                </w:p>
-                <w:p>
-                  <w:pPr>
-                    <w:jc w:val="both"/>
-                  </w:pPr>
-                  <w:r>
-                    <w:t xml:space="preserve">2-. Para ver que todo funcionaba, lo primero que se hizo fue crear los paquetes y clases; resta y división. Se hizo un </w:t>
-                  </w:r>
-                  <w:proofErr w:type="spellStart"/>
-                  <w:r>
-                    <w:t>push</w:t>
-                  </w:r>
-                  <w:proofErr w:type="spellEnd"/>
-                  <w:r>
-                    <w:t xml:space="preserve"> y se comprobó que estos paquetes quedaban añadidos al repositorio remoto creado por el compañero.</w:t>
-                  </w:r>
-                </w:p>
-                <w:p>
-                  <w:pPr>
-                    <w:jc w:val="both"/>
-                  </w:pPr>
-                  <w:r>
-                    <w:rPr>
-                      <w:noProof/>
-                    </w:rPr>
                     <w:drawing>
-                      <wp:inline distT="0" distB="0" distL="0" distR="0" wp14:anchorId="6B65E0F6" wp14:editId="3E742106">
-                        <wp:extent cx="5400040" cy="2004695"/>
-                        <wp:effectExtent l="0" t="0" r="0" b="0"/>
-                        <wp:docPr id="14" name="Imagen 14"/>
+                      <wp:inline distT="0" distB="0" distL="0" distR="0" wp14:anchorId="601F115B" wp14:editId="22E9B058">
+                        <wp:extent cx="4877481" cy="2295845"/>
+                        <wp:effectExtent l="0" t="0" r="0" b="9525"/>
+                        <wp:docPr id="12" name="Imagen 12"/>
                         <wp:cNvGraphicFramePr>
                           <a:graphicFrameLocks xmlns:a="http://schemas.openxmlformats.org/drawingml/2006/main" noChangeAspect="1"/>
                         </wp:cNvGraphicFramePr>
@@ -3033,7 +3013,7 @@
                               <pic:spPr>
                                 <a:xfrm>
                                   <a:off x="0" y="0"/>
-                                  <a:ext cx="5400040" cy="2004695"/>
+                                  <a:ext cx="4877481" cy="2295845"/>
                                 </a:xfrm>
                                 <a:prstGeom prst="rect">
                                   <a:avLst/>
@@ -3048,31 +3028,211 @@
                 </w:p>
                 <w:p>
                   <w:pPr>
+                    <w:pStyle w:val="Contenido"/>
+                    <w:numPr>
+                      <w:ilvl w:val="0"/>
+                      <w:numId w:val="15"/>
+                    </w:numPr>
+                  </w:pPr>
+                  <w:r>
+                    <w:t>He añadido el documento de actividad al repositorio.</w:t>
+                  </w:r>
+                </w:p>
+                <w:p>
+                  <w:pPr>
+                    <w:pStyle w:val="Contenido"/>
+                    <w:numPr>
+                      <w:ilvl w:val="0"/>
+                      <w:numId w:val="15"/>
+                    </w:numPr>
+                  </w:pPr>
+                  <w:r>
+                    <w:t xml:space="preserve">He comentado el </w:t>
+                  </w:r>
+                  <w:proofErr w:type="spellStart"/>
+                  <w:r>
+                    <w:t>main</w:t>
+                  </w:r>
+                  <w:proofErr w:type="spellEnd"/>
+                  <w:r>
+                    <w:t xml:space="preserve"> en la parte de la clase Suma y actualizado el repositorio.</w:t>
+                  </w:r>
+                </w:p>
+                <w:p>
+                  <w:pPr>
+                    <w:rPr>
+                      <w:noProof/>
+                    </w:rPr>
+                  </w:pPr>
+                </w:p>
+              </w:tc>
+            </w:tr>
+            <w:tr>
+              <w:trPr>
+                <w:trHeight w:val="3546"/>
+              </w:trPr>
+              <w:tc>
+                <w:tcPr>
+                  <w:tcW w:w="9999" w:type="dxa"/>
+                </w:tcPr>
+                <w:p>
+                  <w:pPr>
+                    <w:pStyle w:val="Ttulo"/>
+                    <w:rPr>
+                      <w:noProof/>
+                      <w:lang w:bidi="es-ES"/>
+                    </w:rPr>
+                  </w:pPr>
+                </w:p>
+                <w:p>
+                  <w:pPr>
+                    <w:pStyle w:val="Ttulo"/>
+                    <w:rPr>
+                      <w:noProof/>
+                      <w:lang w:bidi="es-ES"/>
+                    </w:rPr>
+                  </w:pPr>
+                </w:p>
+                <w:p>
+                  <w:pPr>
+                    <w:pStyle w:val="Ttulo"/>
+                    <w:rPr>
+                      <w:noProof/>
+                      <w:lang w:bidi="es-ES"/>
+                    </w:rPr>
+                  </w:pPr>
+                </w:p>
+                <w:p>
+                  <w:pPr>
+                    <w:pStyle w:val="Ttulo"/>
+                    <w:rPr>
+                      <w:noProof/>
+                      <w:lang w:bidi="es-ES"/>
+                    </w:rPr>
+                  </w:pPr>
+                </w:p>
+                <w:p>
+                  <w:pPr>
+                    <w:pStyle w:val="Ttulo"/>
+                    <w:rPr>
+                      <w:noProof/>
+                      <w:lang w:bidi="es-ES"/>
+                    </w:rPr>
+                  </w:pPr>
+                </w:p>
+                <w:p>
+                  <w:pPr>
+                    <w:pStyle w:val="Ttulo"/>
+                    <w:rPr>
+                      <w:noProof/>
+                      <w:lang w:bidi="es-ES"/>
+                    </w:rPr>
+                  </w:pPr>
+                </w:p>
+                <w:p>
+                  <w:pPr>
+                    <w:pStyle w:val="Ttulo"/>
+                    <w:rPr>
+                      <w:noProof/>
+                      <w:lang w:bidi="es-ES"/>
+                    </w:rPr>
+                  </w:pPr>
+                </w:p>
+                <w:p>
+                  <w:pPr>
+                    <w:pStyle w:val="Ttulo"/>
+                    <w:rPr>
+                      <w:noProof/>
+                      <w:lang w:bidi="es-ES"/>
+                    </w:rPr>
+                  </w:pPr>
+                </w:p>
+                <w:p>
+                  <w:pPr>
+                    <w:pStyle w:val="Ttulo"/>
+                    <w:rPr>
+                      <w:noProof/>
+                      <w:lang w:bidi="es-ES"/>
+                    </w:rPr>
+                  </w:pPr>
+                </w:p>
+                <w:p>
+                  <w:pPr>
+                    <w:pStyle w:val="Ttulo"/>
+                    <w:rPr>
+                      <w:noProof/>
+                      <w:lang w:bidi="es-ES"/>
+                    </w:rPr>
+                  </w:pPr>
+                  <w:r>
+                    <w:rPr>
+                      <w:noProof/>
+                      <w:lang w:bidi="es-ES"/>
+                    </w:rPr>
+                    <w:lastRenderedPageBreak/>
+                    <w:t>Pasos realizados por cada desarrollador</w:t>
+                  </w:r>
+                </w:p>
+                <w:p>
+                  <w:pPr>
+                    <w:pStyle w:val="Subttulo"/>
+                    <w:framePr w:hSpace="0" w:wrap="auto" w:vAnchor="margin" w:hAnchor="text" w:yAlign="inline"/>
+                    <w:rPr>
+                      <w:b/>
+                      <w:bCs/>
+                      <w:noProof/>
+                      <w:u w:val="single"/>
+                    </w:rPr>
+                  </w:pPr>
+                  <w:r>
+                    <w:rPr>
+                      <w:b/>
+                      <w:bCs/>
+                      <w:noProof/>
+                      <w:u w:val="single"/>
+                    </w:rPr>
+                    <w:t>RAÚL MORENO RODRIGO</w:t>
+                  </w:r>
+                </w:p>
+                <w:p>
+                  <w:pPr>
+                    <w:pStyle w:val="Subttulo"/>
+                    <w:framePr w:hSpace="0" w:wrap="auto" w:vAnchor="margin" w:hAnchor="text" w:yAlign="inline"/>
+                    <w:rPr>
+                      <w:b/>
+                      <w:bCs/>
+                      <w:noProof/>
+                      <w:u w:val="single"/>
+                    </w:rPr>
+                  </w:pPr>
+                </w:p>
+                <w:p>
+                  <w:pPr>
                     <w:jc w:val="both"/>
                   </w:pPr>
+                  <w:r>
+                    <w:t>1-. Lo primero de todo fue clonar el repositorio creado por el compañero.</w:t>
+                  </w:r>
                 </w:p>
                 <w:p>
                   <w:pPr>
                     <w:jc w:val="both"/>
                   </w:pPr>
-                  <w:r>
-                    <w:t xml:space="preserve">3-. Como los puntos anteriores se realizaron un día diferente a este, lo primero que se hizo fue un </w:t>
+                </w:p>
+                <w:p>
+                  <w:pPr>
+                    <w:jc w:val="both"/>
+                  </w:pPr>
+                  <w:r>
+                    <w:t xml:space="preserve">2-. Para ver que todo funcionaba, lo primero que se hizo fue crear los paquetes y clases; resta y división. Se hizo un </w:t>
                   </w:r>
                   <w:proofErr w:type="spellStart"/>
                   <w:r>
-                    <w:t>pull</w:t>
+                    <w:t>push</w:t>
                   </w:r>
                   <w:proofErr w:type="spellEnd"/>
                   <w:r>
-                    <w:t xml:space="preserve"> para tener el repositorio actualizado y la creación de una rama (</w:t>
-                  </w:r>
-                  <w:proofErr w:type="spellStart"/>
-                  <w:r>
-                    <w:t>restadivide</w:t>
-                  </w:r>
-                  <w:proofErr w:type="spellEnd"/>
-                  <w:r>
-                    <w:t>) sobre la cual se trabajaría en adelante pero, al ir a trabajar sobre ella se pensé en eliminarla y se crear 2 ramas, una para cada paquete, y así poder practicar el poder moverme entre ramas.</w:t>
+                    <w:t xml:space="preserve"> y se comprobó que estos paquetes quedaban añadidos al repositorio remoto creado por el compañero.</w:t>
                   </w:r>
                 </w:p>
                 <w:p>
@@ -3084,10 +3244,10 @@
                       <w:noProof/>
                     </w:rPr>
                     <w:drawing>
-                      <wp:inline distT="0" distB="0" distL="0" distR="0" wp14:anchorId="0823AD23" wp14:editId="5BB5D5E7">
-                        <wp:extent cx="5400040" cy="445135"/>
+                      <wp:inline distT="0" distB="0" distL="0" distR="0" wp14:anchorId="6B65E0F6" wp14:editId="3E742106">
+                        <wp:extent cx="5400040" cy="2004695"/>
                         <wp:effectExtent l="0" t="0" r="0" b="0"/>
-                        <wp:docPr id="15" name="Imagen 15"/>
+                        <wp:docPr id="14" name="Imagen 14"/>
                         <wp:cNvGraphicFramePr>
                           <a:graphicFrameLocks xmlns:a="http://schemas.openxmlformats.org/drawingml/2006/main" noChangeAspect="1"/>
                         </wp:cNvGraphicFramePr>
@@ -3107,7 +3267,7 @@
                               <pic:spPr>
                                 <a:xfrm>
                                   <a:off x="0" y="0"/>
-                                  <a:ext cx="5400040" cy="445135"/>
+                                  <a:ext cx="5400040" cy="2004695"/>
                                 </a:xfrm>
                                 <a:prstGeom prst="rect">
                                   <a:avLst/>
@@ -3130,15 +3290,23 @@
                     <w:jc w:val="both"/>
                   </w:pPr>
                   <w:r>
-                    <w:t xml:space="preserve">4-.  El siguiente paso fue completar las clases resta y división, haciendo los respectivos </w:t>
+                    <w:t xml:space="preserve">3-. Como los puntos anteriores se realizaron un día diferente a este, lo primero que se hizo fue un </w:t>
                   </w:r>
                   <w:proofErr w:type="spellStart"/>
                   <w:r>
-                    <w:t>commit</w:t>
+                    <w:t>pull</w:t>
                   </w:r>
                   <w:proofErr w:type="spellEnd"/>
                   <w:r>
-                    <w:t xml:space="preserve"> tras la terminación de cada clase.</w:t>
+                    <w:t xml:space="preserve"> para tener el repositorio actualizado y la creación de una rama (</w:t>
+                  </w:r>
+                  <w:proofErr w:type="spellStart"/>
+                  <w:r>
+                    <w:t>restadivide</w:t>
+                  </w:r>
+                  <w:proofErr w:type="spellEnd"/>
+                  <w:r>
+                    <w:t>) sobre la cual se trabajaría en adelante pero, al ir a trabajar sobre ella se pensé en eliminarla y se crear 2 ramas, una para cada paquete, y así poder practicar el poder moverme entre ramas.</w:t>
                   </w:r>
                 </w:p>
                 <w:p>
@@ -3150,10 +3318,10 @@
                       <w:noProof/>
                     </w:rPr>
                     <w:drawing>
-                      <wp:inline distT="0" distB="0" distL="0" distR="0" wp14:anchorId="69DBF5FA" wp14:editId="367869B6">
-                        <wp:extent cx="2133600" cy="1095375"/>
-                        <wp:effectExtent l="0" t="0" r="0" b="9525"/>
-                        <wp:docPr id="16" name="Imagen 16"/>
+                      <wp:inline distT="0" distB="0" distL="0" distR="0" wp14:anchorId="0823AD23" wp14:editId="5BB5D5E7">
+                        <wp:extent cx="5400040" cy="445135"/>
+                        <wp:effectExtent l="0" t="0" r="0" b="0"/>
+                        <wp:docPr id="15" name="Imagen 15"/>
                         <wp:cNvGraphicFramePr>
                           <a:graphicFrameLocks xmlns:a="http://schemas.openxmlformats.org/drawingml/2006/main" noChangeAspect="1"/>
                         </wp:cNvGraphicFramePr>
@@ -3173,7 +3341,7 @@
                               <pic:spPr>
                                 <a:xfrm>
                                   <a:off x="0" y="0"/>
-                                  <a:ext cx="2133600" cy="1095375"/>
+                                  <a:ext cx="5400040" cy="445135"/>
                                 </a:xfrm>
                                 <a:prstGeom prst="rect">
                                   <a:avLst/>
@@ -3190,17 +3358,21 @@
                   <w:pPr>
                     <w:jc w:val="both"/>
                   </w:pPr>
-                  <w:r>
-                    <w:lastRenderedPageBreak/>
-                    <w:t xml:space="preserve">5-. Después se ha fusionado las ramas división y resta con la rama master y haremos un </w:t>
+                </w:p>
+                <w:p>
+                  <w:pPr>
+                    <w:jc w:val="both"/>
+                  </w:pPr>
+                  <w:r>
+                    <w:t xml:space="preserve">4-.  El siguiente paso fue completar las clases resta y división, haciendo los respectivos </w:t>
                   </w:r>
                   <w:proofErr w:type="spellStart"/>
                   <w:r>
-                    <w:t>push</w:t>
+                    <w:t>commit</w:t>
                   </w:r>
                   <w:proofErr w:type="spellEnd"/>
                   <w:r>
-                    <w:t xml:space="preserve"> para que los compañeros puedan ver los cambios realizados. </w:t>
+                    <w:t xml:space="preserve"> tras la terminación de cada clase.</w:t>
                   </w:r>
                 </w:p>
                 <w:p>
@@ -3212,10 +3384,10 @@
                       <w:noProof/>
                     </w:rPr>
                     <w:drawing>
-                      <wp:inline distT="0" distB="0" distL="0" distR="0" wp14:anchorId="447C488E" wp14:editId="6EF83677">
-                        <wp:extent cx="5139346" cy="1458811"/>
-                        <wp:effectExtent l="0" t="0" r="4445" b="8255"/>
-                        <wp:docPr id="17" name="Imagen 17"/>
+                      <wp:inline distT="0" distB="0" distL="0" distR="0" wp14:anchorId="69DBF5FA" wp14:editId="367869B6">
+                        <wp:extent cx="2133600" cy="1095375"/>
+                        <wp:effectExtent l="0" t="0" r="0" b="9525"/>
+                        <wp:docPr id="16" name="Imagen 16"/>
                         <wp:cNvGraphicFramePr>
                           <a:graphicFrameLocks xmlns:a="http://schemas.openxmlformats.org/drawingml/2006/main" noChangeAspect="1"/>
                         </wp:cNvGraphicFramePr>
@@ -3235,7 +3407,7 @@
                               <pic:spPr>
                                 <a:xfrm>
                                   <a:off x="0" y="0"/>
-                                  <a:ext cx="5161220" cy="1465020"/>
+                                  <a:ext cx="2133600" cy="1095375"/>
                                 </a:xfrm>
                                 <a:prstGeom prst="rect">
                                   <a:avLst/>
@@ -3252,81 +3424,32 @@
                   <w:pPr>
                     <w:jc w:val="both"/>
                   </w:pPr>
+                  <w:r>
+                    <w:lastRenderedPageBreak/>
+                    <w:t xml:space="preserve">5-. Después se ha fusionado las ramas división y resta con la rama master y haremos un </w:t>
+                  </w:r>
+                  <w:proofErr w:type="spellStart"/>
+                  <w:r>
+                    <w:t>push</w:t>
+                  </w:r>
+                  <w:proofErr w:type="spellEnd"/>
+                  <w:r>
+                    <w:t xml:space="preserve"> para que los compañeros puedan ver los cambios realizados. </w:t>
+                  </w:r>
                 </w:p>
                 <w:p>
                   <w:pPr>
                     <w:jc w:val="both"/>
                   </w:pPr>
                   <w:r>
-                    <w:t>6-. Se volverá a crear otra rama (la que eliminamos al principio) que llamaremos “</w:t>
-                  </w:r>
-                  <w:proofErr w:type="spellStart"/>
-                  <w:r>
-                    <w:t>restadivide</w:t>
-                  </w:r>
-                  <w:proofErr w:type="spellEnd"/>
-                  <w:r>
-                    <w:t xml:space="preserve">” para trabajar sobre el </w:t>
-                  </w:r>
-                  <w:proofErr w:type="spellStart"/>
-                  <w:r>
-                    <w:t>main</w:t>
-                  </w:r>
-                  <w:proofErr w:type="spellEnd"/>
-                  <w:r>
-                    <w:t xml:space="preserve">. Una vez completo el </w:t>
-                  </w:r>
-                  <w:proofErr w:type="spellStart"/>
-                  <w:r>
-                    <w:t>main</w:t>
-                  </w:r>
-                  <w:proofErr w:type="spellEnd"/>
-                  <w:r>
-                    <w:t xml:space="preserve"> y alguna pequeña corrección más, se hará </w:t>
-                  </w:r>
-                  <w:proofErr w:type="spellStart"/>
-                  <w:r>
-                    <w:t>commit</w:t>
-                  </w:r>
-                  <w:proofErr w:type="spellEnd"/>
-                  <w:r>
-                    <w:t xml:space="preserve"> para guardar los cambios.</w:t>
-                  </w:r>
-                </w:p>
-                <w:p>
-                  <w:pPr>
-                    <w:jc w:val="both"/>
-                  </w:pPr>
-                </w:p>
-                <w:p>
-                  <w:pPr>
-                    <w:jc w:val="both"/>
-                  </w:pPr>
-                  <w:r>
-                    <w:t xml:space="preserve">7-. Nos cambiaremos a la rama </w:t>
-                  </w:r>
-                  <w:proofErr w:type="spellStart"/>
-                  <w:r>
-                    <w:t>main</w:t>
-                  </w:r>
-                  <w:proofErr w:type="spellEnd"/>
-                  <w:r>
-                    <w:t xml:space="preserve"> para así poder fusionarla con esta última y poder ir ya retocando el proyecto sobre la rama master.</w:t>
-                  </w:r>
-                </w:p>
-                <w:p>
-                  <w:pPr>
-                    <w:jc w:val="both"/>
-                  </w:pPr>
-                  <w:r>
                     <w:rPr>
                       <w:noProof/>
                     </w:rPr>
                     <w:drawing>
-                      <wp:inline distT="0" distB="0" distL="0" distR="0" wp14:anchorId="434E6CFD" wp14:editId="32B80632">
-                        <wp:extent cx="5400040" cy="919480"/>
-                        <wp:effectExtent l="0" t="0" r="0" b="0"/>
-                        <wp:docPr id="18" name="Imagen 18"/>
+                      <wp:inline distT="0" distB="0" distL="0" distR="0" wp14:anchorId="447C488E" wp14:editId="6EF83677">
+                        <wp:extent cx="5139346" cy="1458811"/>
+                        <wp:effectExtent l="0" t="0" r="4445" b="8255"/>
+                        <wp:docPr id="17" name="Imagen 17"/>
                         <wp:cNvGraphicFramePr>
                           <a:graphicFrameLocks xmlns:a="http://schemas.openxmlformats.org/drawingml/2006/main" noChangeAspect="1"/>
                         </wp:cNvGraphicFramePr>
@@ -3346,7 +3469,7 @@
                               <pic:spPr>
                                 <a:xfrm>
                                   <a:off x="0" y="0"/>
-                                  <a:ext cx="5400040" cy="919480"/>
+                                  <a:ext cx="5161220" cy="1465020"/>
                                 </a:xfrm>
                                 <a:prstGeom prst="rect">
                                   <a:avLst/>
@@ -3369,15 +3492,39 @@
                     <w:jc w:val="both"/>
                   </w:pPr>
                   <w:r>
-                    <w:t xml:space="preserve">8-. Me percato de que se puede mejorar el contenido de las clases. Se realizan los cambios y hacemos </w:t>
+                    <w:t>6-. Se volverá a crear otra rama (la que eliminamos al principio) que llamaremos “</w:t>
                   </w:r>
                   <w:proofErr w:type="spellStart"/>
                   <w:r>
+                    <w:t>restadivide</w:t>
+                  </w:r>
+                  <w:proofErr w:type="spellEnd"/>
+                  <w:r>
+                    <w:t xml:space="preserve">” para trabajar sobre el </w:t>
+                  </w:r>
+                  <w:proofErr w:type="spellStart"/>
+                  <w:r>
+                    <w:t>main</w:t>
+                  </w:r>
+                  <w:proofErr w:type="spellEnd"/>
+                  <w:r>
+                    <w:t xml:space="preserve">. Una vez completo el </w:t>
+                  </w:r>
+                  <w:proofErr w:type="spellStart"/>
+                  <w:r>
+                    <w:t>main</w:t>
+                  </w:r>
+                  <w:proofErr w:type="spellEnd"/>
+                  <w:r>
+                    <w:t xml:space="preserve"> y alguna pequeña corrección más, se hará </w:t>
+                  </w:r>
+                  <w:proofErr w:type="spellStart"/>
+                  <w:r>
                     <w:t>commit</w:t>
                   </w:r>
                   <w:proofErr w:type="spellEnd"/>
                   <w:r>
-                    <w:t xml:space="preserve"> para guardarlos.</w:t>
+                    <w:t xml:space="preserve"> para guardar los cambios.</w:t>
                   </w:r>
                 </w:p>
                 <w:p>
@@ -3390,15 +3537,15 @@
                     <w:jc w:val="both"/>
                   </w:pPr>
                   <w:r>
-                    <w:t xml:space="preserve">9-. Una vez terminada mi parte, hago </w:t>
+                    <w:t xml:space="preserve">7-. Nos cambiaremos a la rama </w:t>
                   </w:r>
                   <w:proofErr w:type="spellStart"/>
                   <w:r>
-                    <w:t>push</w:t>
+                    <w:t>main</w:t>
                   </w:r>
                   <w:proofErr w:type="spellEnd"/>
                   <w:r>
-                    <w:t xml:space="preserve"> y compruebo que se actualiza todo en el repositorio remoto compartido con mis compañeros.</w:t>
+                    <w:t xml:space="preserve"> para así poder fusionarla con esta última y poder ir ya retocando el proyecto sobre la rama master.</w:t>
                   </w:r>
                 </w:p>
                 <w:p>
@@ -3410,10 +3557,10 @@
                       <w:noProof/>
                     </w:rPr>
                     <w:drawing>
-                      <wp:inline distT="0" distB="0" distL="0" distR="0" wp14:anchorId="58D26F4C" wp14:editId="1C04AD39">
-                        <wp:extent cx="5400040" cy="1362075"/>
-                        <wp:effectExtent l="0" t="0" r="0" b="9525"/>
-                        <wp:docPr id="19" name="Imagen 19"/>
+                      <wp:inline distT="0" distB="0" distL="0" distR="0" wp14:anchorId="434E6CFD" wp14:editId="32B80632">
+                        <wp:extent cx="5400040" cy="919480"/>
+                        <wp:effectExtent l="0" t="0" r="0" b="0"/>
+                        <wp:docPr id="18" name="Imagen 18"/>
                         <wp:cNvGraphicFramePr>
                           <a:graphicFrameLocks xmlns:a="http://schemas.openxmlformats.org/drawingml/2006/main" noChangeAspect="1"/>
                         </wp:cNvGraphicFramePr>
@@ -3433,6 +3580,93 @@
                               <pic:spPr>
                                 <a:xfrm>
                                   <a:off x="0" y="0"/>
+                                  <a:ext cx="5400040" cy="919480"/>
+                                </a:xfrm>
+                                <a:prstGeom prst="rect">
+                                  <a:avLst/>
+                                </a:prstGeom>
+                              </pic:spPr>
+                            </pic:pic>
+                          </a:graphicData>
+                        </a:graphic>
+                      </wp:inline>
+                    </w:drawing>
+                  </w:r>
+                </w:p>
+                <w:p>
+                  <w:pPr>
+                    <w:jc w:val="both"/>
+                  </w:pPr>
+                </w:p>
+                <w:p>
+                  <w:pPr>
+                    <w:jc w:val="both"/>
+                  </w:pPr>
+                  <w:r>
+                    <w:t xml:space="preserve">8-. Me percato de que se puede mejorar el contenido de las clases. Se realizan los cambios y hacemos </w:t>
+                  </w:r>
+                  <w:proofErr w:type="spellStart"/>
+                  <w:r>
+                    <w:t>commit</w:t>
+                  </w:r>
+                  <w:proofErr w:type="spellEnd"/>
+                  <w:r>
+                    <w:t xml:space="preserve"> para guardarlos.</w:t>
+                  </w:r>
+                </w:p>
+                <w:p>
+                  <w:pPr>
+                    <w:jc w:val="both"/>
+                  </w:pPr>
+                </w:p>
+                <w:p>
+                  <w:pPr>
+                    <w:jc w:val="both"/>
+                  </w:pPr>
+                  <w:r>
+                    <w:t xml:space="preserve">9-. Una vez terminada mi parte, hago </w:t>
+                  </w:r>
+                  <w:proofErr w:type="spellStart"/>
+                  <w:r>
+                    <w:t>push</w:t>
+                  </w:r>
+                  <w:proofErr w:type="spellEnd"/>
+                  <w:r>
+                    <w:t xml:space="preserve"> y compruebo que se actualiza todo en el repositorio remoto compartido con mis compañeros.</w:t>
+                  </w:r>
+                </w:p>
+                <w:p>
+                  <w:pPr>
+                    <w:jc w:val="both"/>
+                  </w:pPr>
+                  <w:r>
+                    <w:rPr>
+                      <w:noProof/>
+                    </w:rPr>
+                    <w:drawing>
+                      <wp:inline distT="0" distB="0" distL="0" distR="0" wp14:anchorId="58D26F4C" wp14:editId="1C04AD39">
+                        <wp:extent cx="5400040" cy="1362075"/>
+                        <wp:effectExtent l="0" t="0" r="0" b="9525"/>
+                        <wp:docPr id="19" name="Imagen 19"/>
+                        <wp:cNvGraphicFramePr>
+                          <a:graphicFrameLocks xmlns:a="http://schemas.openxmlformats.org/drawingml/2006/main" noChangeAspect="1"/>
+                        </wp:cNvGraphicFramePr>
+                        <a:graphic xmlns:a="http://schemas.openxmlformats.org/drawingml/2006/main">
+                          <a:graphicData uri="http://schemas.openxmlformats.org/drawingml/2006/picture">
+                            <pic:pic xmlns:pic="http://schemas.openxmlformats.org/drawingml/2006/picture">
+                              <pic:nvPicPr>
+                                <pic:cNvPr id="1" name=""/>
+                                <pic:cNvPicPr/>
+                              </pic:nvPicPr>
+                              <pic:blipFill>
+                                <a:blip r:embed="rId21"/>
+                                <a:stretch>
+                                  <a:fillRect/>
+                                </a:stretch>
+                              </pic:blipFill>
+                              <pic:spPr>
+                                <a:xfrm>
+                                  <a:off x="0" y="0"/>
                                   <a:ext cx="5400040" cy="1362075"/>
                                 </a:xfrm>
                                 <a:prstGeom prst="rect">
@@ -3507,7 +3741,7 @@
                       <w:bCs/>
                       <w:noProof/>
                     </w:rPr>
-                    <w:t xml:space="preserve"> Pablo</w:t>
+                    <w:t xml:space="preserve"> Pa</w:t>
                   </w:r>
                   <w:r>
                     <w:rPr>
@@ -3515,7 +3749,7 @@
                       <w:bCs/>
                       <w:noProof/>
                     </w:rPr>
-                    <w:t xml:space="preserve"> investigó como hacerlo e </w:t>
+                    <w:t>v</w:t>
                   </w:r>
                   <w:r>
                     <w:rPr>
@@ -3523,7 +3757,7 @@
                       <w:bCs/>
                       <w:noProof/>
                     </w:rPr>
-                    <w:t xml:space="preserve">introdujo </w:t>
+                    <w:t>lo</w:t>
                   </w:r>
                   <w:r>
                     <w:rPr>
@@ -3531,7 +3765,7 @@
                       <w:bCs/>
                       <w:noProof/>
                     </w:rPr>
-                    <w:t xml:space="preserve">la ruta </w:t>
+                    <w:t xml:space="preserve"> investigó como hacerlo</w:t>
                   </w:r>
                   <w:r>
                     <w:rPr>
@@ -3539,7 +3773,7 @@
                       <w:bCs/>
                       <w:noProof/>
                     </w:rPr>
-                    <w:t>en</w:t>
+                    <w:t>,</w:t>
                   </w:r>
                   <w:r>
                     <w:rPr>
@@ -3547,7 +3781,7 @@
                       <w:bCs/>
                       <w:noProof/>
                     </w:rPr>
-                    <w:t xml:space="preserve"> su</w:t>
+                    <w:t xml:space="preserve"> </w:t>
                   </w:r>
                   <w:r>
                     <w:rPr>
@@ -3555,7 +3789,7 @@
                       <w:bCs/>
                       <w:noProof/>
                     </w:rPr>
-                    <w:t xml:space="preserve"> gitignore para evitar que </w:t>
+                    <w:t xml:space="preserve">introdujo </w:t>
                   </w:r>
                   <w:r>
                     <w:rPr>
@@ -3563,7 +3797,7 @@
                       <w:bCs/>
                       <w:noProof/>
                     </w:rPr>
-                    <w:t xml:space="preserve">se sincronizase y </w:t>
+                    <w:t xml:space="preserve">la ruta </w:t>
                   </w:r>
                   <w:r>
                     <w:rPr>
@@ -3571,17 +3805,56 @@
                       <w:bCs/>
                       <w:noProof/>
                     </w:rPr>
-                    <w:t>apareciese en el respositorio de github.</w:t>
-                  </w:r>
-                </w:p>
-                <w:p>
-                  <w:pPr>
+                    <w:t>en</w:t>
+                  </w:r>
+                  <w:r>
                     <w:rPr>
                       <w:b w:val="0"/>
                       <w:bCs/>
                       <w:noProof/>
                     </w:rPr>
-                  </w:pPr>
+                    <w:t xml:space="preserve"> su</w:t>
+                  </w:r>
+                  <w:r>
+                    <w:rPr>
+                      <w:b w:val="0"/>
+                      <w:bCs/>
+                      <w:noProof/>
+                    </w:rPr>
+                    <w:t xml:space="preserve"> gitignore </w:t>
+                  </w:r>
+                  <w:r>
+                    <w:rPr>
+                      <w:b w:val="0"/>
+                      <w:bCs/>
+                      <w:noProof/>
+                    </w:rPr>
+                    <w:t xml:space="preserve">y aplico el comando cached sobre los archivos, </w:t>
+                  </w:r>
+                  <w:r>
+                    <w:rPr>
+                      <w:b w:val="0"/>
+                      <w:bCs/>
+                      <w:noProof/>
+                    </w:rPr>
+                    <w:t xml:space="preserve">para evitar que </w:t>
+                  </w:r>
+                  <w:r>
+                    <w:rPr>
+                      <w:b w:val="0"/>
+                      <w:bCs/>
+                      <w:noProof/>
+                    </w:rPr>
+                    <w:t xml:space="preserve">se sincronizase y </w:t>
+                  </w:r>
+                  <w:r>
+                    <w:rPr>
+                      <w:b w:val="0"/>
+                      <w:bCs/>
+                      <w:noProof/>
+                    </w:rPr>
+                    <w:t>apareciese en el respositorio de github.</w:t>
+                  </w:r>
                 </w:p>
                 <w:p>
                   <w:pPr>
@@ -3654,8 +3927,8 @@
       </w:pPr>
     </w:p>
     <w:sectPr>
-      <w:headerReference w:type="default" r:id="rId21"/>
-      <w:footerReference w:type="default" r:id="rId22"/>
+      <w:headerReference w:type="default" r:id="rId22"/>
+      <w:footerReference w:type="default" r:id="rId23"/>
       <w:pgSz w:w="11906" w:h="16838" w:code="9"/>
       <w:pgMar w:top="720" w:right="936" w:bottom="720" w:left="936" w:header="0" w:footer="289" w:gutter="0"/>
       <w:pgNumType w:start="1"/>
@@ -5938,6 +6211,18 @@
       <w:contextualSpacing/>
     </w:pPr>
   </w:style>
+  <w:style w:type="character" w:styleId="Hipervnculo">
+    <w:name w:val="Hyperlink"/>
+    <w:basedOn w:val="Fuentedeprrafopredeter"/>
+    <w:uiPriority w:val="99"/>
+    <w:semiHidden/>
+    <w:unhideWhenUsed/>
+    <w:rsid w:val="00350988"/>
+    <w:rPr>
+      <w:color w:val="0000FF"/>
+      <w:u w:val="single"/>
+    </w:rPr>
+  </w:style>
 </w:styles>
 </file>
 
@@ -6133,6 +6418,7 @@
   </w:compat>
   <w:rsids>
     <w:rsidRoot w:val="005E131C"/>
+    <w:rsid w:val="001D6560"/>
     <w:rsid w:val="005E131C"/>
     <w:rsid w:val="00A44570"/>
     <w:rsid w:val="00C755D0"/>

</xml_diff>

<commit_message>
eliminación de hoja sobrante en documento de actividad
</commit_message>
<xml_diff>
--- a/Documento de Actividad.docx
+++ b/Documento de Actividad.docx
@@ -150,7 +150,7 @@
           </mc:Choice>
           <mc:Fallback>
             <w:pict>
-              <v:rect w14:anchorId="45364B12" id="Rectángulo 3" o:spid="_x0000_s1026" alt="rectángulo blanco para texto en portada" style="position:absolute;margin-left:-15.95pt;margin-top:73.85pt;width:310.15pt;height:681.65pt;z-index:-251656192;visibility:visible;mso-wrap-style:square;mso-width-percent:0;mso-height-percent:0;mso-wrap-distance-left:9pt;mso-wrap-distance-top:0;mso-wrap-distance-right:9pt;mso-wrap-distance-bottom:0;mso-position-horizontal:absolute;mso-position-horizontal-relative:text;mso-position-vertical:absolute;mso-position-vertical-relative:page;mso-width-percent:0;mso-height-percent:0;mso-width-relative:margin;mso-height-relative:margin;v-text-anchor:middle" o:gfxdata="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" stroked="f" strokeweight="2pt">
+              <v:rect w14:anchorId="2F3EB8AD" id="Rectángulo 3" o:spid="_x0000_s1026" alt="rectángulo blanco para texto en portada" style="position:absolute;margin-left:-15.95pt;margin-top:73.85pt;width:310.15pt;height:681.65pt;z-index:-251656192;visibility:visible;mso-wrap-style:square;mso-width-percent:0;mso-height-percent:0;mso-wrap-distance-left:9pt;mso-wrap-distance-top:0;mso-wrap-distance-right:9pt;mso-wrap-distance-bottom:0;mso-position-horizontal:absolute;mso-position-horizontal-relative:text;mso-position-vertical:absolute;mso-position-vertical-relative:page;mso-width-percent:0;mso-height-percent:0;mso-width-relative:margin;mso-height-relative:margin;v-text-anchor:middle" o:gfxdata="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" stroked="f" strokeweight="2pt">
                 <v:fill opacity="60909f"/>
                 <w10:wrap anchory="page"/>
               </v:rect>
@@ -281,7 +281,7 @@
                       <v:stroke joinstyle="miter"/>
                       <v:path gradientshapeok="t" o:connecttype="rect"/>
                     </v:shapetype>
-                    <v:shape id="Cuadro de texto 8" o:spid="_x0000_s1026" type="#_x0000_t202" style="width:277.85pt;height:136.5pt;visibility:visible;mso-wrap-style:square;mso-left-percent:-10001;mso-top-percent:-10001;mso-position-horizontal:absolute;mso-position-horizontal-relative:char;mso-position-vertical:absolute;mso-position-vertical-relative:line;mso-left-percent:-10001;mso-top-percent:-10001;v-text-anchor:top" o:gfxdata="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" filled="f" stroked="f" strokeweight=".5pt">
+                    <v:shape id="Cuadro de texto 8" o:spid="_x0000_s1026" type="#_x0000_t202" style="width:277.85pt;height:136.5pt;visibility:visible;mso-wrap-style:square;mso-left-percent:-10001;mso-top-percent:-10001;mso-position-horizontal:absolute;mso-position-horizontal-relative:char;mso-position-vertical:absolute;mso-position-vertical-relative:line;mso-left-percent:-10001;mso-top-percent:-10001;v-text-anchor:top" o:gfxdata="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" filled="f" stroked="f" strokeweight=".5pt">
                       <v:textbox>
                         <w:txbxContent>
                           <w:p>
@@ -376,7 +376,7 @@
                 </mc:Choice>
                 <mc:Fallback>
                   <w:pict>
-                    <v:line w14:anchorId="22EDD591" id="Conector recto 5" o:spid="_x0000_s1026" alt="divisor de texto" style="visibility:visible;mso-wrap-style:square;mso-left-percent:-10001;mso-top-percent:-10001;mso-position-horizontal:absolute;mso-position-horizontal-relative:char;mso-position-vertical:absolute;mso-position-vertical-relative:line;mso-left-percent:-10001;mso-top-percent:-10001" from="0,0" to="109.5pt,0" o:gfxdata="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" strokecolor="#082a75 [3215]" strokeweight="3pt">
+                    <v:line w14:anchorId="375B485E" id="Conector recto 5" o:spid="_x0000_s1026" alt="divisor de texto" style="visibility:visible;mso-wrap-style:square;mso-left-percent:-10001;mso-top-percent:-10001;mso-position-horizontal:absolute;mso-position-horizontal-relative:char;mso-position-vertical:absolute;mso-position-vertical-relative:line;mso-left-percent:-10001;mso-top-percent:-10001" from="0,0" to="109.5pt,0" o:gfxdata="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" strokecolor="#082a75 [3215]" strokeweight="3pt">
                       <w10:anchorlock/>
                     </v:line>
                   </w:pict>
@@ -476,7 +476,7 @@
                     <w:noProof/>
                     <w:lang w:bidi="es-ES"/>
                   </w:rPr>
-                  <w:t>13 febrero</w:t>
+                  <w:t>14 febrero</w:t>
                 </w:r>
                 <w:r>
                   <w:rPr>
@@ -571,7 +571,7 @@
                 </mc:Choice>
                 <mc:Fallback>
                   <w:pict>
-                    <v:line w14:anchorId="2F4C4CEB" id="Conector recto 6" o:spid="_x0000_s1026" alt="divisor de texto" style="flip:y;visibility:visible;mso-wrap-style:square;mso-left-percent:-10001;mso-top-percent:-10001;mso-position-horizontal:absolute;mso-position-horizontal-relative:char;mso-position-vertical:absolute;mso-position-vertical-relative:line;mso-left-percent:-10001;mso-top-percent:-10001" from="0,0" to="129.6pt,.6pt" o:gfxdata="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" strokecolor="#082a75 [3215]" strokeweight="3pt">
+                    <v:line w14:anchorId="220BAF5F" id="Conector recto 6" o:spid="_x0000_s1026" alt="divisor de texto" style="flip:y;visibility:visible;mso-wrap-style:square;mso-left-percent:-10001;mso-top-percent:-10001;mso-position-horizontal:absolute;mso-position-horizontal-relative:char;mso-position-vertical:absolute;mso-position-vertical-relative:line;mso-left-percent:-10001;mso-top-percent:-10001" from="0,0" to="129.6pt,.6pt" o:gfxdata="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" strokecolor="#082a75 [3215]" strokeweight="3pt">
                       <w10:anchorlock/>
                     </v:line>
                   </w:pict>
@@ -689,7 +689,7 @@
           </mc:Choice>
           <mc:Fallback>
             <w:pict>
-              <v:rect w14:anchorId="40C60BF0" id="Rectángulo 2" o:spid="_x0000_s1026" alt="rectángulo de color" style="position:absolute;margin-left:-58.7pt;margin-top:525pt;width:611.1pt;height:316.5pt;z-index:-251657216;visibility:visible;mso-wrap-style:square;mso-height-percent:0;mso-wrap-distance-left:9pt;mso-wrap-distance-top:0;mso-wrap-distance-right:9pt;mso-wrap-distance-bottom:0;mso-position-horizontal:absolute;mso-position-horizontal-relative:text;mso-position-vertical:absolute;mso-position-vertical-relative:page;mso-height-percent:0;mso-height-relative:margin;v-text-anchor:middle" o:gfxdata="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" fillcolor="#34aba2 [3206]" stroked="f" strokeweight="2pt">
+              <v:rect w14:anchorId="1506AFC3" id="Rectángulo 2" o:spid="_x0000_s1026" alt="rectángulo de color" style="position:absolute;margin-left:-58.7pt;margin-top:525pt;width:611.1pt;height:316.5pt;z-index:-251657216;visibility:visible;mso-wrap-style:square;mso-height-percent:0;mso-wrap-distance-left:9pt;mso-wrap-distance-top:0;mso-wrap-distance-right:9pt;mso-wrap-distance-bottom:0;mso-position-horizontal:absolute;mso-position-horizontal-relative:text;mso-position-vertical:absolute;mso-position-vertical-relative:page;mso-height-percent:0;mso-height-relative:margin;v-text-anchor:middle" o:gfxdata="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" fillcolor="#34aba2 [3206]" stroked="f" strokeweight="2pt">
                 <w10:wrap anchory="page"/>
               </v:rect>
             </w:pict>
@@ -717,7 +717,6 @@
           <w:noProof/>
           <w:lang w:bidi="es-ES"/>
         </w:rPr>
-        <w:lastRenderedPageBreak/>
         <w:t>Indice</w:t>
       </w:r>
     </w:p>
@@ -1117,7 +1116,6 @@
           <w:noProof/>
           <w:lang w:bidi="es-ES"/>
         </w:rPr>
-        <w:lastRenderedPageBreak/>
         <w:t>Componentes del equipo</w:t>
       </w:r>
       <w:r>
@@ -1273,7 +1271,6 @@
                 <w:noProof/>
                 <w:lang w:bidi="es-ES"/>
               </w:rPr>
-              <w:lastRenderedPageBreak/>
               <w:t>Enunciado de la actividad</w:t>
             </w:r>
           </w:p>
@@ -1649,25 +1646,23 @@
                       <w:szCs w:val="24"/>
                       <w:lang w:eastAsia="es-ES"/>
                     </w:rPr>
-                    <w:t xml:space="preserve">Nótese que en esta parte es probable que dé problemas de sincronización, por lo que se espera que los integrantes del equipo hablen y decidan como afrontar el </w:t>
-                  </w:r>
-                  <w:proofErr w:type="spellStart"/>
+                    <w:t>Nótese que en esta parte es probable que dé problemas de sincronización, por lo que se espera que los integrantes del equipo hablen y decidan como afrontar el problema.</w:t>
+                  </w:r>
                   <w:r>
                     <w:rPr>
                       <w:sz w:val="24"/>
                       <w:szCs w:val="24"/>
                       <w:lang w:eastAsia="es-ES"/>
                     </w:rPr>
-                    <w:t>problema.Valoración</w:t>
-                  </w:r>
-                  <w:proofErr w:type="spellEnd"/>
+                    <w:t xml:space="preserve"> </w:t>
+                  </w:r>
                   <w:r>
                     <w:rPr>
                       <w:sz w:val="24"/>
                       <w:szCs w:val="24"/>
                       <w:lang w:eastAsia="es-ES"/>
                     </w:rPr>
-                    <w:t>: 1 puntos sobre 10</w:t>
+                    <w:t>Valoración: 1 puntos sobre 10</w:t>
                   </w:r>
                   <w:r>
                     <w:rPr>
@@ -1771,15 +1766,6 @@
               </w:tc>
             </w:tr>
           </w:tbl>
-          <w:p>
-            <w:pPr>
-              <w:pStyle w:val="Ttulo1"/>
-              <w:rPr>
-                <w:noProof/>
-                <w:lang w:bidi="es-ES"/>
-              </w:rPr>
-            </w:pPr>
-          </w:p>
           <w:p>
             <w:pPr>
               <w:pStyle w:val="Ttulo1"/>
@@ -1801,7 +1787,6 @@
                 <w:noProof/>
                 <w:lang w:bidi="es-ES"/>
               </w:rPr>
-              <w:lastRenderedPageBreak/>
               <w:t>Distribución del trabajo</w:t>
             </w:r>
           </w:p>
@@ -2107,7 +2092,6 @@
                       <w:noProof/>
                       <w:lang w:bidi="es-ES"/>
                     </w:rPr>
-                    <w:lastRenderedPageBreak/>
                     <w:t>Pasos realizados por cada desarrollador</w:t>
                   </w:r>
                 </w:p>
@@ -2273,7 +2257,6 @@
                     </w:numPr>
                   </w:pPr>
                   <w:r>
-                    <w:lastRenderedPageBreak/>
                     <w:t xml:space="preserve">Ahora he creado una nueva rama llamada producto, sobre la cual he ido haciendo todos los </w:t>
                   </w:r>
                   <w:proofErr w:type="spellStart"/>
@@ -2418,201 +2401,12 @@
             </w:tr>
             <w:tr>
               <w:trPr>
-                <w:trHeight w:val="3546"/>
+                <w:trHeight w:val="80"/>
               </w:trPr>
               <w:tc>
                 <w:tcPr>
                   <w:tcW w:w="9999" w:type="dxa"/>
                 </w:tcPr>
-                <w:p>
-                  <w:pPr>
-                    <w:rPr>
-                      <w:noProof/>
-                    </w:rPr>
-                  </w:pPr>
-                </w:p>
-                <w:p>
-                  <w:pPr>
-                    <w:rPr>
-                      <w:noProof/>
-                    </w:rPr>
-                  </w:pPr>
-                </w:p>
-                <w:p>
-                  <w:pPr>
-                    <w:rPr>
-                      <w:noProof/>
-                    </w:rPr>
-                  </w:pPr>
-                </w:p>
-                <w:p>
-                  <w:pPr>
-                    <w:rPr>
-                      <w:noProof/>
-                    </w:rPr>
-                  </w:pPr>
-                </w:p>
-                <w:p>
-                  <w:pPr>
-                    <w:rPr>
-                      <w:noProof/>
-                    </w:rPr>
-                  </w:pPr>
-                </w:p>
-                <w:p>
-                  <w:pPr>
-                    <w:rPr>
-                      <w:noProof/>
-                    </w:rPr>
-                  </w:pPr>
-                </w:p>
-                <w:p>
-                  <w:pPr>
-                    <w:rPr>
-                      <w:noProof/>
-                    </w:rPr>
-                  </w:pPr>
-                </w:p>
-                <w:p>
-                  <w:pPr>
-                    <w:rPr>
-                      <w:noProof/>
-                    </w:rPr>
-                  </w:pPr>
-                </w:p>
-                <w:p>
-                  <w:pPr>
-                    <w:rPr>
-                      <w:noProof/>
-                    </w:rPr>
-                  </w:pPr>
-                </w:p>
-                <w:p>
-                  <w:pPr>
-                    <w:rPr>
-                      <w:noProof/>
-                    </w:rPr>
-                  </w:pPr>
-                </w:p>
-                <w:p>
-                  <w:pPr>
-                    <w:rPr>
-                      <w:noProof/>
-                    </w:rPr>
-                  </w:pPr>
-                </w:p>
-                <w:p>
-                  <w:pPr>
-                    <w:rPr>
-                      <w:noProof/>
-                    </w:rPr>
-                  </w:pPr>
-                </w:p>
-                <w:p>
-                  <w:pPr>
-                    <w:rPr>
-                      <w:noProof/>
-                    </w:rPr>
-                  </w:pPr>
-                </w:p>
-                <w:p>
-                  <w:pPr>
-                    <w:rPr>
-                      <w:noProof/>
-                    </w:rPr>
-                  </w:pPr>
-                </w:p>
-                <w:p>
-                  <w:pPr>
-                    <w:rPr>
-                      <w:noProof/>
-                    </w:rPr>
-                  </w:pPr>
-                </w:p>
-                <w:p>
-                  <w:pPr>
-                    <w:rPr>
-                      <w:noProof/>
-                    </w:rPr>
-                  </w:pPr>
-                </w:p>
-                <w:p>
-                  <w:pPr>
-                    <w:rPr>
-                      <w:noProof/>
-                    </w:rPr>
-                  </w:pPr>
-                </w:p>
-                <w:p>
-                  <w:pPr>
-                    <w:rPr>
-                      <w:noProof/>
-                    </w:rPr>
-                  </w:pPr>
-                </w:p>
-                <w:p>
-                  <w:pPr>
-                    <w:rPr>
-                      <w:noProof/>
-                    </w:rPr>
-                  </w:pPr>
-                </w:p>
-                <w:p>
-                  <w:pPr>
-                    <w:rPr>
-                      <w:noProof/>
-                    </w:rPr>
-                  </w:pPr>
-                </w:p>
-                <w:p>
-                  <w:pPr>
-                    <w:rPr>
-                      <w:noProof/>
-                    </w:rPr>
-                  </w:pPr>
-                </w:p>
-                <w:p>
-                  <w:pPr>
-                    <w:rPr>
-                      <w:noProof/>
-                    </w:rPr>
-                  </w:pPr>
-                </w:p>
-                <w:p>
-                  <w:pPr>
-                    <w:rPr>
-                      <w:noProof/>
-                    </w:rPr>
-                  </w:pPr>
-                </w:p>
-                <w:p>
-                  <w:pPr>
-                    <w:rPr>
-                      <w:noProof/>
-                    </w:rPr>
-                  </w:pPr>
-                </w:p>
-                <w:p>
-                  <w:pPr>
-                    <w:rPr>
-                      <w:noProof/>
-                    </w:rPr>
-                  </w:pPr>
-                </w:p>
-                <w:p>
-                  <w:pPr>
-                    <w:rPr>
-                      <w:noProof/>
-                    </w:rPr>
-                  </w:pPr>
-                </w:p>
-                <w:p>
-                  <w:pPr>
-                    <w:rPr>
-                      <w:noProof/>
-                    </w:rPr>
-                  </w:pPr>
-                </w:p>
                 <w:p>
                   <w:pPr>
                     <w:rPr>
@@ -2643,7 +2437,6 @@
                       <w:noProof/>
                       <w:lang w:bidi="es-ES"/>
                     </w:rPr>
-                    <w:lastRenderedPageBreak/>
                     <w:t>Pasos realizados por cada desarrollador</w:t>
                   </w:r>
                 </w:p>
@@ -2988,7 +2781,6 @@
                     <w:rPr>
                       <w:noProof/>
                     </w:rPr>
-                    <w:lastRenderedPageBreak/>
                     <w:drawing>
                       <wp:inline distT="0" distB="0" distL="0" distR="0" wp14:anchorId="601F115B" wp14:editId="22E9B058">
                         <wp:extent cx="4877481" cy="2295845"/>
@@ -3169,7 +2961,6 @@
                       <w:noProof/>
                       <w:lang w:bidi="es-ES"/>
                     </w:rPr>
-                    <w:lastRenderedPageBreak/>
                     <w:t>Pasos realizados por cada desarrollador</w:t>
                   </w:r>
                 </w:p>
@@ -3306,7 +3097,15 @@
                   </w:r>
                   <w:proofErr w:type="spellEnd"/>
                   <w:r>
-                    <w:t>) sobre la cual se trabajaría en adelante pero, al ir a trabajar sobre ella se pensé en eliminarla y se crear 2 ramas, una para cada paquete, y así poder practicar el poder moverme entre ramas.</w:t>
+                    <w:t xml:space="preserve">) sobre la cual se trabajaría en </w:t>
+                  </w:r>
+                  <w:proofErr w:type="gramStart"/>
+                  <w:r>
+                    <w:t>adelante</w:t>
+                  </w:r>
+                  <w:proofErr w:type="gramEnd"/>
+                  <w:r>
+                    <w:t xml:space="preserve"> pero, al ir a trabajar sobre ella se pensé en eliminarla y se crear 2 ramas, una para cada paquete, y así poder practicar el poder moverme entre ramas.</w:t>
                   </w:r>
                 </w:p>
                 <w:p>
@@ -3425,7 +3224,6 @@
                     <w:jc w:val="both"/>
                   </w:pPr>
                   <w:r>
-                    <w:lastRenderedPageBreak/>
                     <w:t xml:space="preserve">5-. Después se ha fusionado las ramas división y resta con la rama master y haremos un </w:t>
                   </w:r>
                   <w:proofErr w:type="spellStart"/>
@@ -3707,7 +3505,6 @@
                       <w:noProof/>
                       <w:lang w:bidi="es-ES"/>
                     </w:rPr>
-                    <w:lastRenderedPageBreak/>
                     <w:t>Dificultades y resolución de conflictos</w:t>
                   </w:r>
                 </w:p>
@@ -6419,6 +6216,7 @@
   <w:rsids>
     <w:rsidRoot w:val="005E131C"/>
     <w:rsid w:val="001D6560"/>
+    <w:rsid w:val="004F30E1"/>
     <w:rsid w:val="005E131C"/>
     <w:rsid w:val="00A44570"/>
     <w:rsid w:val="00C755D0"/>

</xml_diff>